<commit_message>
update the import and the placeholder parse
</commit_message>
<xml_diff>
--- a/docs/sany项目国际化规范-20180809-V1.0.docx
+++ b/docs/sany项目国际化规范-20180809-V1.0.docx
@@ -2943,9 +2943,6 @@
       <w:pPr>
         <w:pStyle w:val="Paragraph"/>
         <w:ind w:firstLine="480"/>
-        <w:rPr>
-          <w:rFonts w:hint="eastAsia"/>
-        </w:rPr>
       </w:pPr>
     </w:p>
     <w:p>
@@ -3268,9 +3265,6 @@
       <w:pPr>
         <w:pStyle w:val="Paragraph"/>
         <w:ind w:firstLine="480"/>
-        <w:rPr>
-          <w:rFonts w:hint="eastAsia"/>
-        </w:rPr>
       </w:pPr>
     </w:p>
     <w:p>
@@ -3705,7 +3699,6 @@
       <w:pPr>
         <w:ind w:leftChars="200" w:left="480"/>
         <w:rPr>
-          <w:rFonts w:hint="eastAsia"/>
           <w:kern w:val="2"/>
         </w:rPr>
       </w:pPr>
@@ -3783,9 +3776,6 @@
       <w:pPr>
         <w:pStyle w:val="Paragraph"/>
         <w:ind w:firstLine="480"/>
-        <w:rPr>
-          <w:rFonts w:hint="eastAsia"/>
-        </w:rPr>
       </w:pPr>
     </w:p>
     <w:p>
@@ -3817,9 +3807,6 @@
       <w:pPr>
         <w:pStyle w:val="Paragraph"/>
         <w:ind w:firstLine="480"/>
-        <w:rPr>
-          <w:rFonts w:hint="eastAsia"/>
-        </w:rPr>
       </w:pPr>
       <w:r>
         <w:t>该配置需要调整为自己的国际化工作空间</w:t>
@@ -3847,9 +3834,6 @@
       <w:pPr>
         <w:pStyle w:val="Paragraph"/>
         <w:ind w:firstLineChars="0" w:firstLine="0"/>
-        <w:rPr>
-          <w:rFonts w:hint="eastAsia"/>
-        </w:rPr>
       </w:pPr>
     </w:p>
     <w:p>
@@ -3969,9 +3953,6 @@
       <w:pPr>
         <w:pStyle w:val="Paragraph"/>
         <w:ind w:firstLine="480"/>
-        <w:rPr>
-          <w:rFonts w:hint="eastAsia"/>
-        </w:rPr>
       </w:pPr>
       <w:r>
         <w:t>如果需要追加生成</w:t>
@@ -4008,9 +3989,6 @@
       <w:pPr>
         <w:pStyle w:val="Paragraph"/>
         <w:ind w:firstLineChars="0" w:firstLine="0"/>
-        <w:rPr>
-          <w:rFonts w:hint="eastAsia"/>
-        </w:rPr>
       </w:pPr>
     </w:p>
     <w:p>
@@ -4030,9 +4008,6 @@
       <w:pPr>
         <w:pStyle w:val="Paragraph"/>
         <w:ind w:firstLineChars="0" w:firstLine="0"/>
-        <w:rPr>
-          <w:rFonts w:hint="eastAsia"/>
-        </w:rPr>
       </w:pPr>
       <w:r>
         <w:t xml:space="preserve">    </w:t>
@@ -4105,22 +4080,22 @@
           <w:rFonts w:ascii="Times New Roman" w:hAnsi="Times New Roman"/>
         </w:rPr>
       </w:pPr>
-      <w:bookmarkStart w:id="27" w:name="_Toc358121999"/>
-      <w:bookmarkStart w:id="28" w:name="_Toc310694733"/>
-      <w:bookmarkStart w:id="29" w:name="_Toc357762152"/>
-      <w:bookmarkStart w:id="30" w:name="_Toc358152184"/>
-      <w:bookmarkStart w:id="31" w:name="_Toc410132374"/>
-      <w:bookmarkStart w:id="32" w:name="_Toc358133370"/>
-      <w:bookmarkStart w:id="33" w:name="_Toc13053"/>
-      <w:bookmarkStart w:id="34" w:name="_Toc358152586"/>
-      <w:bookmarkStart w:id="35" w:name="_Toc521597783"/>
+      <w:bookmarkStart w:id="27" w:name="_Toc521597783"/>
+      <w:bookmarkStart w:id="28" w:name="_Toc358121999"/>
+      <w:bookmarkStart w:id="29" w:name="_Toc310694733"/>
+      <w:bookmarkStart w:id="30" w:name="_Toc357762152"/>
+      <w:bookmarkStart w:id="31" w:name="_Toc358152184"/>
+      <w:bookmarkStart w:id="32" w:name="_Toc410132374"/>
+      <w:bookmarkStart w:id="33" w:name="_Toc358133370"/>
+      <w:bookmarkStart w:id="34" w:name="_Toc13053"/>
+      <w:bookmarkStart w:id="35" w:name="_Toc358152586"/>
       <w:r>
         <w:rPr>
           <w:rFonts w:ascii="Times New Roman" w:hAnsi="Times New Roman" w:hint="eastAsia"/>
         </w:rPr>
         <w:t>国际化工具的使用</w:t>
       </w:r>
-      <w:bookmarkEnd w:id="35"/>
+      <w:bookmarkEnd w:id="27"/>
     </w:p>
     <w:p>
       <w:pPr>
@@ -4366,18 +4341,12 @@
       <w:pPr>
         <w:pStyle w:val="Paragraph"/>
         <w:ind w:firstLineChars="0" w:firstLine="0"/>
-        <w:rPr>
-          <w:rFonts w:hint="eastAsia"/>
-        </w:rPr>
       </w:pPr>
     </w:p>
     <w:p>
       <w:pPr>
         <w:pStyle w:val="Paragraph"/>
         <w:ind w:firstLine="480"/>
-        <w:rPr>
-          <w:rFonts w:hint="eastAsia"/>
-        </w:rPr>
       </w:pPr>
       <w:r>
         <w:rPr>
@@ -4402,9 +4371,6 @@
       <w:pPr>
         <w:pStyle w:val="Paragraph"/>
         <w:ind w:firstLine="480"/>
-        <w:rPr>
-          <w:rFonts w:hint="eastAsia"/>
-        </w:rPr>
       </w:pPr>
       <w:r>
         <w:rPr>
@@ -4465,9 +4431,6 @@
       <w:pPr>
         <w:pStyle w:val="Paragraph"/>
         <w:ind w:firstLine="480"/>
-        <w:rPr>
-          <w:rFonts w:hint="eastAsia"/>
-        </w:rPr>
       </w:pPr>
       <w:r>
         <w:rPr>
@@ -4534,9 +4497,6 @@
       <w:pPr>
         <w:pStyle w:val="Paragraph"/>
         <w:ind w:firstLine="480"/>
-        <w:rPr>
-          <w:rFonts w:hint="eastAsia"/>
-        </w:rPr>
       </w:pPr>
       <w:r>
         <w:rPr>
@@ -4573,9 +4533,6 @@
       <w:pPr>
         <w:pStyle w:val="Paragraph"/>
         <w:ind w:firstLine="480"/>
-        <w:rPr>
-          <w:rFonts w:hint="eastAsia"/>
-        </w:rPr>
       </w:pPr>
       <w:r>
         <w:rPr>
@@ -4637,9 +4594,6 @@
       <w:pPr>
         <w:pStyle w:val="Paragraph"/>
         <w:ind w:firstLine="480"/>
-        <w:rPr>
-          <w:rFonts w:hint="eastAsia"/>
-        </w:rPr>
       </w:pPr>
       <w:r>
         <w:rPr>
@@ -4664,9 +4618,6 @@
       <w:pPr>
         <w:pStyle w:val="Paragraph"/>
         <w:ind w:firstLine="480"/>
-        <w:rPr>
-          <w:rFonts w:hint="eastAsia"/>
-        </w:rPr>
       </w:pPr>
       <w:r>
         <w:rPr>
@@ -4733,9 +4684,6 @@
       <w:pPr>
         <w:pStyle w:val="Paragraph"/>
         <w:ind w:firstLine="480"/>
-        <w:rPr>
-          <w:rFonts w:hint="eastAsia"/>
-        </w:rPr>
       </w:pPr>
       <w:r>
         <w:rPr>
@@ -4887,9 +4835,6 @@
       <w:pPr>
         <w:pStyle w:val="Paragraph"/>
         <w:ind w:firstLineChars="0"/>
-        <w:rPr>
-          <w:rFonts w:hint="eastAsia"/>
-        </w:rPr>
       </w:pPr>
     </w:p>
     <w:p>
@@ -4899,15 +4844,14 @@
           <w:rFonts w:ascii="Times New Roman" w:hAnsi="Times New Roman"/>
         </w:rPr>
       </w:pPr>
-      <w:bookmarkStart w:id="36" w:name="_Toc18041"/>
-      <w:bookmarkStart w:id="37" w:name="_Toc521597784"/>
+      <w:bookmarkStart w:id="36" w:name="_Toc521597784"/>
+      <w:bookmarkStart w:id="37" w:name="_Toc18041"/>
       <w:bookmarkEnd w:id="10"/>
       <w:bookmarkEnd w:id="11"/>
       <w:bookmarkEnd w:id="12"/>
       <w:bookmarkEnd w:id="13"/>
       <w:bookmarkEnd w:id="14"/>
       <w:bookmarkEnd w:id="15"/>
-      <w:bookmarkEnd w:id="27"/>
       <w:bookmarkEnd w:id="28"/>
       <w:bookmarkEnd w:id="29"/>
       <w:bookmarkEnd w:id="30"/>
@@ -4915,6 +4859,7 @@
       <w:bookmarkEnd w:id="32"/>
       <w:bookmarkEnd w:id="33"/>
       <w:bookmarkEnd w:id="34"/>
+      <w:bookmarkEnd w:id="35"/>
       <w:r>
         <w:rPr>
           <w:rFonts w:ascii="Times New Roman" w:hAnsi="Times New Roman" w:hint="eastAsia"/>
@@ -4922,7 +4867,7 @@
         <w:lastRenderedPageBreak/>
         <w:t>国际化规范</w:t>
       </w:r>
-      <w:bookmarkEnd w:id="37"/>
+      <w:bookmarkEnd w:id="36"/>
     </w:p>
     <w:p>
       <w:pPr>
@@ -9953,7 +9898,7 @@
       <w:bookmarkEnd w:id="19"/>
       <w:bookmarkEnd w:id="20"/>
       <w:bookmarkEnd w:id="21"/>
-      <w:bookmarkEnd w:id="36"/>
+      <w:bookmarkEnd w:id="37"/>
       <w:r>
         <w:rPr>
           <w:rFonts w:ascii="Times New Roman" w:hAnsi="Times New Roman" w:hint="eastAsia"/>
@@ -10000,9 +9945,6 @@
       <w:pPr>
         <w:pStyle w:val="Paragraph"/>
         <w:ind w:firstLine="480"/>
-        <w:rPr>
-          <w:rFonts w:hint="eastAsia"/>
-        </w:rPr>
       </w:pPr>
       <w:r>
         <w:rPr>
@@ -10051,7 +9993,6 @@
         <w:pStyle w:val="Paragraph"/>
         <w:ind w:firstLine="482"/>
         <w:rPr>
-          <w:rFonts w:hint="eastAsia"/>
           <w:b/>
         </w:rPr>
       </w:pPr>
@@ -10966,9 +10907,6 @@
       <w:pPr>
         <w:pStyle w:val="Paragraph"/>
         <w:ind w:firstLine="480"/>
-        <w:rPr>
-          <w:rFonts w:hint="eastAsia"/>
-        </w:rPr>
       </w:pPr>
       <w:r>
         <w:rPr>
@@ -11155,9 +11093,6 @@
       <w:pPr>
         <w:pStyle w:val="Paragraph"/>
         <w:ind w:firstLineChars="0"/>
-        <w:rPr>
-          <w:rFonts w:hint="eastAsia"/>
-        </w:rPr>
       </w:pPr>
     </w:p>
     <w:p>
@@ -11512,9 +11447,6 @@
       <w:pPr>
         <w:pStyle w:val="Paragraph"/>
         <w:ind w:left="480" w:firstLineChars="0" w:firstLine="0"/>
-        <w:rPr>
-          <w:rFonts w:hint="eastAsia"/>
-        </w:rPr>
       </w:pPr>
     </w:p>
     <w:p>
@@ -11608,7 +11540,48 @@
         <w:rPr>
           <w:rFonts w:hint="eastAsia"/>
         </w:rPr>
-        <w:t>，因此需要回滚到原始状态）。</w:t>
+        <w:t>组件作为参数进行传递</w:t>
+      </w:r>
+      <w:r>
+        <w:rPr>
+          <w:rFonts w:hint="eastAsia"/>
+        </w:rPr>
+        <w:t>，因此需要回滚到原始状态</w:t>
+      </w:r>
+      <w:r>
+        <w:rPr>
+          <w:rFonts w:hint="eastAsia"/>
+        </w:rPr>
+        <w:t>，</w:t>
+      </w:r>
+      <w:r>
+        <w:rPr>
+          <w:rFonts w:hint="eastAsia"/>
+          <w:b/>
+        </w:rPr>
+        <w:t>特别是该提示信息</w:t>
+      </w:r>
+      <w:r>
+        <w:rPr>
+          <w:rFonts w:hint="eastAsia"/>
+          <w:b/>
+        </w:rPr>
+        <w:t>参数</w:t>
+      </w:r>
+      <w:bookmarkStart w:id="61" w:name="_GoBack"/>
+      <w:bookmarkEnd w:id="61"/>
+      <w:r>
+        <w:rPr>
+          <w:rFonts w:hint="eastAsia"/>
+          <w:b/>
+        </w:rPr>
+        <w:t>没有用处，可以删除</w:t>
+      </w:r>
+      <w:r>
+        <w:rPr>
+          <w:rFonts w:hint="eastAsia"/>
+        </w:rPr>
+        <w:t>）。</w:t>
       </w:r>
     </w:p>
     <w:p>
@@ -11856,9 +11829,6 @@
       <w:pPr>
         <w:pStyle w:val="Paragraph"/>
         <w:ind w:firstLine="480"/>
-        <w:rPr>
-          <w:rFonts w:hint="eastAsia"/>
-        </w:rPr>
       </w:pPr>
     </w:p>
     <w:p>
@@ -11868,7 +11838,7 @@
           <w:rFonts w:ascii="Times New Roman" w:hAnsi="Times New Roman"/>
         </w:rPr>
       </w:pPr>
-      <w:bookmarkStart w:id="61" w:name="_Toc521597804"/>
+      <w:bookmarkStart w:id="62" w:name="_Toc521597804"/>
       <w:r>
         <w:rPr>
           <w:rFonts w:ascii="Times New Roman" w:hAnsi="Times New Roman" w:hint="eastAsia"/>
@@ -11881,7 +11851,7 @@
         </w:rPr>
         <w:t>代码部分</w:t>
       </w:r>
-      <w:bookmarkEnd w:id="61"/>
+      <w:bookmarkEnd w:id="62"/>
     </w:p>
     <w:p>
       <w:pPr>
@@ -12032,6 +12002,7 @@
         <w:ind w:firstLineChars="0"/>
       </w:pPr>
       <w:r>
+        <w:lastRenderedPageBreak/>
         <w:t>其次在配置文件</w:t>
       </w:r>
       <w:r>
@@ -12600,9 +12571,6 @@
       <w:pPr>
         <w:pStyle w:val="Paragraph"/>
         <w:ind w:firstLineChars="0"/>
-        <w:rPr>
-          <w:rFonts w:hint="eastAsia"/>
-        </w:rPr>
       </w:pPr>
     </w:p>
     <w:p>
@@ -12641,9 +12609,6 @@
           <w:numId w:val="35"/>
         </w:numPr>
         <w:ind w:firstLineChars="0"/>
-        <w:rPr>
-          <w:rFonts w:hint="eastAsia"/>
-        </w:rPr>
       </w:pPr>
       <w:r>
         <w:t>针对替换过的</w:t>
@@ -12718,8 +12683,6 @@
         <w:pStyle w:val="Paragraph"/>
         <w:ind w:firstLineChars="0" w:firstLine="480"/>
       </w:pPr>
-      <w:bookmarkStart w:id="62" w:name="_GoBack"/>
-      <w:bookmarkEnd w:id="62"/>
     </w:p>
     <w:p>
       <w:pPr>
@@ -12748,9 +12711,6 @@
       <w:pPr>
         <w:pStyle w:val="Paragraph"/>
         <w:ind w:firstLine="480"/>
-        <w:rPr>
-          <w:rFonts w:hint="eastAsia"/>
-        </w:rPr>
       </w:pPr>
       <w:r>
         <w:rPr>
@@ -12787,9 +12747,6 @@
       <w:pPr>
         <w:pStyle w:val="Paragraph"/>
         <w:ind w:firstLine="480"/>
-        <w:rPr>
-          <w:rFonts w:hint="eastAsia"/>
-        </w:rPr>
       </w:pPr>
       <w:r>
         <w:rPr>
@@ -12826,9 +12783,6 @@
       <w:pPr>
         <w:pStyle w:val="Paragraph"/>
         <w:ind w:firstLine="480"/>
-        <w:rPr>
-          <w:rFonts w:hint="eastAsia"/>
-        </w:rPr>
       </w:pPr>
       <w:r>
         <w:rPr>
@@ -12883,9 +12837,6 @@
       <w:pPr>
         <w:pStyle w:val="Paragraph"/>
         <w:ind w:firstLine="480"/>
-        <w:rPr>
-          <w:rFonts w:hint="eastAsia"/>
-        </w:rPr>
       </w:pPr>
       <w:r>
         <w:rPr>
@@ -13000,9 +12951,6 @@
       <w:pPr>
         <w:pStyle w:val="Paragraph"/>
         <w:ind w:firstLine="480"/>
-        <w:rPr>
-          <w:rFonts w:hint="eastAsia"/>
-        </w:rPr>
       </w:pPr>
       <w:r>
         <w:rPr>
@@ -13099,18 +13047,12 @@
       <w:pPr>
         <w:pStyle w:val="Paragraph"/>
         <w:ind w:firstLine="480"/>
-        <w:rPr>
-          <w:rFonts w:hint="eastAsia"/>
-        </w:rPr>
       </w:pPr>
     </w:p>
     <w:p>
       <w:pPr>
         <w:pStyle w:val="Paragraph"/>
         <w:ind w:firstLineChars="0" w:firstLine="480"/>
-        <w:rPr>
-          <w:rFonts w:hint="eastAsia"/>
-        </w:rPr>
       </w:pPr>
     </w:p>
     <w:sectPr>
@@ -13452,7 +13394,7 @@
       </w:pict>
     </w:r>
     <w:r>
-      <w:object w:dxaOrig="0" w:dyaOrig="0" w14:anchorId="249D4A68">
+      <w:object w:dxaOrig="1440" w:dyaOrig="1440" w14:anchorId="249D4A68">
         <v:shapetype id="_x0000_t75" coordsize="21600,21600" o:spt="75" o:preferrelative="t" path="m@4@5l@4@11@9@11@9@5xe" filled="f" stroked="f">
           <v:stroke joinstyle="miter"/>
           <v:formulas>
@@ -13476,7 +13418,7 @@
           <v:imagedata r:id="rId1" o:title=""/>
           <w10:wrap type="topAndBottom"/>
         </v:shape>
-        <o:OLEObject Type="Embed" ProgID="Word.Picture.8" ShapeID="对象 5" DrawAspect="Content" ObjectID="_1595345122" r:id="rId2">
+        <o:OLEObject Type="Embed" ProgID="Word.Picture.8" ShapeID="对象 5" DrawAspect="Content" ObjectID="_1595405823" r:id="rId2">
           <o:FieldCodes>\* MERGEFORMAT</o:FieldCodes>
         </o:OLEObject>
       </w:object>
@@ -18763,6 +18705,21 @@
 </file>
 
 <file path=customXml/item1.xml><?xml version="1.0" encoding="utf-8"?>
+<?mso-contentType ?>
+<FormTemplates xmlns="http://schemas.microsoft.com/sharepoint/v3/contenttype/forms">
+  <Display>DocumentLibraryForm</Display>
+  <Edit>DocumentLibraryForm</Edit>
+  <New>DocumentLibraryForm</New>
+</FormTemplates>
+</file>
+
+<file path=customXml/item2.xml><?xml version="1.0" encoding="utf-8"?>
+<p:properties xmlns:p="http://schemas.microsoft.com/office/2006/metadata/properties" xmlns:xsi="http://www.w3.org/2001/XMLSchema-instance" xmlns:pc="http://schemas.microsoft.com/office/infopath/2007/PartnerControls">
+  <documentManagement/>
+</p:properties>
+</file>
+
+<file path=customXml/item3.xml><?xml version="1.0" encoding="utf-8"?>
 <ct:contentTypeSchema xmlns:ct="http://schemas.microsoft.com/office/2006/metadata/contentType" xmlns:ma="http://schemas.microsoft.com/office/2006/metadata/properties/metaAttributes" ct:_="" ma:_="" ma:contentTypeName="Document" ma:contentTypeID="0x010100F068CEF3C4DFBF47820AF4EBE58FBA96" ma:contentTypeVersion="3" ma:contentTypeDescription="Create a new document." ma:contentTypeScope="" ma:versionID="7a07b4c686ec30da523c5a982fbd6339">
   <xsd:schema xmlns:xsd="http://www.w3.org/2001/XMLSchema" xmlns:xs="http://www.w3.org/2001/XMLSchema" xmlns:p="http://schemas.microsoft.com/office/2006/metadata/properties" xmlns:ns3="c9646fe6-06d4-4311-a8e8-30f6ee4f702c" targetNamespace="http://schemas.microsoft.com/office/2006/metadata/properties" ma:root="true" ma:fieldsID="10846d9c23babef83e3f761352319131" ns3:_="">
     <xsd:import namespace="c9646fe6-06d4-4311-a8e8-30f6ee4f702c"/>
@@ -18916,26 +18873,28 @@
 </ct:contentTypeSchema>
 </file>
 
-<file path=customXml/item2.xml><?xml version="1.0" encoding="utf-8"?>
-<p:properties xmlns:p="http://schemas.microsoft.com/office/2006/metadata/properties" xmlns:xsi="http://www.w3.org/2001/XMLSchema-instance" xmlns:pc="http://schemas.microsoft.com/office/infopath/2007/PartnerControls">
-  <documentManagement/>
-</p:properties>
-</file>
-
-<file path=customXml/item3.xml><?xml version="1.0" encoding="utf-8"?>
-<?mso-contentType ?>
-<FormTemplates xmlns="http://schemas.microsoft.com/sharepoint/v3/contenttype/forms">
-  <Display>DocumentLibraryForm</Display>
-  <Edit>DocumentLibraryForm</Edit>
-  <New>DocumentLibraryForm</New>
-</FormTemplates>
-</file>
-
 <file path=customXml/item4.xml><?xml version="1.0" encoding="utf-8"?>
 <b:Sources xmlns:b="http://schemas.openxmlformats.org/officeDocument/2006/bibliography" xmlns="http://schemas.openxmlformats.org/officeDocument/2006/bibliography" SelectedStyle="\APASixthEditionOfficeOnline.xsl" StyleName="APA" Version="6"/>
 </file>
 
 <file path=customXml/itemProps1.xml><?xml version="1.0" encoding="utf-8"?>
+<ds:datastoreItem xmlns:ds="http://schemas.openxmlformats.org/officeDocument/2006/customXml" ds:itemID="{3945D792-C2EC-493C-B9A2-F75FFA509D49}">
+  <ds:schemaRefs>
+    <ds:schemaRef ds:uri="http://schemas.microsoft.com/sharepoint/v3/contenttype/forms"/>
+  </ds:schemaRefs>
+</ds:datastoreItem>
+</file>
+
+<file path=customXml/itemProps2.xml><?xml version="1.0" encoding="utf-8"?>
+<ds:datastoreItem xmlns:ds="http://schemas.openxmlformats.org/officeDocument/2006/customXml" ds:itemID="{2974F6C9-B98F-4676-863A-F3CB4695B0A7}">
+  <ds:schemaRefs>
+    <ds:schemaRef ds:uri="http://schemas.microsoft.com/office/2006/metadata/properties"/>
+    <ds:schemaRef ds:uri="http://schemas.microsoft.com/office/infopath/2007/PartnerControls"/>
+  </ds:schemaRefs>
+</ds:datastoreItem>
+</file>
+
+<file path=customXml/itemProps3.xml><?xml version="1.0" encoding="utf-8"?>
 <ds:datastoreItem xmlns:ds="http://schemas.openxmlformats.org/officeDocument/2006/customXml" ds:itemID="{2D752729-42CC-473D-87D4-08DAC2F2A6CE}">
   <ds:schemaRefs>
     <ds:schemaRef ds:uri="http://schemas.microsoft.com/office/2006/metadata/contentType"/>
@@ -18953,25 +18912,8 @@
 </ds:datastoreItem>
 </file>
 
-<file path=customXml/itemProps2.xml><?xml version="1.0" encoding="utf-8"?>
-<ds:datastoreItem xmlns:ds="http://schemas.openxmlformats.org/officeDocument/2006/customXml" ds:itemID="{2974F6C9-B98F-4676-863A-F3CB4695B0A7}">
-  <ds:schemaRefs>
-    <ds:schemaRef ds:uri="http://schemas.microsoft.com/office/2006/metadata/properties"/>
-    <ds:schemaRef ds:uri="http://schemas.microsoft.com/office/infopath/2007/PartnerControls"/>
-  </ds:schemaRefs>
-</ds:datastoreItem>
-</file>
-
-<file path=customXml/itemProps3.xml><?xml version="1.0" encoding="utf-8"?>
-<ds:datastoreItem xmlns:ds="http://schemas.openxmlformats.org/officeDocument/2006/customXml" ds:itemID="{3945D792-C2EC-493C-B9A2-F75FFA509D49}">
-  <ds:schemaRefs>
-    <ds:schemaRef ds:uri="http://schemas.microsoft.com/sharepoint/v3/contenttype/forms"/>
-  </ds:schemaRefs>
-</ds:datastoreItem>
-</file>
-
 <file path=customXml/itemProps4.xml><?xml version="1.0" encoding="utf-8"?>
-<ds:datastoreItem xmlns:ds="http://schemas.openxmlformats.org/officeDocument/2006/customXml" ds:itemID="{26732EDA-75F2-417B-BD2F-19E7D74F0EBE}">
+<ds:datastoreItem xmlns:ds="http://schemas.openxmlformats.org/officeDocument/2006/customXml" ds:itemID="{CF380D49-5106-4812-A8CA-B69242CA1A0C}">
   <ds:schemaRefs>
     <ds:schemaRef ds:uri="http://schemas.openxmlformats.org/officeDocument/2006/bibliography"/>
   </ds:schemaRefs>

</xml_diff>

<commit_message>
update the ruler of i18n
</commit_message>
<xml_diff>
--- a/docs/sany项目国际化规范-20180809-V1.0.docx
+++ b/docs/sany项目国际化规范-20180809-V1.0.docx
@@ -267,7 +267,7 @@
       <w:r>
         <w:fldChar w:fldCharType="separate"/>
       </w:r>
-      <w:hyperlink w:anchor="_Toc521597778" w:history="1">
+      <w:hyperlink w:anchor="_Toc522113513" w:history="1">
         <w:r>
           <w:rPr>
             <w:rStyle w:val="a9"/>
@@ -310,7 +310,7 @@
             <w:noProof/>
             <w:webHidden/>
           </w:rPr>
-          <w:instrText xml:space="preserve"> PAGEREF _Toc521597778 \h </w:instrText>
+          <w:instrText xml:space="preserve"> PAGEREF _Toc522113513 \h </w:instrText>
         </w:r>
         <w:r>
           <w:rPr>
@@ -351,7 +351,7 @@
           <w:szCs w:val="22"/>
         </w:rPr>
       </w:pPr>
-      <w:hyperlink w:anchor="_Toc521597779" w:history="1">
+      <w:hyperlink w:anchor="_Toc522113514" w:history="1">
         <w:r>
           <w:rPr>
             <w:rStyle w:val="a9"/>
@@ -388,7 +388,7 @@
           <w:rPr>
             <w:webHidden/>
           </w:rPr>
-          <w:instrText xml:space="preserve"> PAGEREF _Toc521597779 \h </w:instrText>
+          <w:instrText xml:space="preserve"> PAGEREF _Toc522113514 \h </w:instrText>
         </w:r>
         <w:r>
           <w:rPr>
@@ -429,7 +429,7 @@
           <w:szCs w:val="22"/>
         </w:rPr>
       </w:pPr>
-      <w:hyperlink w:anchor="_Toc521597780" w:history="1">
+      <w:hyperlink w:anchor="_Toc522113515" w:history="1">
         <w:r>
           <w:rPr>
             <w:rStyle w:val="a9"/>
@@ -472,7 +472,7 @@
             <w:noProof/>
             <w:webHidden/>
           </w:rPr>
-          <w:instrText xml:space="preserve"> PAGEREF _Toc521597780 \h </w:instrText>
+          <w:instrText xml:space="preserve"> PAGEREF _Toc522113515 \h </w:instrText>
         </w:r>
         <w:r>
           <w:rPr>
@@ -513,7 +513,7 @@
           <w:szCs w:val="22"/>
         </w:rPr>
       </w:pPr>
-      <w:hyperlink w:anchor="_Toc521597781" w:history="1">
+      <w:hyperlink w:anchor="_Toc522113516" w:history="1">
         <w:r>
           <w:rPr>
             <w:rStyle w:val="a9"/>
@@ -550,7 +550,7 @@
           <w:rPr>
             <w:webHidden/>
           </w:rPr>
-          <w:instrText xml:space="preserve"> PAGEREF _Toc521597781 \h </w:instrText>
+          <w:instrText xml:space="preserve"> PAGEREF _Toc522113516 \h </w:instrText>
         </w:r>
         <w:r>
           <w:rPr>
@@ -587,7 +587,7 @@
           <w:szCs w:val="22"/>
         </w:rPr>
       </w:pPr>
-      <w:hyperlink w:anchor="_Toc521597782" w:history="1">
+      <w:hyperlink w:anchor="_Toc522113517" w:history="1">
         <w:r>
           <w:rPr>
             <w:rStyle w:val="a9"/>
@@ -624,7 +624,7 @@
           <w:rPr>
             <w:webHidden/>
           </w:rPr>
-          <w:instrText xml:space="preserve"> PAGEREF _Toc521597782 \h </w:instrText>
+          <w:instrText xml:space="preserve"> PAGEREF _Toc522113517 \h </w:instrText>
         </w:r>
         <w:r>
           <w:rPr>
@@ -661,7 +661,7 @@
           <w:szCs w:val="22"/>
         </w:rPr>
       </w:pPr>
-      <w:hyperlink w:anchor="_Toc521597783" w:history="1">
+      <w:hyperlink w:anchor="_Toc522113518" w:history="1">
         <w:r>
           <w:rPr>
             <w:rStyle w:val="a9"/>
@@ -698,7 +698,7 @@
           <w:rPr>
             <w:webHidden/>
           </w:rPr>
-          <w:instrText xml:space="preserve"> PAGEREF _Toc521597783 \h </w:instrText>
+          <w:instrText xml:space="preserve"> PAGEREF _Toc522113518 \h </w:instrText>
         </w:r>
         <w:r>
           <w:rPr>
@@ -739,7 +739,7 @@
           <w:szCs w:val="22"/>
         </w:rPr>
       </w:pPr>
-      <w:hyperlink w:anchor="_Toc521597784" w:history="1">
+      <w:hyperlink w:anchor="_Toc522113519" w:history="1">
         <w:r>
           <w:rPr>
             <w:rStyle w:val="a9"/>
@@ -782,7 +782,7 @@
             <w:noProof/>
             <w:webHidden/>
           </w:rPr>
-          <w:instrText xml:space="preserve"> PAGEREF _Toc521597784 \h </w:instrText>
+          <w:instrText xml:space="preserve"> PAGEREF _Toc522113519 \h </w:instrText>
         </w:r>
         <w:r>
           <w:rPr>
@@ -823,7 +823,7 @@
           <w:szCs w:val="22"/>
         </w:rPr>
       </w:pPr>
-      <w:hyperlink w:anchor="_Toc521597785" w:history="1">
+      <w:hyperlink w:anchor="_Toc522113520" w:history="1">
         <w:r>
           <w:rPr>
             <w:rStyle w:val="a9"/>
@@ -860,7 +860,7 @@
           <w:rPr>
             <w:webHidden/>
           </w:rPr>
-          <w:instrText xml:space="preserve"> PAGEREF _Toc521597785 \h </w:instrText>
+          <w:instrText xml:space="preserve"> PAGEREF _Toc522113520 \h </w:instrText>
         </w:r>
         <w:r>
           <w:rPr>
@@ -897,7 +897,7 @@
           <w:szCs w:val="22"/>
         </w:rPr>
       </w:pPr>
-      <w:hyperlink w:anchor="_Toc521597786" w:history="1">
+      <w:hyperlink w:anchor="_Toc522113521" w:history="1">
         <w:r>
           <w:rPr>
             <w:rStyle w:val="a9"/>
@@ -934,7 +934,7 @@
           <w:rPr>
             <w:webHidden/>
           </w:rPr>
-          <w:instrText xml:space="preserve"> PAGEREF _Toc521597786 \h </w:instrText>
+          <w:instrText xml:space="preserve"> PAGEREF _Toc522113521 \h </w:instrText>
         </w:r>
         <w:r>
           <w:rPr>
@@ -971,7 +971,7 @@
           <w:szCs w:val="22"/>
         </w:rPr>
       </w:pPr>
-      <w:hyperlink w:anchor="_Toc521597787" w:history="1">
+      <w:hyperlink w:anchor="_Toc522113522" w:history="1">
         <w:r>
           <w:rPr>
             <w:rStyle w:val="a9"/>
@@ -1008,7 +1008,7 @@
           <w:rPr>
             <w:webHidden/>
           </w:rPr>
-          <w:instrText xml:space="preserve"> PAGEREF _Toc521597787 \h </w:instrText>
+          <w:instrText xml:space="preserve"> PAGEREF _Toc522113522 \h </w:instrText>
         </w:r>
         <w:r>
           <w:rPr>
@@ -1045,7 +1045,7 @@
           <w:szCs w:val="22"/>
         </w:rPr>
       </w:pPr>
-      <w:hyperlink w:anchor="_Toc521597788" w:history="1">
+      <w:hyperlink w:anchor="_Toc522113523" w:history="1">
         <w:r>
           <w:rPr>
             <w:rStyle w:val="a9"/>
@@ -1082,7 +1082,7 @@
           <w:rPr>
             <w:webHidden/>
           </w:rPr>
-          <w:instrText xml:space="preserve"> PAGEREF _Toc521597788 \h </w:instrText>
+          <w:instrText xml:space="preserve"> PAGEREF _Toc522113523 \h </w:instrText>
         </w:r>
         <w:r>
           <w:rPr>
@@ -1119,7 +1119,7 @@
           <w:szCs w:val="22"/>
         </w:rPr>
       </w:pPr>
-      <w:hyperlink w:anchor="_Toc521597789" w:history="1">
+      <w:hyperlink w:anchor="_Toc522113524" w:history="1">
         <w:r>
           <w:rPr>
             <w:rStyle w:val="a9"/>
@@ -1156,7 +1156,7 @@
           <w:rPr>
             <w:webHidden/>
           </w:rPr>
-          <w:instrText xml:space="preserve"> PAGEREF _Toc521597789 \h </w:instrText>
+          <w:instrText xml:space="preserve"> PAGEREF _Toc522113524 \h </w:instrText>
         </w:r>
         <w:r>
           <w:rPr>
@@ -1193,7 +1193,7 @@
           <w:szCs w:val="22"/>
         </w:rPr>
       </w:pPr>
-      <w:hyperlink w:anchor="_Toc521597790" w:history="1">
+      <w:hyperlink w:anchor="_Toc522113525" w:history="1">
         <w:r>
           <w:rPr>
             <w:rStyle w:val="a9"/>
@@ -1230,7 +1230,7 @@
           <w:rPr>
             <w:webHidden/>
           </w:rPr>
-          <w:instrText xml:space="preserve"> PAGEREF _Toc521597790 \h </w:instrText>
+          <w:instrText xml:space="preserve"> PAGEREF _Toc522113525 \h </w:instrText>
         </w:r>
         <w:r>
           <w:rPr>
@@ -1267,7 +1267,7 @@
           <w:szCs w:val="22"/>
         </w:rPr>
       </w:pPr>
-      <w:hyperlink w:anchor="_Toc521597791" w:history="1">
+      <w:hyperlink w:anchor="_Toc522113526" w:history="1">
         <w:r>
           <w:rPr>
             <w:rStyle w:val="a9"/>
@@ -1304,7 +1304,7 @@
           <w:rPr>
             <w:webHidden/>
           </w:rPr>
-          <w:instrText xml:space="preserve"> PAGEREF _Toc521597791 \h </w:instrText>
+          <w:instrText xml:space="preserve"> PAGEREF _Toc522113526 \h </w:instrText>
         </w:r>
         <w:r>
           <w:rPr>
@@ -1341,7 +1341,7 @@
           <w:szCs w:val="22"/>
         </w:rPr>
       </w:pPr>
-      <w:hyperlink w:anchor="_Toc521597792" w:history="1">
+      <w:hyperlink w:anchor="_Toc522113527" w:history="1">
         <w:r>
           <w:rPr>
             <w:rStyle w:val="a9"/>
@@ -1378,7 +1378,7 @@
           <w:rPr>
             <w:webHidden/>
           </w:rPr>
-          <w:instrText xml:space="preserve"> PAGEREF _Toc521597792 \h </w:instrText>
+          <w:instrText xml:space="preserve"> PAGEREF _Toc522113527 \h </w:instrText>
         </w:r>
         <w:r>
           <w:rPr>
@@ -1415,7 +1415,7 @@
           <w:szCs w:val="22"/>
         </w:rPr>
       </w:pPr>
-      <w:hyperlink w:anchor="_Toc521597793" w:history="1">
+      <w:hyperlink w:anchor="_Toc522113528" w:history="1">
         <w:r>
           <w:rPr>
             <w:rStyle w:val="a9"/>
@@ -1452,7 +1452,7 @@
           <w:rPr>
             <w:webHidden/>
           </w:rPr>
-          <w:instrText xml:space="preserve"> PAGEREF _Toc521597793 \h </w:instrText>
+          <w:instrText xml:space="preserve"> PAGEREF _Toc522113528 \h </w:instrText>
         </w:r>
         <w:r>
           <w:rPr>
@@ -1489,7 +1489,7 @@
           <w:szCs w:val="22"/>
         </w:rPr>
       </w:pPr>
-      <w:hyperlink w:anchor="_Toc521597794" w:history="1">
+      <w:hyperlink w:anchor="_Toc522113529" w:history="1">
         <w:r>
           <w:rPr>
             <w:rStyle w:val="a9"/>
@@ -1526,7 +1526,7 @@
           <w:rPr>
             <w:webHidden/>
           </w:rPr>
-          <w:instrText xml:space="preserve"> PAGEREF _Toc521597794 \h </w:instrText>
+          <w:instrText xml:space="preserve"> PAGEREF _Toc522113529 \h </w:instrText>
         </w:r>
         <w:r>
           <w:rPr>
@@ -1563,7 +1563,7 @@
           <w:szCs w:val="22"/>
         </w:rPr>
       </w:pPr>
-      <w:hyperlink w:anchor="_Toc521597795" w:history="1">
+      <w:hyperlink w:anchor="_Toc522113530" w:history="1">
         <w:r>
           <w:rPr>
             <w:rStyle w:val="a9"/>
@@ -1600,7 +1600,7 @@
           <w:rPr>
             <w:webHidden/>
           </w:rPr>
-          <w:instrText xml:space="preserve"> PAGEREF _Toc521597795 \h </w:instrText>
+          <w:instrText xml:space="preserve"> PAGEREF _Toc522113530 \h </w:instrText>
         </w:r>
         <w:r>
           <w:rPr>
@@ -1637,7 +1637,7 @@
           <w:szCs w:val="22"/>
         </w:rPr>
       </w:pPr>
-      <w:hyperlink w:anchor="_Toc521597796" w:history="1">
+      <w:hyperlink w:anchor="_Toc522113531" w:history="1">
         <w:r>
           <w:rPr>
             <w:rStyle w:val="a9"/>
@@ -1687,7 +1687,7 @@
           <w:rPr>
             <w:webHidden/>
           </w:rPr>
-          <w:instrText xml:space="preserve"> PAGEREF _Toc521597796 \h </w:instrText>
+          <w:instrText xml:space="preserve"> PAGEREF _Toc522113531 \h </w:instrText>
         </w:r>
         <w:r>
           <w:rPr>
@@ -1724,7 +1724,7 @@
           <w:szCs w:val="22"/>
         </w:rPr>
       </w:pPr>
-      <w:hyperlink w:anchor="_Toc521597797" w:history="1">
+      <w:hyperlink w:anchor="_Toc522113532" w:history="1">
         <w:r>
           <w:rPr>
             <w:rStyle w:val="a9"/>
@@ -1754,7 +1754,7 @@
           <w:rPr>
             <w:webHidden/>
           </w:rPr>
-          <w:instrText xml:space="preserve"> PAGEREF _Toc521597797 \h </w:instrText>
+          <w:instrText xml:space="preserve"> PAGEREF _Toc522113532 \h </w:instrText>
         </w:r>
         <w:r>
           <w:rPr>
@@ -1791,7 +1791,7 @@
           <w:szCs w:val="22"/>
         </w:rPr>
       </w:pPr>
-      <w:hyperlink w:anchor="_Toc521597798" w:history="1">
+      <w:hyperlink w:anchor="_Toc522113533" w:history="1">
         <w:r>
           <w:rPr>
             <w:rStyle w:val="a9"/>
@@ -1828,7 +1828,7 @@
           <w:rPr>
             <w:webHidden/>
           </w:rPr>
-          <w:instrText xml:space="preserve"> PAGEREF _Toc521597798 \h </w:instrText>
+          <w:instrText xml:space="preserve"> PAGEREF _Toc522113533 \h </w:instrText>
         </w:r>
         <w:r>
           <w:rPr>
@@ -1865,7 +1865,7 @@
           <w:szCs w:val="22"/>
         </w:rPr>
       </w:pPr>
-      <w:hyperlink w:anchor="_Toc521597799" w:history="1">
+      <w:hyperlink w:anchor="_Toc522113534" w:history="1">
         <w:r>
           <w:rPr>
             <w:rStyle w:val="a9"/>
@@ -1902,7 +1902,7 @@
           <w:rPr>
             <w:webHidden/>
           </w:rPr>
-          <w:instrText xml:space="preserve"> PAGEREF _Toc521597799 \h </w:instrText>
+          <w:instrText xml:space="preserve"> PAGEREF _Toc522113534 \h </w:instrText>
         </w:r>
         <w:r>
           <w:rPr>
@@ -1939,7 +1939,7 @@
           <w:szCs w:val="22"/>
         </w:rPr>
       </w:pPr>
-      <w:hyperlink w:anchor="_Toc521597800" w:history="1">
+      <w:hyperlink w:anchor="_Toc522113535" w:history="1">
         <w:r>
           <w:rPr>
             <w:rStyle w:val="a9"/>
@@ -1976,7 +1976,7 @@
           <w:rPr>
             <w:webHidden/>
           </w:rPr>
-          <w:instrText xml:space="preserve"> PAGEREF _Toc521597800 \h </w:instrText>
+          <w:instrText xml:space="preserve"> PAGEREF _Toc522113535 \h </w:instrText>
         </w:r>
         <w:r>
           <w:rPr>
@@ -2013,7 +2013,7 @@
           <w:szCs w:val="22"/>
         </w:rPr>
       </w:pPr>
-      <w:hyperlink w:anchor="_Toc521597801" w:history="1">
+      <w:hyperlink w:anchor="_Toc522113536" w:history="1">
         <w:r>
           <w:rPr>
             <w:rStyle w:val="a9"/>
@@ -2050,7 +2050,7 @@
           <w:rPr>
             <w:webHidden/>
           </w:rPr>
-          <w:instrText xml:space="preserve"> PAGEREF _Toc521597801 \h </w:instrText>
+          <w:instrText xml:space="preserve"> PAGEREF _Toc522113536 \h </w:instrText>
         </w:r>
         <w:r>
           <w:rPr>
@@ -2091,7 +2091,7 @@
           <w:szCs w:val="22"/>
         </w:rPr>
       </w:pPr>
-      <w:hyperlink w:anchor="_Toc521597802" w:history="1">
+      <w:hyperlink w:anchor="_Toc522113537" w:history="1">
         <w:r>
           <w:rPr>
             <w:rStyle w:val="a9"/>
@@ -2134,7 +2134,7 @@
             <w:noProof/>
             <w:webHidden/>
           </w:rPr>
-          <w:instrText xml:space="preserve"> PAGEREF _Toc521597802 \h </w:instrText>
+          <w:instrText xml:space="preserve"> PAGEREF _Toc522113537 \h </w:instrText>
         </w:r>
         <w:r>
           <w:rPr>
@@ -2175,7 +2175,7 @@
           <w:szCs w:val="22"/>
         </w:rPr>
       </w:pPr>
-      <w:hyperlink w:anchor="_Toc521597803" w:history="1">
+      <w:hyperlink w:anchor="_Toc522113538" w:history="1">
         <w:r>
           <w:rPr>
             <w:rStyle w:val="a9"/>
@@ -2205,7 +2205,7 @@
           <w:rPr>
             <w:webHidden/>
           </w:rPr>
-          <w:instrText xml:space="preserve"> PAGEREF _Toc521597803 \h </w:instrText>
+          <w:instrText xml:space="preserve"> PAGEREF _Toc522113538 \h </w:instrText>
         </w:r>
         <w:r>
           <w:rPr>
@@ -2242,7 +2242,7 @@
           <w:szCs w:val="22"/>
         </w:rPr>
       </w:pPr>
-      <w:hyperlink w:anchor="_Toc521597804" w:history="1">
+      <w:hyperlink w:anchor="_Toc522113539" w:history="1">
         <w:r>
           <w:rPr>
             <w:rStyle w:val="a9"/>
@@ -2272,7 +2272,7 @@
           <w:rPr>
             <w:webHidden/>
           </w:rPr>
-          <w:instrText xml:space="preserve"> PAGEREF _Toc521597804 \h </w:instrText>
+          <w:instrText xml:space="preserve"> PAGEREF _Toc522113539 \h </w:instrText>
         </w:r>
         <w:r>
           <w:rPr>
@@ -2293,94 +2293,6 @@
         </w:r>
         <w:r>
           <w:rPr>
-            <w:webHidden/>
-          </w:rPr>
-          <w:fldChar w:fldCharType="end"/>
-        </w:r>
-      </w:hyperlink>
-    </w:p>
-    <w:p>
-      <w:pPr>
-        <w:pStyle w:val="10"/>
-        <w:tabs>
-          <w:tab w:val="right" w:leader="dot" w:pos="9628"/>
-        </w:tabs>
-        <w:rPr>
-          <w:rFonts w:asciiTheme="minorHAnsi" w:eastAsiaTheme="minorEastAsia" w:hAnsiTheme="minorHAnsi" w:cstheme="minorBidi"/>
-          <w:noProof/>
-          <w:kern w:val="2"/>
-          <w:sz w:val="21"/>
-          <w:szCs w:val="22"/>
-        </w:rPr>
-      </w:pPr>
-      <w:hyperlink w:anchor="_Toc521597805" w:history="1">
-        <w:r>
-          <w:rPr>
-            <w:rStyle w:val="a9"/>
-            <w:noProof/>
-          </w:rPr>
-          <w:t>5</w:t>
-        </w:r>
-        <w:r>
-          <w:rPr>
-            <w:rStyle w:val="a9"/>
-            <w:rFonts w:hint="eastAsia"/>
-            <w:noProof/>
-          </w:rPr>
-          <w:t xml:space="preserve"> </w:t>
-        </w:r>
-        <w:r>
-          <w:rPr>
-            <w:rStyle w:val="a9"/>
-            <w:rFonts w:hint="eastAsia"/>
-            <w:noProof/>
-          </w:rPr>
-          <w:t>遗留问题</w:t>
-        </w:r>
-        <w:r>
-          <w:rPr>
-            <w:noProof/>
-            <w:webHidden/>
-          </w:rPr>
-          <w:tab/>
-        </w:r>
-        <w:r>
-          <w:rPr>
-            <w:noProof/>
-            <w:webHidden/>
-          </w:rPr>
-          <w:fldChar w:fldCharType="begin"/>
-        </w:r>
-        <w:r>
-          <w:rPr>
-            <w:noProof/>
-            <w:webHidden/>
-          </w:rPr>
-          <w:instrText xml:space="preserve"> PAGEREF _Toc521597805 \h </w:instrText>
-        </w:r>
-        <w:r>
-          <w:rPr>
-            <w:noProof/>
-            <w:webHidden/>
-          </w:rPr>
-        </w:r>
-        <w:r>
-          <w:rPr>
-            <w:noProof/>
-            <w:webHidden/>
-          </w:rPr>
-          <w:fldChar w:fldCharType="separate"/>
-        </w:r>
-        <w:r>
-          <w:rPr>
-            <w:noProof/>
-            <w:webHidden/>
-          </w:rPr>
-          <w:t>19</w:t>
-        </w:r>
-        <w:r>
-          <w:rPr>
-            <w:noProof/>
             <w:webHidden/>
           </w:rPr>
           <w:fldChar w:fldCharType="end"/>
@@ -2488,7 +2400,16 @@
             <w:rStyle w:val="a9"/>
             <w:rFonts w:hint="eastAsia"/>
           </w:rPr>
-          <w:t>数据多语字段示例</w:t>
+          <w:t>数据多语</w:t>
+        </w:r>
+        <w:bookmarkStart w:id="0" w:name="_GoBack"/>
+        <w:bookmarkEnd w:id="0"/>
+        <w:r>
+          <w:rPr>
+            <w:rStyle w:val="a9"/>
+            <w:rFonts w:hint="eastAsia"/>
+          </w:rPr>
+          <w:t>字段示例</w:t>
         </w:r>
         <w:r>
           <w:rPr>
@@ -2615,28 +2536,28 @@
       <w:r>
         <w:fldChar w:fldCharType="end"/>
       </w:r>
-      <w:bookmarkStart w:id="0" w:name="_Toc19618"/>
-      <w:bookmarkStart w:id="1" w:name="_Toc357762142"/>
-      <w:bookmarkStart w:id="2" w:name="_Toc410132364"/>
-      <w:bookmarkStart w:id="3" w:name="_Toc358133360"/>
-      <w:bookmarkStart w:id="4" w:name="_Toc358152174"/>
-      <w:bookmarkStart w:id="5" w:name="_Toc358121989"/>
-      <w:bookmarkStart w:id="6" w:name="_Toc358152576"/>
-      <w:bookmarkStart w:id="7" w:name="_Toc310694724"/>
-      <w:bookmarkStart w:id="8" w:name="_Toc475546168"/>
-      <w:bookmarkStart w:id="9" w:name="_Toc476217993"/>
-      <w:bookmarkStart w:id="10" w:name="_Toc357762158"/>
-      <w:bookmarkStart w:id="11" w:name="_Toc358152592"/>
-      <w:bookmarkStart w:id="12" w:name="_Toc310694740"/>
-      <w:bookmarkStart w:id="13" w:name="_Toc358152190"/>
-      <w:bookmarkStart w:id="14" w:name="_Toc358122005"/>
-      <w:bookmarkStart w:id="15" w:name="_Toc358133376"/>
-      <w:bookmarkStart w:id="16" w:name="_Toc357762162"/>
-      <w:bookmarkStart w:id="17" w:name="_Toc358152194"/>
-      <w:bookmarkStart w:id="18" w:name="_Toc358152596"/>
-      <w:bookmarkStart w:id="19" w:name="_Toc358122009"/>
-      <w:bookmarkStart w:id="20" w:name="_Toc310694745"/>
-      <w:bookmarkStart w:id="21" w:name="_Toc358133380"/>
+      <w:bookmarkStart w:id="1" w:name="_Toc19618"/>
+      <w:bookmarkStart w:id="2" w:name="_Toc357762142"/>
+      <w:bookmarkStart w:id="3" w:name="_Toc410132364"/>
+      <w:bookmarkStart w:id="4" w:name="_Toc358133360"/>
+      <w:bookmarkStart w:id="5" w:name="_Toc358152174"/>
+      <w:bookmarkStart w:id="6" w:name="_Toc358121989"/>
+      <w:bookmarkStart w:id="7" w:name="_Toc358152576"/>
+      <w:bookmarkStart w:id="8" w:name="_Toc310694724"/>
+      <w:bookmarkStart w:id="9" w:name="_Toc475546168"/>
+      <w:bookmarkStart w:id="10" w:name="_Toc476217993"/>
+      <w:bookmarkStart w:id="11" w:name="_Toc357762158"/>
+      <w:bookmarkStart w:id="12" w:name="_Toc358152592"/>
+      <w:bookmarkStart w:id="13" w:name="_Toc310694740"/>
+      <w:bookmarkStart w:id="14" w:name="_Toc358152190"/>
+      <w:bookmarkStart w:id="15" w:name="_Toc358122005"/>
+      <w:bookmarkStart w:id="16" w:name="_Toc358133376"/>
+      <w:bookmarkStart w:id="17" w:name="_Toc357762162"/>
+      <w:bookmarkStart w:id="18" w:name="_Toc358152194"/>
+      <w:bookmarkStart w:id="19" w:name="_Toc358152596"/>
+      <w:bookmarkStart w:id="20" w:name="_Toc358122009"/>
+      <w:bookmarkStart w:id="21" w:name="_Toc310694745"/>
+      <w:bookmarkStart w:id="22" w:name="_Toc358133380"/>
     </w:p>
     <w:p>
       <w:pPr>
@@ -2645,8 +2566,7 @@
           <w:rFonts w:ascii="Times New Roman" w:hAnsi="Times New Roman"/>
         </w:rPr>
       </w:pPr>
-      <w:bookmarkStart w:id="22" w:name="_Toc521597778"/>
-      <w:bookmarkEnd w:id="0"/>
+      <w:bookmarkStart w:id="23" w:name="_Toc522113513"/>
       <w:bookmarkEnd w:id="1"/>
       <w:bookmarkEnd w:id="2"/>
       <w:bookmarkEnd w:id="3"/>
@@ -2656,6 +2576,7 @@
       <w:bookmarkEnd w:id="7"/>
       <w:bookmarkEnd w:id="8"/>
       <w:bookmarkEnd w:id="9"/>
+      <w:bookmarkEnd w:id="10"/>
       <w:r>
         <w:rPr>
           <w:rFonts w:ascii="Times New Roman" w:hAnsi="Times New Roman" w:hint="eastAsia"/>
@@ -2663,7 +2584,7 @@
         <w:lastRenderedPageBreak/>
         <w:t>国际化架构简介</w:t>
       </w:r>
-      <w:bookmarkEnd w:id="22"/>
+      <w:bookmarkEnd w:id="23"/>
     </w:p>
     <w:p>
       <w:pPr>
@@ -2723,14 +2644,14 @@
           <w:rFonts w:ascii="Times New Roman" w:hAnsi="Times New Roman"/>
         </w:rPr>
       </w:pPr>
-      <w:bookmarkStart w:id="23" w:name="_Toc521597779"/>
+      <w:bookmarkStart w:id="24" w:name="_Toc522113514"/>
       <w:r>
         <w:rPr>
           <w:rFonts w:ascii="Times New Roman" w:hAnsi="Times New Roman" w:hint="eastAsia"/>
         </w:rPr>
         <w:t>技术栈说明</w:t>
       </w:r>
-      <w:bookmarkEnd w:id="23"/>
+      <w:bookmarkEnd w:id="24"/>
     </w:p>
     <w:p>
       <w:pPr>
@@ -2877,7 +2798,7 @@
           <w:rFonts w:ascii="Times New Roman" w:hAnsi="Times New Roman"/>
         </w:rPr>
       </w:pPr>
-      <w:bookmarkStart w:id="24" w:name="_Toc521597780"/>
+      <w:bookmarkStart w:id="25" w:name="_Toc522113515"/>
       <w:r>
         <w:rPr>
           <w:rFonts w:ascii="Times New Roman" w:hAnsi="Times New Roman" w:hint="eastAsia"/>
@@ -2885,7 +2806,7 @@
         <w:lastRenderedPageBreak/>
         <w:t>国际化工具使用说明</w:t>
       </w:r>
-      <w:bookmarkEnd w:id="24"/>
+      <w:bookmarkEnd w:id="25"/>
     </w:p>
     <w:p>
       <w:pPr>
@@ -2952,7 +2873,7 @@
           <w:rFonts w:ascii="Times New Roman" w:hAnsi="Times New Roman"/>
         </w:rPr>
       </w:pPr>
-      <w:bookmarkStart w:id="25" w:name="_Toc521597781"/>
+      <w:bookmarkStart w:id="26" w:name="_Toc522113516"/>
       <w:r>
         <w:rPr>
           <w:rFonts w:ascii="Times New Roman" w:hAnsi="Times New Roman" w:hint="eastAsia"/>
@@ -2965,7 +2886,7 @@
         </w:rPr>
         <w:t>处理逻辑</w:t>
       </w:r>
-      <w:bookmarkEnd w:id="25"/>
+      <w:bookmarkEnd w:id="26"/>
     </w:p>
     <w:p>
       <w:pPr>
@@ -3274,14 +3195,14 @@
           <w:rFonts w:ascii="Times New Roman" w:hAnsi="Times New Roman"/>
         </w:rPr>
       </w:pPr>
-      <w:bookmarkStart w:id="26" w:name="_Toc521597782"/>
+      <w:bookmarkStart w:id="27" w:name="_Toc522113517"/>
       <w:r>
         <w:rPr>
           <w:rFonts w:ascii="Times New Roman" w:hAnsi="Times New Roman" w:hint="eastAsia"/>
         </w:rPr>
         <w:t>国际化工具的配置</w:t>
       </w:r>
-      <w:bookmarkEnd w:id="26"/>
+      <w:bookmarkEnd w:id="27"/>
     </w:p>
     <w:p>
       <w:pPr>
@@ -4080,7 +4001,6 @@
           <w:rFonts w:ascii="Times New Roman" w:hAnsi="Times New Roman"/>
         </w:rPr>
       </w:pPr>
-      <w:bookmarkStart w:id="27" w:name="_Toc521597783"/>
       <w:bookmarkStart w:id="28" w:name="_Toc358121999"/>
       <w:bookmarkStart w:id="29" w:name="_Toc310694733"/>
       <w:bookmarkStart w:id="30" w:name="_Toc357762152"/>
@@ -4089,13 +4009,14 @@
       <w:bookmarkStart w:id="33" w:name="_Toc358133370"/>
       <w:bookmarkStart w:id="34" w:name="_Toc13053"/>
       <w:bookmarkStart w:id="35" w:name="_Toc358152586"/>
+      <w:bookmarkStart w:id="36" w:name="_Toc522113518"/>
       <w:r>
         <w:rPr>
           <w:rFonts w:ascii="Times New Roman" w:hAnsi="Times New Roman" w:hint="eastAsia"/>
         </w:rPr>
         <w:t>国际化工具的使用</w:t>
       </w:r>
-      <w:bookmarkEnd w:id="27"/>
+      <w:bookmarkEnd w:id="36"/>
     </w:p>
     <w:p>
       <w:pPr>
@@ -4844,14 +4765,14 @@
           <w:rFonts w:ascii="Times New Roman" w:hAnsi="Times New Roman"/>
         </w:rPr>
       </w:pPr>
-      <w:bookmarkStart w:id="36" w:name="_Toc521597784"/>
       <w:bookmarkStart w:id="37" w:name="_Toc18041"/>
-      <w:bookmarkEnd w:id="10"/>
+      <w:bookmarkStart w:id="38" w:name="_Toc522113519"/>
       <w:bookmarkEnd w:id="11"/>
       <w:bookmarkEnd w:id="12"/>
       <w:bookmarkEnd w:id="13"/>
       <w:bookmarkEnd w:id="14"/>
       <w:bookmarkEnd w:id="15"/>
+      <w:bookmarkEnd w:id="16"/>
       <w:bookmarkEnd w:id="28"/>
       <w:bookmarkEnd w:id="29"/>
       <w:bookmarkEnd w:id="30"/>
@@ -4867,7 +4788,7 @@
         <w:lastRenderedPageBreak/>
         <w:t>国际化规范</w:t>
       </w:r>
-      <w:bookmarkEnd w:id="36"/>
+      <w:bookmarkEnd w:id="38"/>
     </w:p>
     <w:p>
       <w:pPr>
@@ -5138,14 +5059,14 @@
           <w:rFonts w:ascii="Times New Roman" w:hAnsi="Times New Roman"/>
         </w:rPr>
       </w:pPr>
-      <w:bookmarkStart w:id="38" w:name="_Toc521597785"/>
+      <w:bookmarkStart w:id="39" w:name="_Toc522113520"/>
       <w:r>
         <w:rPr>
           <w:rFonts w:ascii="Times New Roman" w:hAnsi="Times New Roman" w:hint="eastAsia"/>
         </w:rPr>
         <w:t>规范原则</w:t>
       </w:r>
-      <w:bookmarkEnd w:id="38"/>
+      <w:bookmarkEnd w:id="39"/>
     </w:p>
     <w:p>
       <w:pPr>
@@ -5620,14 +5541,14 @@
           <w:rFonts w:ascii="Times New Roman" w:hAnsi="Times New Roman"/>
         </w:rPr>
       </w:pPr>
-      <w:bookmarkStart w:id="39" w:name="_Toc521597786"/>
+      <w:bookmarkStart w:id="40" w:name="_Toc522113521"/>
       <w:r>
         <w:rPr>
           <w:rFonts w:ascii="Times New Roman" w:hAnsi="Times New Roman" w:hint="eastAsia"/>
         </w:rPr>
         <w:t>统一规范要求</w:t>
       </w:r>
-      <w:bookmarkEnd w:id="39"/>
+      <w:bookmarkEnd w:id="40"/>
     </w:p>
     <w:p>
       <w:pPr>
@@ -5657,7 +5578,7 @@
           <w:rFonts w:ascii="Times New Roman" w:hAnsi="Times New Roman"/>
         </w:rPr>
       </w:pPr>
-      <w:bookmarkStart w:id="40" w:name="_Toc521597787"/>
+      <w:bookmarkStart w:id="41" w:name="_Toc522113522"/>
       <w:r>
         <w:rPr>
           <w:rFonts w:ascii="Times New Roman" w:hAnsi="Times New Roman" w:hint="eastAsia"/>
@@ -5676,7 +5597,7 @@
         </w:rPr>
         <w:t>规范</w:t>
       </w:r>
-      <w:bookmarkEnd w:id="40"/>
+      <w:bookmarkEnd w:id="41"/>
     </w:p>
     <w:p>
       <w:pPr>
@@ -6611,7 +6532,7 @@
           <w:rFonts w:ascii="Times New Roman" w:hAnsi="Times New Roman"/>
         </w:rPr>
       </w:pPr>
-      <w:bookmarkStart w:id="41" w:name="_Toc521597788"/>
+      <w:bookmarkStart w:id="42" w:name="_Toc522113523"/>
       <w:r>
         <w:rPr>
           <w:rFonts w:ascii="Times New Roman" w:hAnsi="Times New Roman" w:hint="eastAsia"/>
@@ -6624,7 +6545,7 @@
         </w:rPr>
         <w:t>命名规范</w:t>
       </w:r>
-      <w:bookmarkEnd w:id="41"/>
+      <w:bookmarkEnd w:id="42"/>
     </w:p>
     <w:p>
       <w:pPr>
@@ -6930,7 +6851,7 @@
           <w:rFonts w:ascii="Times New Roman" w:hAnsi="Times New Roman"/>
         </w:rPr>
       </w:pPr>
-      <w:bookmarkStart w:id="42" w:name="_Toc521597789"/>
+      <w:bookmarkStart w:id="43" w:name="_Toc522113524"/>
       <w:r>
         <w:rPr>
           <w:rFonts w:ascii="Times New Roman" w:hAnsi="Times New Roman" w:hint="eastAsia"/>
@@ -6955,7 +6876,7 @@
         </w:rPr>
         <w:t>规范</w:t>
       </w:r>
-      <w:bookmarkEnd w:id="42"/>
+      <w:bookmarkEnd w:id="43"/>
     </w:p>
     <w:p>
       <w:pPr>
@@ -7557,14 +7478,14 @@
           <w:rFonts w:ascii="Times New Roman" w:hAnsi="Times New Roman"/>
         </w:rPr>
       </w:pPr>
-      <w:bookmarkStart w:id="43" w:name="_Toc521597790"/>
+      <w:bookmarkStart w:id="44" w:name="_Toc522113525"/>
       <w:r>
         <w:rPr>
           <w:rFonts w:ascii="Times New Roman" w:hAnsi="Times New Roman" w:hint="eastAsia"/>
         </w:rPr>
         <w:t>其他国际化规范要求</w:t>
       </w:r>
-      <w:bookmarkEnd w:id="43"/>
+      <w:bookmarkEnd w:id="44"/>
     </w:p>
     <w:p>
       <w:pPr>
@@ -7675,7 +7596,7 @@
           <w:rFonts w:ascii="Times New Roman" w:hAnsi="Times New Roman"/>
         </w:rPr>
       </w:pPr>
-      <w:bookmarkStart w:id="44" w:name="_Toc521597791"/>
+      <w:bookmarkStart w:id="45" w:name="_Toc522113526"/>
       <w:r>
         <w:rPr>
           <w:rFonts w:ascii="Times New Roman" w:hAnsi="Times New Roman" w:hint="eastAsia"/>
@@ -7694,7 +7615,7 @@
         </w:rPr>
         <w:t>规范要求</w:t>
       </w:r>
-      <w:bookmarkEnd w:id="44"/>
+      <w:bookmarkEnd w:id="45"/>
     </w:p>
     <w:p>
       <w:pPr>
@@ -7721,14 +7642,14 @@
           <w:rFonts w:ascii="Times New Roman" w:hAnsi="Times New Roman"/>
         </w:rPr>
       </w:pPr>
-      <w:bookmarkStart w:id="45" w:name="_Toc521597792"/>
+      <w:bookmarkStart w:id="46" w:name="_Toc522113527"/>
       <w:r>
         <w:rPr>
           <w:rFonts w:ascii="Times New Roman" w:hAnsi="Times New Roman" w:hint="eastAsia"/>
         </w:rPr>
         <w:t>语种的设置要求</w:t>
       </w:r>
-      <w:bookmarkEnd w:id="45"/>
+      <w:bookmarkEnd w:id="46"/>
     </w:p>
     <w:p>
       <w:pPr>
@@ -7837,7 +7758,7 @@
           <w:rFonts w:ascii="Times New Roman" w:hAnsi="Times New Roman"/>
         </w:rPr>
       </w:pPr>
-      <w:bookmarkStart w:id="46" w:name="_Toc521597793"/>
+      <w:bookmarkStart w:id="47" w:name="_Toc522113528"/>
       <w:r>
         <w:rPr>
           <w:rFonts w:ascii="Times New Roman" w:hAnsi="Times New Roman" w:hint="eastAsia"/>
@@ -7850,7 +7771,7 @@
         </w:rPr>
         <w:t>预制要求</w:t>
       </w:r>
-      <w:bookmarkEnd w:id="46"/>
+      <w:bookmarkEnd w:id="47"/>
     </w:p>
     <w:p>
       <w:pPr>
@@ -7907,14 +7828,14 @@
           <w:rFonts w:ascii="Times New Roman" w:hAnsi="Times New Roman"/>
         </w:rPr>
       </w:pPr>
-      <w:bookmarkStart w:id="47" w:name="_Toc521597794"/>
+      <w:bookmarkStart w:id="48" w:name="_Toc522113529"/>
       <w:r>
         <w:rPr>
           <w:rFonts w:ascii="Times New Roman" w:hAnsi="Times New Roman" w:hint="eastAsia"/>
         </w:rPr>
         <w:t>多语资源扩展要求</w:t>
       </w:r>
-      <w:bookmarkEnd w:id="47"/>
+      <w:bookmarkEnd w:id="48"/>
     </w:p>
     <w:p>
       <w:pPr>
@@ -8055,7 +7976,7 @@
           <w:rFonts w:ascii="Times New Roman" w:hAnsi="Times New Roman"/>
         </w:rPr>
       </w:pPr>
-      <w:bookmarkStart w:id="48" w:name="_Toc521597795"/>
+      <w:bookmarkStart w:id="49" w:name="_Toc522113530"/>
       <w:r>
         <w:rPr>
           <w:rFonts w:ascii="Times New Roman" w:hAnsi="Times New Roman" w:hint="eastAsia"/>
@@ -8074,7 +7995,7 @@
         </w:rPr>
         <w:t>处理规范要求</w:t>
       </w:r>
-      <w:bookmarkEnd w:id="48"/>
+      <w:bookmarkEnd w:id="49"/>
     </w:p>
     <w:p>
       <w:pPr>
@@ -8300,7 +8221,7 @@
       <w:pPr>
         <w:pStyle w:val="a6"/>
       </w:pPr>
-      <w:bookmarkStart w:id="49" w:name="_Toc521597806"/>
+      <w:bookmarkStart w:id="50" w:name="_Toc521597806"/>
       <w:r>
         <w:t>图</w:t>
       </w:r>
@@ -8340,7 +8261,7 @@
         </w:rPr>
         <w:t>数据多语字段示例</w:t>
       </w:r>
-      <w:bookmarkEnd w:id="49"/>
+      <w:bookmarkEnd w:id="50"/>
     </w:p>
     <w:p/>
     <w:p>
@@ -8350,7 +8271,7 @@
           <w:rFonts w:ascii="Times New Roman" w:hAnsi="Times New Roman"/>
         </w:rPr>
       </w:pPr>
-      <w:bookmarkStart w:id="50" w:name="_Toc521597796"/>
+      <w:bookmarkStart w:id="51" w:name="_Toc522113531"/>
       <w:r>
         <w:rPr>
           <w:rFonts w:ascii="Times New Roman" w:hAnsi="Times New Roman" w:hint="eastAsia"/>
@@ -8381,7 +8302,7 @@
         </w:rPr>
         <w:t>规范要求</w:t>
       </w:r>
-      <w:bookmarkEnd w:id="50"/>
+      <w:bookmarkEnd w:id="51"/>
     </w:p>
     <w:p>
       <w:pPr>
@@ -8471,7 +8392,7 @@
           <w:rFonts w:ascii="Times New Roman" w:hAnsi="Times New Roman"/>
         </w:rPr>
       </w:pPr>
-      <w:bookmarkStart w:id="51" w:name="_Toc521597797"/>
+      <w:bookmarkStart w:id="52" w:name="_Toc522113532"/>
       <w:r>
         <w:rPr>
           <w:rFonts w:ascii="Times New Roman" w:hAnsi="Times New Roman"/>
@@ -8496,7 +8417,7 @@
         </w:rPr>
         <w:t>国际化步骤</w:t>
       </w:r>
-      <w:bookmarkEnd w:id="51"/>
+      <w:bookmarkEnd w:id="52"/>
     </w:p>
     <w:p>
       <w:pPr>
@@ -9239,14 +9160,14 @@
           <w:rFonts w:ascii="Times New Roman" w:hAnsi="Times New Roman"/>
         </w:rPr>
       </w:pPr>
-      <w:bookmarkStart w:id="52" w:name="_Toc521597798"/>
+      <w:bookmarkStart w:id="53" w:name="_Toc522113533"/>
       <w:r>
         <w:rPr>
           <w:rFonts w:ascii="Times New Roman" w:hAnsi="Times New Roman"/>
         </w:rPr>
         <w:t>国际化资源文件管理</w:t>
       </w:r>
-      <w:bookmarkEnd w:id="52"/>
+      <w:bookmarkEnd w:id="53"/>
     </w:p>
     <w:p>
       <w:pPr>
@@ -9436,14 +9357,14 @@
           <w:rFonts w:ascii="Times New Roman" w:hAnsi="Times New Roman"/>
         </w:rPr>
       </w:pPr>
-      <w:bookmarkStart w:id="53" w:name="_Toc521597799"/>
+      <w:bookmarkStart w:id="54" w:name="_Toc522113534"/>
       <w:r>
         <w:rPr>
           <w:rFonts w:ascii="Times New Roman" w:hAnsi="Times New Roman" w:hint="eastAsia"/>
         </w:rPr>
         <w:t>基于后台服务的国际化规范要求</w:t>
       </w:r>
-      <w:bookmarkEnd w:id="53"/>
+      <w:bookmarkEnd w:id="54"/>
     </w:p>
     <w:p>
       <w:pPr>
@@ -9470,14 +9391,14 @@
           <w:rFonts w:ascii="Times New Roman" w:hAnsi="Times New Roman"/>
         </w:rPr>
       </w:pPr>
-      <w:bookmarkStart w:id="54" w:name="_Toc521597800"/>
+      <w:bookmarkStart w:id="55" w:name="_Toc522113535"/>
       <w:r>
         <w:rPr>
           <w:rFonts w:ascii="Times New Roman" w:hAnsi="Times New Roman" w:hint="eastAsia"/>
         </w:rPr>
         <w:t>资源文件规范</w:t>
       </w:r>
-      <w:bookmarkEnd w:id="54"/>
+      <w:bookmarkEnd w:id="55"/>
     </w:p>
     <w:p>
       <w:pPr>
@@ -9520,8 +9441,8 @@
         </w:rPr>
         <w:t>示例：</w:t>
       </w:r>
-      <w:bookmarkStart w:id="55" w:name="OLE_LINK22"/>
-      <w:bookmarkStart w:id="56" w:name="OLE_LINK23"/>
+      <w:bookmarkStart w:id="56" w:name="OLE_LINK22"/>
+      <w:bookmarkStart w:id="57" w:name="OLE_LINK23"/>
       <w:r>
         <w:rPr>
           <w:rFonts w:hint="eastAsia"/>
@@ -9540,8 +9461,8 @@
         </w:rPr>
         <w:t>.0001</w:t>
       </w:r>
-      <w:bookmarkEnd w:id="55"/>
       <w:bookmarkEnd w:id="56"/>
+      <w:bookmarkEnd w:id="57"/>
       <w:r>
         <w:t>={0},</w:t>
       </w:r>
@@ -9568,7 +9489,7 @@
           <w:rFonts w:ascii="Times New Roman" w:hAnsi="Times New Roman"/>
         </w:rPr>
       </w:pPr>
-      <w:bookmarkStart w:id="57" w:name="_Toc521597801"/>
+      <w:bookmarkStart w:id="58" w:name="_Toc522113536"/>
       <w:r>
         <w:rPr>
           <w:rFonts w:ascii="Times New Roman" w:hAnsi="Times New Roman"/>
@@ -9581,7 +9502,7 @@
         </w:rPr>
         <w:t>规范</w:t>
       </w:r>
-      <w:bookmarkEnd w:id="57"/>
+      <w:bookmarkEnd w:id="58"/>
     </w:p>
     <w:p>
       <w:pPr>
@@ -9733,7 +9654,7 @@
       <w:pPr>
         <w:pStyle w:val="a6"/>
       </w:pPr>
-      <w:bookmarkStart w:id="58" w:name="_Toc521597807"/>
+      <w:bookmarkStart w:id="59" w:name="_Toc521597807"/>
       <w:r>
         <w:t>图</w:t>
       </w:r>
@@ -9773,7 +9694,7 @@
         </w:rPr>
         <w:t>后台资源加载定义</w:t>
       </w:r>
-      <w:bookmarkEnd w:id="58"/>
+      <w:bookmarkEnd w:id="59"/>
     </w:p>
     <w:p>
       <w:pPr>
@@ -9891,13 +9812,13 @@
           <w:rFonts w:ascii="Times New Roman" w:hAnsi="Times New Roman"/>
         </w:rPr>
       </w:pPr>
-      <w:bookmarkStart w:id="59" w:name="_Toc521597802"/>
-      <w:bookmarkEnd w:id="16"/>
+      <w:bookmarkStart w:id="60" w:name="_Toc522113537"/>
       <w:bookmarkEnd w:id="17"/>
       <w:bookmarkEnd w:id="18"/>
       <w:bookmarkEnd w:id="19"/>
       <w:bookmarkEnd w:id="20"/>
       <w:bookmarkEnd w:id="21"/>
+      <w:bookmarkEnd w:id="22"/>
       <w:bookmarkEnd w:id="37"/>
       <w:r>
         <w:rPr>
@@ -9906,7 +9827,7 @@
         <w:lastRenderedPageBreak/>
         <w:t>最佳实现及案例</w:t>
       </w:r>
-      <w:bookmarkEnd w:id="59"/>
+      <w:bookmarkEnd w:id="60"/>
     </w:p>
     <w:p>
       <w:pPr>
@@ -10004,7 +9925,7 @@
           <w:rFonts w:ascii="Times New Roman" w:hAnsi="Times New Roman"/>
         </w:rPr>
       </w:pPr>
-      <w:bookmarkStart w:id="60" w:name="_Toc521597803"/>
+      <w:bookmarkStart w:id="61" w:name="_Toc522113538"/>
       <w:r>
         <w:rPr>
           <w:rFonts w:ascii="Times New Roman" w:hAnsi="Times New Roman" w:hint="eastAsia"/>
@@ -10017,7 +9938,7 @@
         </w:rPr>
         <w:t>代码部分</w:t>
       </w:r>
-      <w:bookmarkEnd w:id="60"/>
+      <w:bookmarkEnd w:id="61"/>
     </w:p>
     <w:p>
       <w:pPr>
@@ -10134,9 +10055,6 @@
       <w:pPr>
         <w:pStyle w:val="Paragraph"/>
         <w:ind w:firstLine="480"/>
-        <w:rPr>
-          <w:rFonts w:hint="eastAsia"/>
-        </w:rPr>
       </w:pPr>
     </w:p>
     <w:p>
@@ -11022,9 +10940,6 @@
       <w:pPr>
         <w:pStyle w:val="Paragraph"/>
         <w:ind w:firstLine="480"/>
-        <w:rPr>
-          <w:rFonts w:hint="eastAsia"/>
-        </w:rPr>
       </w:pPr>
       <w:r>
         <w:rPr>
@@ -11088,7 +11003,7 @@
         <w:spacing w:line="285" w:lineRule="atLeast"/>
         <w:ind w:left="480"/>
         <w:rPr>
-          <w:rFonts w:ascii="Consolas" w:eastAsia="宋体" w:hAnsi="Consolas" w:hint="eastAsia"/>
+          <w:rFonts w:ascii="Consolas" w:eastAsia="宋体" w:hAnsi="Consolas"/>
           <w:color w:val="D4D4D4"/>
           <w:sz w:val="21"/>
           <w:szCs w:val="21"/>
@@ -11341,9 +11256,6 @@
           <w:numId w:val="31"/>
         </w:numPr>
         <w:ind w:firstLineChars="0"/>
-        <w:rPr>
-          <w:rFonts w:hint="eastAsia"/>
-        </w:rPr>
       </w:pPr>
       <w:r>
         <w:t>上面的两步如果没有问题了</w:t>
@@ -11416,40 +11328,40 @@
       <w:pPr>
         <w:pStyle w:val="2"/>
         <w:rPr>
+          <w:rFonts w:ascii="Times New Roman" w:hAnsi="Times New Roman"/>
+        </w:rPr>
+      </w:pPr>
+      <w:bookmarkStart w:id="62" w:name="_Toc522113539"/>
+      <w:r>
+        <w:rPr>
           <w:rFonts w:ascii="Times New Roman" w:hAnsi="Times New Roman" w:hint="eastAsia"/>
         </w:rPr>
-      </w:pPr>
-      <w:bookmarkStart w:id="61" w:name="_Toc521597804"/>
+        <w:t>Java</w:t>
+      </w:r>
       <w:r>
         <w:rPr>
           <w:rFonts w:ascii="Times New Roman" w:hAnsi="Times New Roman" w:hint="eastAsia"/>
         </w:rPr>
+        <w:t>代码部分</w:t>
+      </w:r>
+      <w:bookmarkEnd w:id="62"/>
+    </w:p>
+    <w:p>
+      <w:pPr>
+        <w:pStyle w:val="Paragraph"/>
+        <w:ind w:firstLine="480"/>
+      </w:pPr>
+      <w:r>
+        <w:t>首先在通过国际化工具生成</w:t>
+      </w:r>
+      <w:r>
+        <w:rPr>
+          <w:rFonts w:hint="eastAsia"/>
+        </w:rPr>
         <w:t>Java</w:t>
       </w:r>
       <w:r>
         <w:rPr>
-          <w:rFonts w:ascii="Times New Roman" w:hAnsi="Times New Roman" w:hint="eastAsia"/>
-        </w:rPr>
-        <w:t>代码部分</w:t>
-      </w:r>
-      <w:bookmarkEnd w:id="61"/>
-    </w:p>
-    <w:p>
-      <w:pPr>
-        <w:pStyle w:val="Paragraph"/>
-        <w:ind w:firstLine="480"/>
-      </w:pPr>
-      <w:r>
-        <w:t>首先在通过国际化工具生成</w:t>
-      </w:r>
-      <w:r>
-        <w:rPr>
-          <w:rFonts w:hint="eastAsia"/>
-        </w:rPr>
-        <w:t>Java</w:t>
-      </w:r>
-      <w:r>
-        <w:rPr>
           <w:rFonts w:hint="eastAsia"/>
         </w:rPr>
         <w:t>后端</w:t>
@@ -11497,19 +11409,7 @@
         <w:rPr>
           <w:rFonts w:hint="eastAsia"/>
         </w:rPr>
-        <w:t>那一行被</w:t>
-      </w:r>
-      <w:r>
-        <w:rPr>
-          <w:rFonts w:hint="eastAsia"/>
-        </w:rPr>
-        <w:t>打开</w:t>
-      </w:r>
-      <w:r>
-        <w:rPr>
-          <w:rFonts w:hint="eastAsia"/>
-        </w:rPr>
-        <w:t>，</w:t>
+        <w:t>那一行被打开，</w:t>
       </w:r>
       <w:r>
         <w:rPr>
@@ -11521,19 +11421,7 @@
         <w:rPr>
           <w:rFonts w:hint="eastAsia"/>
         </w:rPr>
-        <w:t>那一行被</w:t>
-      </w:r>
-      <w:r>
-        <w:rPr>
-          <w:rFonts w:hint="eastAsia"/>
-        </w:rPr>
-        <w:t>注释</w:t>
-      </w:r>
-      <w:r>
-        <w:rPr>
-          <w:rFonts w:hint="eastAsia"/>
-        </w:rPr>
-        <w:t>。</w:t>
+        <w:t>那一行被注释。</w:t>
       </w:r>
     </w:p>
     <w:p>
@@ -11591,9 +11479,6 @@
       <w:pPr>
         <w:pStyle w:val="Paragraph"/>
         <w:ind w:firstLineChars="0" w:firstLine="0"/>
-        <w:rPr>
-          <w:rFonts w:hint="eastAsia"/>
-        </w:rPr>
       </w:pPr>
     </w:p>
     <w:p>
@@ -11604,9 +11489,6 @@
           <w:numId w:val="35"/>
         </w:numPr>
         <w:ind w:firstLineChars="0"/>
-        <w:rPr>
-          <w:rFonts w:hint="eastAsia"/>
-        </w:rPr>
       </w:pPr>
       <w:r>
         <w:t>首先在工程中的</w:t>
@@ -11814,9 +11696,6 @@
       <w:pPr>
         <w:pStyle w:val="Paragraph"/>
         <w:ind w:firstLineChars="0"/>
-        <w:rPr>
-          <w:rFonts w:hint="eastAsia"/>
-        </w:rPr>
       </w:pPr>
       <w:r>
         <w:t>详细的</w:t>
@@ -11868,9 +11747,6 @@
       <w:pPr>
         <w:pStyle w:val="Paragraph"/>
         <w:ind w:firstLineChars="0"/>
-        <w:rPr>
-          <w:rFonts w:hint="eastAsia"/>
-        </w:rPr>
       </w:pPr>
     </w:p>
     <w:p>
@@ -11881,16 +11757,10 @@
           <w:numId w:val="35"/>
         </w:numPr>
         <w:ind w:firstLineChars="0"/>
-        <w:rPr>
-          <w:rFonts w:hint="eastAsia"/>
-        </w:rPr>
       </w:pPr>
       <w:r>
         <w:lastRenderedPageBreak/>
-        <w:t>其次</w:t>
-      </w:r>
-      <w:r>
-        <w:t>在工程中的</w:t>
+        <w:t>其次在工程中的</w:t>
       </w:r>
       <w:r>
         <w:t>web.xml</w:t>
@@ -12021,9 +11891,6 @@
           <w:numId w:val="35"/>
         </w:numPr>
         <w:ind w:firstLineChars="0"/>
-        <w:rPr>
-          <w:rFonts w:hint="eastAsia"/>
-        </w:rPr>
       </w:pPr>
       <w:r>
         <w:t>再次</w:t>
@@ -12123,9 +11990,6 @@
       <w:pPr>
         <w:pStyle w:val="Paragraph"/>
         <w:ind w:firstLine="480"/>
-        <w:rPr>
-          <w:rFonts w:hint="eastAsia"/>
-        </w:rPr>
       </w:pPr>
       <w:r>
         <w:rPr>
@@ -12674,8 +12538,6 @@
         <w:pStyle w:val="Paragraph"/>
         <w:ind w:firstLine="480"/>
       </w:pPr>
-      <w:bookmarkStart w:id="62" w:name="_GoBack"/>
-      <w:bookmarkEnd w:id="62"/>
     </w:p>
     <w:p>
       <w:pPr>
@@ -12791,7 +12653,7 @@
         <w:sz w:val="21"/>
         <w:szCs w:val="21"/>
       </w:rPr>
-      <w:t>18</w:t>
+      <w:t>3</w:t>
     </w:r>
     <w:r>
       <w:rPr>
@@ -13022,7 +12884,7 @@
       </w:pict>
     </w:r>
     <w:r>
-      <w:object w:dxaOrig="0" w:dyaOrig="0" w14:anchorId="249D4A68">
+      <w:object w:dxaOrig="1440" w:dyaOrig="1440" w14:anchorId="249D4A68">
         <v:shapetype id="_x0000_t75" coordsize="21600,21600" o:spt="75" o:preferrelative="t" path="m@4@5l@4@11@9@11@9@5xe" filled="f" stroked="f">
           <v:stroke joinstyle="miter"/>
           <v:formulas>
@@ -13046,7 +12908,7 @@
           <v:imagedata r:id="rId1" o:title=""/>
           <w10:wrap type="topAndBottom"/>
         </v:shape>
-        <o:OLEObject Type="Embed" ProgID="Word.Picture.8" ShapeID="对象 5" DrawAspect="Content" ObjectID="_1595832227" r:id="rId2">
+        <o:OLEObject Type="Embed" ProgID="Word.Picture.8" ShapeID="对象 5" DrawAspect="Content" ObjectID="_1595855357" r:id="rId2">
           <o:FieldCodes>\* MERGEFORMAT</o:FieldCodes>
         </o:OLEObject>
       </w:object>
@@ -18425,6 +18287,21 @@
 </file>
 
 <file path=customXml/item1.xml><?xml version="1.0" encoding="utf-8"?>
+<?mso-contentType ?>
+<FormTemplates xmlns="http://schemas.microsoft.com/sharepoint/v3/contenttype/forms">
+  <Display>DocumentLibraryForm</Display>
+  <Edit>DocumentLibraryForm</Edit>
+  <New>DocumentLibraryForm</New>
+</FormTemplates>
+</file>
+
+<file path=customXml/item2.xml><?xml version="1.0" encoding="utf-8"?>
+<p:properties xmlns:p="http://schemas.microsoft.com/office/2006/metadata/properties" xmlns:xsi="http://www.w3.org/2001/XMLSchema-instance" xmlns:pc="http://schemas.microsoft.com/office/infopath/2007/PartnerControls">
+  <documentManagement/>
+</p:properties>
+</file>
+
+<file path=customXml/item3.xml><?xml version="1.0" encoding="utf-8"?>
 <ct:contentTypeSchema xmlns:ct="http://schemas.microsoft.com/office/2006/metadata/contentType" xmlns:ma="http://schemas.microsoft.com/office/2006/metadata/properties/metaAttributes" ct:_="" ma:_="" ma:contentTypeName="Document" ma:contentTypeID="0x010100F068CEF3C4DFBF47820AF4EBE58FBA96" ma:contentTypeVersion="3" ma:contentTypeDescription="Create a new document." ma:contentTypeScope="" ma:versionID="7a07b4c686ec30da523c5a982fbd6339">
   <xsd:schema xmlns:xsd="http://www.w3.org/2001/XMLSchema" xmlns:xs="http://www.w3.org/2001/XMLSchema" xmlns:p="http://schemas.microsoft.com/office/2006/metadata/properties" xmlns:ns3="c9646fe6-06d4-4311-a8e8-30f6ee4f702c" targetNamespace="http://schemas.microsoft.com/office/2006/metadata/properties" ma:root="true" ma:fieldsID="10846d9c23babef83e3f761352319131" ns3:_="">
     <xsd:import namespace="c9646fe6-06d4-4311-a8e8-30f6ee4f702c"/>
@@ -18578,26 +18455,28 @@
 </ct:contentTypeSchema>
 </file>
 
-<file path=customXml/item2.xml><?xml version="1.0" encoding="utf-8"?>
-<p:properties xmlns:p="http://schemas.microsoft.com/office/2006/metadata/properties" xmlns:xsi="http://www.w3.org/2001/XMLSchema-instance" xmlns:pc="http://schemas.microsoft.com/office/infopath/2007/PartnerControls">
-  <documentManagement/>
-</p:properties>
-</file>
-
-<file path=customXml/item3.xml><?xml version="1.0" encoding="utf-8"?>
-<?mso-contentType ?>
-<FormTemplates xmlns="http://schemas.microsoft.com/sharepoint/v3/contenttype/forms">
-  <Display>DocumentLibraryForm</Display>
-  <Edit>DocumentLibraryForm</Edit>
-  <New>DocumentLibraryForm</New>
-</FormTemplates>
-</file>
-
 <file path=customXml/item4.xml><?xml version="1.0" encoding="utf-8"?>
 <b:Sources xmlns:b="http://schemas.openxmlformats.org/officeDocument/2006/bibliography" xmlns="http://schemas.openxmlformats.org/officeDocument/2006/bibliography" SelectedStyle="\APASixthEditionOfficeOnline.xsl" StyleName="APA" Version="6"/>
 </file>
 
 <file path=customXml/itemProps1.xml><?xml version="1.0" encoding="utf-8"?>
+<ds:datastoreItem xmlns:ds="http://schemas.openxmlformats.org/officeDocument/2006/customXml" ds:itemID="{3945D792-C2EC-493C-B9A2-F75FFA509D49}">
+  <ds:schemaRefs>
+    <ds:schemaRef ds:uri="http://schemas.microsoft.com/sharepoint/v3/contenttype/forms"/>
+  </ds:schemaRefs>
+</ds:datastoreItem>
+</file>
+
+<file path=customXml/itemProps2.xml><?xml version="1.0" encoding="utf-8"?>
+<ds:datastoreItem xmlns:ds="http://schemas.openxmlformats.org/officeDocument/2006/customXml" ds:itemID="{2974F6C9-B98F-4676-863A-F3CB4695B0A7}">
+  <ds:schemaRefs>
+    <ds:schemaRef ds:uri="http://schemas.microsoft.com/office/2006/metadata/properties"/>
+    <ds:schemaRef ds:uri="http://schemas.microsoft.com/office/infopath/2007/PartnerControls"/>
+  </ds:schemaRefs>
+</ds:datastoreItem>
+</file>
+
+<file path=customXml/itemProps3.xml><?xml version="1.0" encoding="utf-8"?>
 <ds:datastoreItem xmlns:ds="http://schemas.openxmlformats.org/officeDocument/2006/customXml" ds:itemID="{2D752729-42CC-473D-87D4-08DAC2F2A6CE}">
   <ds:schemaRefs>
     <ds:schemaRef ds:uri="http://schemas.microsoft.com/office/2006/metadata/contentType"/>
@@ -18615,25 +18494,8 @@
 </ds:datastoreItem>
 </file>
 
-<file path=customXml/itemProps2.xml><?xml version="1.0" encoding="utf-8"?>
-<ds:datastoreItem xmlns:ds="http://schemas.openxmlformats.org/officeDocument/2006/customXml" ds:itemID="{2974F6C9-B98F-4676-863A-F3CB4695B0A7}">
-  <ds:schemaRefs>
-    <ds:schemaRef ds:uri="http://schemas.microsoft.com/office/2006/metadata/properties"/>
-    <ds:schemaRef ds:uri="http://schemas.microsoft.com/office/infopath/2007/PartnerControls"/>
-  </ds:schemaRefs>
-</ds:datastoreItem>
-</file>
-
-<file path=customXml/itemProps3.xml><?xml version="1.0" encoding="utf-8"?>
-<ds:datastoreItem xmlns:ds="http://schemas.openxmlformats.org/officeDocument/2006/customXml" ds:itemID="{3945D792-C2EC-493C-B9A2-F75FFA509D49}">
-  <ds:schemaRefs>
-    <ds:schemaRef ds:uri="http://schemas.microsoft.com/sharepoint/v3/contenttype/forms"/>
-  </ds:schemaRefs>
-</ds:datastoreItem>
-</file>
-
 <file path=customXml/itemProps4.xml><?xml version="1.0" encoding="utf-8"?>
-<ds:datastoreItem xmlns:ds="http://schemas.openxmlformats.org/officeDocument/2006/customXml" ds:itemID="{1A19C17D-63BE-4F95-8C0D-7D8CF329B6A1}">
+<ds:datastoreItem xmlns:ds="http://schemas.openxmlformats.org/officeDocument/2006/customXml" ds:itemID="{8A35AF29-4E03-4411-BFE3-834912C58092}">
   <ds:schemaRefs>
     <ds:schemaRef ds:uri="http://schemas.openxmlformats.org/officeDocument/2006/bibliography"/>
   </ds:schemaRefs>

</xml_diff>

<commit_message>
update the react intl api example
</commit_message>
<xml_diff>
--- a/docs/sany项目国际化规范-20180809-V1.0.docx
+++ b/docs/sany项目国际化规范-20180809-V1.0.docx
@@ -2400,89 +2400,80 @@
             <w:rStyle w:val="a9"/>
             <w:rFonts w:hint="eastAsia"/>
           </w:rPr>
-          <w:t>数据多语</w:t>
-        </w:r>
-        <w:bookmarkStart w:id="0" w:name="_GoBack"/>
-        <w:bookmarkEnd w:id="0"/>
+          <w:t>数据多语字段示例</w:t>
+        </w:r>
+        <w:r>
+          <w:rPr>
+            <w:webHidden/>
+          </w:rPr>
+          <w:tab/>
+        </w:r>
+        <w:r>
+          <w:rPr>
+            <w:webHidden/>
+          </w:rPr>
+          <w:fldChar w:fldCharType="begin"/>
+        </w:r>
+        <w:r>
+          <w:rPr>
+            <w:webHidden/>
+          </w:rPr>
+          <w:instrText xml:space="preserve"> PAGEREF _Toc521597806 \h </w:instrText>
+        </w:r>
+        <w:r>
+          <w:rPr>
+            <w:webHidden/>
+          </w:rPr>
+        </w:r>
+        <w:r>
+          <w:rPr>
+            <w:webHidden/>
+          </w:rPr>
+          <w:fldChar w:fldCharType="separate"/>
+        </w:r>
+        <w:r>
+          <w:rPr>
+            <w:webHidden/>
+          </w:rPr>
+          <w:t>13</w:t>
+        </w:r>
+        <w:r>
+          <w:rPr>
+            <w:webHidden/>
+          </w:rPr>
+          <w:fldChar w:fldCharType="end"/>
+        </w:r>
+      </w:hyperlink>
+    </w:p>
+    <w:p>
+      <w:pPr>
+        <w:pStyle w:val="aa"/>
+        <w:rPr>
+          <w:rFonts w:asciiTheme="minorHAnsi" w:eastAsiaTheme="minorEastAsia" w:hAnsiTheme="minorHAnsi" w:cstheme="minorBidi"/>
+          <w:kern w:val="2"/>
+          <w:sz w:val="21"/>
+          <w:szCs w:val="22"/>
+        </w:rPr>
+      </w:pPr>
+      <w:hyperlink w:anchor="_Toc521597807" w:history="1">
         <w:r>
           <w:rPr>
             <w:rStyle w:val="a9"/>
             <w:rFonts w:hint="eastAsia"/>
           </w:rPr>
-          <w:t>字段示例</w:t>
-        </w:r>
-        <w:r>
-          <w:rPr>
-            <w:webHidden/>
-          </w:rPr>
-          <w:tab/>
-        </w:r>
-        <w:r>
-          <w:rPr>
-            <w:webHidden/>
-          </w:rPr>
-          <w:fldChar w:fldCharType="begin"/>
-        </w:r>
-        <w:r>
-          <w:rPr>
-            <w:webHidden/>
-          </w:rPr>
-          <w:instrText xml:space="preserve"> PAGEREF _Toc521597806 \h </w:instrText>
-        </w:r>
-        <w:r>
-          <w:rPr>
-            <w:webHidden/>
-          </w:rPr>
-        </w:r>
-        <w:r>
-          <w:rPr>
-            <w:webHidden/>
-          </w:rPr>
-          <w:fldChar w:fldCharType="separate"/>
-        </w:r>
-        <w:r>
-          <w:rPr>
-            <w:webHidden/>
-          </w:rPr>
-          <w:t>13</w:t>
-        </w:r>
-        <w:r>
-          <w:rPr>
-            <w:webHidden/>
-          </w:rPr>
-          <w:fldChar w:fldCharType="end"/>
-        </w:r>
-      </w:hyperlink>
-    </w:p>
-    <w:p>
-      <w:pPr>
-        <w:pStyle w:val="aa"/>
-        <w:rPr>
-          <w:rFonts w:asciiTheme="minorHAnsi" w:eastAsiaTheme="minorEastAsia" w:hAnsiTheme="minorHAnsi" w:cstheme="minorBidi"/>
-          <w:kern w:val="2"/>
-          <w:sz w:val="21"/>
-          <w:szCs w:val="22"/>
-        </w:rPr>
-      </w:pPr>
-      <w:hyperlink w:anchor="_Toc521597807" w:history="1">
+          <w:t>图</w:t>
+        </w:r>
+        <w:r>
+          <w:rPr>
+            <w:rStyle w:val="a9"/>
+          </w:rPr>
+          <w:t xml:space="preserve"> 2 </w:t>
+        </w:r>
         <w:r>
           <w:rPr>
             <w:rStyle w:val="a9"/>
             <w:rFonts w:hint="eastAsia"/>
           </w:rPr>
-          <w:t>图</w:t>
-        </w:r>
-        <w:r>
-          <w:rPr>
-            <w:rStyle w:val="a9"/>
-          </w:rPr>
-          <w:t xml:space="preserve"> 2 </w:t>
-        </w:r>
-        <w:r>
-          <w:rPr>
-            <w:rStyle w:val="a9"/>
-            <w:rFonts w:hint="eastAsia"/>
-          </w:rPr>
           <w:t>后台资源加载定义</w:t>
         </w:r>
         <w:r>
@@ -2536,28 +2527,28 @@
       <w:r>
         <w:fldChar w:fldCharType="end"/>
       </w:r>
-      <w:bookmarkStart w:id="1" w:name="_Toc19618"/>
-      <w:bookmarkStart w:id="2" w:name="_Toc357762142"/>
-      <w:bookmarkStart w:id="3" w:name="_Toc410132364"/>
-      <w:bookmarkStart w:id="4" w:name="_Toc358133360"/>
-      <w:bookmarkStart w:id="5" w:name="_Toc358152174"/>
-      <w:bookmarkStart w:id="6" w:name="_Toc358121989"/>
-      <w:bookmarkStart w:id="7" w:name="_Toc358152576"/>
-      <w:bookmarkStart w:id="8" w:name="_Toc310694724"/>
-      <w:bookmarkStart w:id="9" w:name="_Toc475546168"/>
-      <w:bookmarkStart w:id="10" w:name="_Toc476217993"/>
-      <w:bookmarkStart w:id="11" w:name="_Toc357762158"/>
-      <w:bookmarkStart w:id="12" w:name="_Toc358152592"/>
-      <w:bookmarkStart w:id="13" w:name="_Toc310694740"/>
-      <w:bookmarkStart w:id="14" w:name="_Toc358152190"/>
-      <w:bookmarkStart w:id="15" w:name="_Toc358122005"/>
-      <w:bookmarkStart w:id="16" w:name="_Toc358133376"/>
-      <w:bookmarkStart w:id="17" w:name="_Toc357762162"/>
-      <w:bookmarkStart w:id="18" w:name="_Toc358152194"/>
-      <w:bookmarkStart w:id="19" w:name="_Toc358152596"/>
-      <w:bookmarkStart w:id="20" w:name="_Toc358122009"/>
-      <w:bookmarkStart w:id="21" w:name="_Toc310694745"/>
-      <w:bookmarkStart w:id="22" w:name="_Toc358133380"/>
+      <w:bookmarkStart w:id="0" w:name="_Toc19618"/>
+      <w:bookmarkStart w:id="1" w:name="_Toc357762142"/>
+      <w:bookmarkStart w:id="2" w:name="_Toc410132364"/>
+      <w:bookmarkStart w:id="3" w:name="_Toc358133360"/>
+      <w:bookmarkStart w:id="4" w:name="_Toc358152174"/>
+      <w:bookmarkStart w:id="5" w:name="_Toc358121989"/>
+      <w:bookmarkStart w:id="6" w:name="_Toc358152576"/>
+      <w:bookmarkStart w:id="7" w:name="_Toc310694724"/>
+      <w:bookmarkStart w:id="8" w:name="_Toc475546168"/>
+      <w:bookmarkStart w:id="9" w:name="_Toc476217993"/>
+      <w:bookmarkStart w:id="10" w:name="_Toc357762158"/>
+      <w:bookmarkStart w:id="11" w:name="_Toc358152592"/>
+      <w:bookmarkStart w:id="12" w:name="_Toc310694740"/>
+      <w:bookmarkStart w:id="13" w:name="_Toc358152190"/>
+      <w:bookmarkStart w:id="14" w:name="_Toc358122005"/>
+      <w:bookmarkStart w:id="15" w:name="_Toc358133376"/>
+      <w:bookmarkStart w:id="16" w:name="_Toc357762162"/>
+      <w:bookmarkStart w:id="17" w:name="_Toc358152194"/>
+      <w:bookmarkStart w:id="18" w:name="_Toc358152596"/>
+      <w:bookmarkStart w:id="19" w:name="_Toc358122009"/>
+      <w:bookmarkStart w:id="20" w:name="_Toc310694745"/>
+      <w:bookmarkStart w:id="21" w:name="_Toc358133380"/>
     </w:p>
     <w:p>
       <w:pPr>
@@ -2566,7 +2557,8 @@
           <w:rFonts w:ascii="Times New Roman" w:hAnsi="Times New Roman"/>
         </w:rPr>
       </w:pPr>
-      <w:bookmarkStart w:id="23" w:name="_Toc522113513"/>
+      <w:bookmarkStart w:id="22" w:name="_Toc522113513"/>
+      <w:bookmarkEnd w:id="0"/>
       <w:bookmarkEnd w:id="1"/>
       <w:bookmarkEnd w:id="2"/>
       <w:bookmarkEnd w:id="3"/>
@@ -2576,7 +2568,6 @@
       <w:bookmarkEnd w:id="7"/>
       <w:bookmarkEnd w:id="8"/>
       <w:bookmarkEnd w:id="9"/>
-      <w:bookmarkEnd w:id="10"/>
       <w:r>
         <w:rPr>
           <w:rFonts w:ascii="Times New Roman" w:hAnsi="Times New Roman" w:hint="eastAsia"/>
@@ -2584,6 +2575,73 @@
         <w:lastRenderedPageBreak/>
         <w:t>国际化架构简介</w:t>
       </w:r>
+      <w:bookmarkEnd w:id="22"/>
+    </w:p>
+    <w:p>
+      <w:pPr>
+        <w:pStyle w:val="Paragraph"/>
+        <w:ind w:firstLine="480"/>
+      </w:pPr>
+      <w:r>
+        <w:t>国际化的整体框架</w:t>
+      </w:r>
+      <w:r>
+        <w:rPr>
+          <w:rFonts w:hint="eastAsia"/>
+        </w:rPr>
+        <w:t>：</w:t>
+      </w:r>
+      <w:r>
+        <w:t>采用定义标准的资源文件</w:t>
+      </w:r>
+      <w:r>
+        <w:rPr>
+          <w:rFonts w:hint="eastAsia"/>
+        </w:rPr>
+        <w:t>，</w:t>
+      </w:r>
+      <w:r>
+        <w:t>然后通过组件进行加载</w:t>
+      </w:r>
+      <w:r>
+        <w:rPr>
+          <w:rFonts w:hint="eastAsia"/>
+        </w:rPr>
+        <w:t>、</w:t>
+      </w:r>
+      <w:r>
+        <w:t>解析</w:t>
+      </w:r>
+      <w:r>
+        <w:rPr>
+          <w:rFonts w:hint="eastAsia"/>
+        </w:rPr>
+        <w:t>、</w:t>
+      </w:r>
+      <w:r>
+        <w:t>展示的</w:t>
+      </w:r>
+      <w:r>
+        <w:rPr>
+          <w:rFonts w:hint="eastAsia"/>
+        </w:rPr>
+        <w:t>技术实现。</w:t>
+      </w:r>
+    </w:p>
+    <w:p>
+      <w:pPr>
+        <w:pStyle w:val="2"/>
+        <w:rPr>
+          <w:rFonts w:ascii="Times New Roman" w:hAnsi="Times New Roman"/>
+        </w:rPr>
+      </w:pPr>
+      <w:bookmarkStart w:id="23" w:name="_Toc522113514"/>
+      <w:r>
+        <w:rPr>
+          <w:rFonts w:ascii="Times New Roman" w:hAnsi="Times New Roman" w:hint="eastAsia"/>
+        </w:rPr>
+        <w:t>技术栈说明</w:t>
+      </w:r>
       <w:bookmarkEnd w:id="23"/>
     </w:p>
     <w:p>
@@ -2592,213 +2650,146 @@
         <w:ind w:firstLine="480"/>
       </w:pPr>
       <w:r>
-        <w:t>国际化的整体框架</w:t>
-      </w:r>
-      <w:r>
-        <w:rPr>
-          <w:rFonts w:hint="eastAsia"/>
-        </w:rPr>
-        <w:t>：</w:t>
-      </w:r>
-      <w:r>
-        <w:t>采用定义标准的资源文件</w:t>
-      </w:r>
-      <w:r>
-        <w:rPr>
-          <w:rFonts w:hint="eastAsia"/>
-        </w:rPr>
-        <w:t>，</w:t>
-      </w:r>
-      <w:r>
-        <w:t>然后通过组件进行加载</w:t>
-      </w:r>
-      <w:r>
-        <w:rPr>
-          <w:rFonts w:hint="eastAsia"/>
-        </w:rPr>
-        <w:t>、</w:t>
-      </w:r>
-      <w:r>
-        <w:t>解析</w:t>
-      </w:r>
-      <w:r>
-        <w:rPr>
-          <w:rFonts w:hint="eastAsia"/>
-        </w:rPr>
-        <w:t>、</w:t>
-      </w:r>
-      <w:r>
-        <w:t>展示的</w:t>
-      </w:r>
-      <w:r>
-        <w:rPr>
-          <w:rFonts w:hint="eastAsia"/>
-        </w:rPr>
-        <w:t>技术实现。</w:t>
-      </w:r>
-    </w:p>
-    <w:p>
-      <w:pPr>
-        <w:pStyle w:val="2"/>
+        <w:rPr>
+          <w:rFonts w:hint="eastAsia"/>
+        </w:rPr>
+        <w:t>基于</w:t>
+      </w:r>
+      <w:r>
+        <w:rPr>
+          <w:rFonts w:hint="eastAsia"/>
+        </w:rPr>
+        <w:t>IUAP</w:t>
+      </w:r>
+      <w:r>
+        <w:rPr>
+          <w:rFonts w:hint="eastAsia"/>
+        </w:rPr>
+        <w:t>应用平台</w:t>
+      </w:r>
+      <w:r>
+        <w:rPr>
+          <w:rFonts w:hint="eastAsia"/>
+        </w:rPr>
+        <w:t>以及</w:t>
+      </w:r>
+      <w:r>
+        <w:rPr>
+          <w:rFonts w:hint="eastAsia"/>
+        </w:rPr>
+        <w:t>React</w:t>
+      </w:r>
+      <w:r>
+        <w:rPr>
+          <w:rFonts w:hint="eastAsia"/>
+        </w:rPr>
+        <w:t>框架，保证功能性能满足要求的前提下，保持技术路线以及实现方式的一致，因此统一采用</w:t>
+      </w:r>
+      <w:r>
+        <w:rPr>
+          <w:rFonts w:hint="eastAsia"/>
+        </w:rPr>
+        <w:t>i18n</w:t>
+      </w:r>
+      <w:r>
+        <w:rPr>
+          <w:rFonts w:hint="eastAsia"/>
+        </w:rPr>
+        <w:t>插件的方式进行国际化集成。这样定义的资源标准可以进行统一，同时便于整理及维护。</w:t>
+      </w:r>
+    </w:p>
+    <w:p>
+      <w:pPr>
+        <w:pStyle w:val="Paragraph"/>
+        <w:ind w:firstLine="480"/>
+      </w:pPr>
+      <w:r>
+        <w:rPr>
+          <w:rFonts w:hint="eastAsia"/>
+        </w:rPr>
+        <w:t>React</w:t>
+      </w:r>
+      <w:r>
+        <w:rPr>
+          <w:rFonts w:hint="eastAsia"/>
+        </w:rPr>
+        <w:t>框架：采用</w:t>
+      </w:r>
+      <w:r>
+        <w:rPr>
+          <w:rFonts w:hint="eastAsia"/>
+        </w:rPr>
+        <w:t>React + React-intl</w:t>
+      </w:r>
+      <w:r>
+        <w:rPr>
+          <w:rFonts w:hint="eastAsia"/>
+        </w:rPr>
+        <w:t>的技术实现；</w:t>
+      </w:r>
+    </w:p>
+    <w:p>
+      <w:pPr>
+        <w:pStyle w:val="Paragraph"/>
+        <w:ind w:firstLine="480"/>
+      </w:pPr>
+      <w:r>
+        <w:rPr>
+          <w:rFonts w:hint="eastAsia"/>
+        </w:rPr>
+        <w:t>Java</w:t>
+      </w:r>
+      <w:r>
+        <w:rPr>
+          <w:rFonts w:hint="eastAsia"/>
+        </w:rPr>
+        <w:t>后端：统一采用</w:t>
+      </w:r>
+      <w:r>
+        <w:rPr>
+          <w:rFonts w:hint="eastAsia"/>
+        </w:rPr>
+        <w:t>java</w:t>
+      </w:r>
+      <w:r>
+        <w:rPr>
+          <w:rFonts w:hint="eastAsia"/>
+        </w:rPr>
+        <w:t>的</w:t>
+      </w:r>
+      <w:r>
+        <w:rPr>
+          <w:rFonts w:hint="eastAsia"/>
+        </w:rPr>
+        <w:t>resources</w:t>
+      </w:r>
+      <w:r>
+        <w:rPr>
+          <w:rFonts w:hint="eastAsia"/>
+        </w:rPr>
+        <w:t>的技术实现。</w:t>
+      </w:r>
+    </w:p>
+    <w:p>
+      <w:pPr>
+        <w:pStyle w:val="Paragraph"/>
+        <w:ind w:firstLineChars="0" w:firstLine="0"/>
+      </w:pPr>
+    </w:p>
+    <w:p>
+      <w:pPr>
+        <w:pStyle w:val="Paragraph"/>
+        <w:ind w:firstLineChars="0" w:firstLine="0"/>
+      </w:pPr>
+    </w:p>
+    <w:p>
+      <w:pPr>
+        <w:pStyle w:val="1"/>
         <w:rPr>
           <w:rFonts w:ascii="Times New Roman" w:hAnsi="Times New Roman"/>
         </w:rPr>
       </w:pPr>
-      <w:bookmarkStart w:id="24" w:name="_Toc522113514"/>
-      <w:r>
-        <w:rPr>
-          <w:rFonts w:ascii="Times New Roman" w:hAnsi="Times New Roman" w:hint="eastAsia"/>
-        </w:rPr>
-        <w:t>技术栈说明</w:t>
-      </w:r>
-      <w:bookmarkEnd w:id="24"/>
-    </w:p>
-    <w:p>
-      <w:pPr>
-        <w:pStyle w:val="Paragraph"/>
-        <w:ind w:firstLine="480"/>
-      </w:pPr>
-      <w:r>
-        <w:rPr>
-          <w:rFonts w:hint="eastAsia"/>
-        </w:rPr>
-        <w:t>基于</w:t>
-      </w:r>
-      <w:r>
-        <w:rPr>
-          <w:rFonts w:hint="eastAsia"/>
-        </w:rPr>
-        <w:t>IUAP</w:t>
-      </w:r>
-      <w:r>
-        <w:rPr>
-          <w:rFonts w:hint="eastAsia"/>
-        </w:rPr>
-        <w:t>应用平台</w:t>
-      </w:r>
-      <w:r>
-        <w:rPr>
-          <w:rFonts w:hint="eastAsia"/>
-        </w:rPr>
-        <w:t>以及</w:t>
-      </w:r>
-      <w:r>
-        <w:rPr>
-          <w:rFonts w:hint="eastAsia"/>
-        </w:rPr>
-        <w:t>React</w:t>
-      </w:r>
-      <w:r>
-        <w:rPr>
-          <w:rFonts w:hint="eastAsia"/>
-        </w:rPr>
-        <w:t>框架，保证功能性能满足要求的前提下，保持技术路线以及实现方式的一致，因此统一采用</w:t>
-      </w:r>
-      <w:r>
-        <w:rPr>
-          <w:rFonts w:hint="eastAsia"/>
-        </w:rPr>
-        <w:t>i18n</w:t>
-      </w:r>
-      <w:r>
-        <w:rPr>
-          <w:rFonts w:hint="eastAsia"/>
-        </w:rPr>
-        <w:t>插件的方式进行国际化集成。这样定义的资源标准可以进行统一，同时便于整理及维护。</w:t>
-      </w:r>
-    </w:p>
-    <w:p>
-      <w:pPr>
-        <w:pStyle w:val="Paragraph"/>
-        <w:ind w:firstLine="480"/>
-      </w:pPr>
-      <w:r>
-        <w:rPr>
-          <w:rFonts w:hint="eastAsia"/>
-        </w:rPr>
-        <w:t>React</w:t>
-      </w:r>
-      <w:r>
-        <w:rPr>
-          <w:rFonts w:hint="eastAsia"/>
-        </w:rPr>
-        <w:t>框架：采用</w:t>
-      </w:r>
-      <w:r>
-        <w:rPr>
-          <w:rFonts w:hint="eastAsia"/>
-        </w:rPr>
-        <w:t>React + React-intl</w:t>
-      </w:r>
-      <w:r>
-        <w:rPr>
-          <w:rFonts w:hint="eastAsia"/>
-        </w:rPr>
-        <w:t>的技术实现；</w:t>
-      </w:r>
-    </w:p>
-    <w:p>
-      <w:pPr>
-        <w:pStyle w:val="Paragraph"/>
-        <w:ind w:firstLine="480"/>
-      </w:pPr>
-      <w:r>
-        <w:rPr>
-          <w:rFonts w:hint="eastAsia"/>
-        </w:rPr>
-        <w:t>Java</w:t>
-      </w:r>
-      <w:r>
-        <w:rPr>
-          <w:rFonts w:hint="eastAsia"/>
-        </w:rPr>
-        <w:t>后端：统一采用</w:t>
-      </w:r>
-      <w:r>
-        <w:rPr>
-          <w:rFonts w:hint="eastAsia"/>
-        </w:rPr>
-        <w:t>java</w:t>
-      </w:r>
-      <w:r>
-        <w:rPr>
-          <w:rFonts w:hint="eastAsia"/>
-        </w:rPr>
-        <w:t>的</w:t>
-      </w:r>
-      <w:r>
-        <w:rPr>
-          <w:rFonts w:hint="eastAsia"/>
-        </w:rPr>
-        <w:t>resources</w:t>
-      </w:r>
-      <w:r>
-        <w:rPr>
-          <w:rFonts w:hint="eastAsia"/>
-        </w:rPr>
-        <w:t>的技术实现。</w:t>
-      </w:r>
-    </w:p>
-    <w:p>
-      <w:pPr>
-        <w:pStyle w:val="Paragraph"/>
-        <w:ind w:firstLineChars="0" w:firstLine="0"/>
-      </w:pPr>
-    </w:p>
-    <w:p>
-      <w:pPr>
-        <w:pStyle w:val="Paragraph"/>
-        <w:ind w:firstLineChars="0" w:firstLine="0"/>
-      </w:pPr>
-    </w:p>
-    <w:p>
-      <w:pPr>
-        <w:pStyle w:val="1"/>
-        <w:rPr>
-          <w:rFonts w:ascii="Times New Roman" w:hAnsi="Times New Roman"/>
-        </w:rPr>
-      </w:pPr>
-      <w:bookmarkStart w:id="25" w:name="_Toc522113515"/>
+      <w:bookmarkStart w:id="24" w:name="_Toc522113515"/>
       <w:r>
         <w:rPr>
           <w:rFonts w:ascii="Times New Roman" w:hAnsi="Times New Roman" w:hint="eastAsia"/>
@@ -2806,87 +2797,87 @@
         <w:lastRenderedPageBreak/>
         <w:t>国际化工具使用说明</w:t>
       </w:r>
+      <w:bookmarkEnd w:id="24"/>
+    </w:p>
+    <w:p>
+      <w:pPr>
+        <w:pStyle w:val="Paragraph"/>
+        <w:ind w:firstLine="482"/>
+        <w:rPr>
+          <w:b/>
+        </w:rPr>
+      </w:pPr>
+      <w:r>
+        <w:rPr>
+          <w:rFonts w:hint="eastAsia"/>
+          <w:b/>
+        </w:rPr>
+        <w:t>国际化工具主要指的是针对前后端代码进行中文信息的抽取，然后对抽取的中文信息进行特定字符串替换的工具。</w:t>
+      </w:r>
+    </w:p>
+    <w:p>
+      <w:pPr>
+        <w:pStyle w:val="Paragraph"/>
+        <w:ind w:firstLine="480"/>
+      </w:pPr>
+      <w:r>
+        <w:rPr>
+          <w:rFonts w:hint="eastAsia"/>
+        </w:rPr>
+        <w:t>基于现有已经存在平台以及业务应用系统，实现国际化的难度比较大，需要对所有现有的功能进行调整。为了使得调整的工作量尽量小，制作相应的辅助工具，辅助完成国际化的改造。</w:t>
+      </w:r>
+    </w:p>
+    <w:p>
+      <w:pPr>
+        <w:pStyle w:val="Paragraph"/>
+        <w:ind w:firstLine="480"/>
+      </w:pPr>
+      <w:r>
+        <w:rPr>
+          <w:rFonts w:hint="eastAsia"/>
+        </w:rPr>
+        <w:t>首先需要对所有的需要国际化的文本进行抽取，形成统一的资源文件，然后对在资源文件中的</w:t>
+      </w:r>
+      <w:r>
+        <w:rPr>
+          <w:rFonts w:hint="eastAsia"/>
+        </w:rPr>
+        <w:t>value</w:t>
+      </w:r>
+      <w:r>
+        <w:rPr>
+          <w:rFonts w:hint="eastAsia"/>
+        </w:rPr>
+        <w:t>值进行多语的翻译，最后再加载至系统中。该部分主要描述国际化工具的处理逻辑以及使用情况。</w:t>
+      </w:r>
+    </w:p>
+    <w:p>
+      <w:pPr>
+        <w:pStyle w:val="Paragraph"/>
+        <w:ind w:firstLine="480"/>
+      </w:pPr>
+    </w:p>
+    <w:p>
+      <w:pPr>
+        <w:pStyle w:val="2"/>
+        <w:rPr>
+          <w:rFonts w:ascii="Times New Roman" w:hAnsi="Times New Roman"/>
+        </w:rPr>
+      </w:pPr>
+      <w:bookmarkStart w:id="25" w:name="_Toc522113516"/>
+      <w:r>
+        <w:rPr>
+          <w:rFonts w:ascii="Times New Roman" w:hAnsi="Times New Roman" w:hint="eastAsia"/>
+        </w:rPr>
+        <w:t>国际化工具</w:t>
+      </w:r>
+      <w:r>
+        <w:rPr>
+          <w:rFonts w:ascii="Times New Roman" w:hAnsi="Times New Roman" w:hint="eastAsia"/>
+        </w:rPr>
+        <w:t>处理逻辑</w:t>
+      </w:r>
       <w:bookmarkEnd w:id="25"/>
-    </w:p>
-    <w:p>
-      <w:pPr>
-        <w:pStyle w:val="Paragraph"/>
-        <w:ind w:firstLine="482"/>
-        <w:rPr>
-          <w:b/>
-        </w:rPr>
-      </w:pPr>
-      <w:r>
-        <w:rPr>
-          <w:rFonts w:hint="eastAsia"/>
-          <w:b/>
-        </w:rPr>
-        <w:t>国际化工具主要指的是针对前后端代码进行中文信息的抽取，然后对抽取的中文信息进行特定字符串替换的工具。</w:t>
-      </w:r>
-    </w:p>
-    <w:p>
-      <w:pPr>
-        <w:pStyle w:val="Paragraph"/>
-        <w:ind w:firstLine="480"/>
-      </w:pPr>
-      <w:r>
-        <w:rPr>
-          <w:rFonts w:hint="eastAsia"/>
-        </w:rPr>
-        <w:t>基于现有已经存在平台以及业务应用系统，实现国际化的难度比较大，需要对所有现有的功能进行调整。为了使得调整的工作量尽量小，制作相应的辅助工具，辅助完成国际化的改造。</w:t>
-      </w:r>
-    </w:p>
-    <w:p>
-      <w:pPr>
-        <w:pStyle w:val="Paragraph"/>
-        <w:ind w:firstLine="480"/>
-      </w:pPr>
-      <w:r>
-        <w:rPr>
-          <w:rFonts w:hint="eastAsia"/>
-        </w:rPr>
-        <w:t>首先需要对所有的需要国际化的文本进行抽取，形成统一的资源文件，然后对在资源文件中的</w:t>
-      </w:r>
-      <w:r>
-        <w:rPr>
-          <w:rFonts w:hint="eastAsia"/>
-        </w:rPr>
-        <w:t>value</w:t>
-      </w:r>
-      <w:r>
-        <w:rPr>
-          <w:rFonts w:hint="eastAsia"/>
-        </w:rPr>
-        <w:t>值进行多语的翻译，最后再加载至系统中。该部分主要描述国际化工具的处理逻辑以及使用情况。</w:t>
-      </w:r>
-    </w:p>
-    <w:p>
-      <w:pPr>
-        <w:pStyle w:val="Paragraph"/>
-        <w:ind w:firstLine="480"/>
-      </w:pPr>
-    </w:p>
-    <w:p>
-      <w:pPr>
-        <w:pStyle w:val="2"/>
-        <w:rPr>
-          <w:rFonts w:ascii="Times New Roman" w:hAnsi="Times New Roman"/>
-        </w:rPr>
-      </w:pPr>
-      <w:bookmarkStart w:id="26" w:name="_Toc522113516"/>
-      <w:r>
-        <w:rPr>
-          <w:rFonts w:ascii="Times New Roman" w:hAnsi="Times New Roman" w:hint="eastAsia"/>
-        </w:rPr>
-        <w:t>国际化工具</w:t>
-      </w:r>
-      <w:r>
-        <w:rPr>
-          <w:rFonts w:ascii="Times New Roman" w:hAnsi="Times New Roman" w:hint="eastAsia"/>
-        </w:rPr>
-        <w:t>处理逻辑</w:t>
-      </w:r>
-      <w:bookmarkEnd w:id="26"/>
     </w:p>
     <w:p>
       <w:pPr>
@@ -3195,14 +3186,14 @@
           <w:rFonts w:ascii="Times New Roman" w:hAnsi="Times New Roman"/>
         </w:rPr>
       </w:pPr>
-      <w:bookmarkStart w:id="27" w:name="_Toc522113517"/>
+      <w:bookmarkStart w:id="26" w:name="_Toc522113517"/>
       <w:r>
         <w:rPr>
           <w:rFonts w:ascii="Times New Roman" w:hAnsi="Times New Roman" w:hint="eastAsia"/>
         </w:rPr>
         <w:t>国际化工具的配置</w:t>
       </w:r>
-      <w:bookmarkEnd w:id="27"/>
+      <w:bookmarkEnd w:id="26"/>
     </w:p>
     <w:p>
       <w:pPr>
@@ -4001,6 +3992,7 @@
           <w:rFonts w:ascii="Times New Roman" w:hAnsi="Times New Roman"/>
         </w:rPr>
       </w:pPr>
+      <w:bookmarkStart w:id="27" w:name="_Toc522113518"/>
       <w:bookmarkStart w:id="28" w:name="_Toc358121999"/>
       <w:bookmarkStart w:id="29" w:name="_Toc310694733"/>
       <w:bookmarkStart w:id="30" w:name="_Toc357762152"/>
@@ -4009,14 +4001,13 @@
       <w:bookmarkStart w:id="33" w:name="_Toc358133370"/>
       <w:bookmarkStart w:id="34" w:name="_Toc13053"/>
       <w:bookmarkStart w:id="35" w:name="_Toc358152586"/>
-      <w:bookmarkStart w:id="36" w:name="_Toc522113518"/>
       <w:r>
         <w:rPr>
           <w:rFonts w:ascii="Times New Roman" w:hAnsi="Times New Roman" w:hint="eastAsia"/>
         </w:rPr>
         <w:t>国际化工具的使用</w:t>
       </w:r>
-      <w:bookmarkEnd w:id="36"/>
+      <w:bookmarkEnd w:id="27"/>
     </w:p>
     <w:p>
       <w:pPr>
@@ -4765,14 +4756,14 @@
           <w:rFonts w:ascii="Times New Roman" w:hAnsi="Times New Roman"/>
         </w:rPr>
       </w:pPr>
+      <w:bookmarkStart w:id="36" w:name="_Toc522113519"/>
       <w:bookmarkStart w:id="37" w:name="_Toc18041"/>
-      <w:bookmarkStart w:id="38" w:name="_Toc522113519"/>
+      <w:bookmarkEnd w:id="10"/>
       <w:bookmarkEnd w:id="11"/>
       <w:bookmarkEnd w:id="12"/>
       <w:bookmarkEnd w:id="13"/>
       <w:bookmarkEnd w:id="14"/>
       <w:bookmarkEnd w:id="15"/>
-      <w:bookmarkEnd w:id="16"/>
       <w:bookmarkEnd w:id="28"/>
       <w:bookmarkEnd w:id="29"/>
       <w:bookmarkEnd w:id="30"/>
@@ -4788,7 +4779,7 @@
         <w:lastRenderedPageBreak/>
         <w:t>国际化规范</w:t>
       </w:r>
-      <w:bookmarkEnd w:id="38"/>
+      <w:bookmarkEnd w:id="36"/>
     </w:p>
     <w:p>
       <w:pPr>
@@ -5059,14 +5050,14 @@
           <w:rFonts w:ascii="Times New Roman" w:hAnsi="Times New Roman"/>
         </w:rPr>
       </w:pPr>
-      <w:bookmarkStart w:id="39" w:name="_Toc522113520"/>
+      <w:bookmarkStart w:id="38" w:name="_Toc522113520"/>
       <w:r>
         <w:rPr>
           <w:rFonts w:ascii="Times New Roman" w:hAnsi="Times New Roman" w:hint="eastAsia"/>
         </w:rPr>
         <w:t>规范原则</w:t>
       </w:r>
-      <w:bookmarkEnd w:id="39"/>
+      <w:bookmarkEnd w:id="38"/>
     </w:p>
     <w:p>
       <w:pPr>
@@ -5541,63 +5532,63 @@
           <w:rFonts w:ascii="Times New Roman" w:hAnsi="Times New Roman"/>
         </w:rPr>
       </w:pPr>
-      <w:bookmarkStart w:id="40" w:name="_Toc522113521"/>
+      <w:bookmarkStart w:id="39" w:name="_Toc522113521"/>
       <w:r>
         <w:rPr>
           <w:rFonts w:ascii="Times New Roman" w:hAnsi="Times New Roman" w:hint="eastAsia"/>
         </w:rPr>
         <w:t>统一规范要求</w:t>
       </w:r>
+      <w:bookmarkEnd w:id="39"/>
+    </w:p>
+    <w:p>
+      <w:pPr>
+        <w:pStyle w:val="Paragraph"/>
+        <w:ind w:firstLine="480"/>
+      </w:pPr>
+      <w:r>
+        <w:rPr>
+          <w:rFonts w:hint="eastAsia"/>
+        </w:rPr>
+        <w:t>该部分的国际化支撑的统一规范要求对前后台同样适用。按照需求特性要求，需要考虑多语资源文件的命名规范以及内容的规范，同时考虑资源的加载机制以及替换机制。</w:t>
+      </w:r>
+      <w:r>
+        <w:rPr>
+          <w:rFonts w:hint="eastAsia"/>
+        </w:rPr>
+        <w:t>具体如下</w:t>
+      </w:r>
+      <w:r>
+        <w:t>：</w:t>
+      </w:r>
+    </w:p>
+    <w:p>
+      <w:pPr>
+        <w:pStyle w:val="3"/>
+        <w:rPr>
+          <w:rFonts w:ascii="Times New Roman" w:hAnsi="Times New Roman"/>
+        </w:rPr>
+      </w:pPr>
+      <w:bookmarkStart w:id="40" w:name="_Toc522113522"/>
+      <w:r>
+        <w:rPr>
+          <w:rFonts w:ascii="Times New Roman" w:hAnsi="Times New Roman" w:hint="eastAsia"/>
+        </w:rPr>
+        <w:t>资源</w:t>
+      </w:r>
+      <w:r>
+        <w:rPr>
+          <w:rFonts w:ascii="Times New Roman" w:hAnsi="Times New Roman" w:hint="eastAsia"/>
+        </w:rPr>
+        <w:t>目录结构</w:t>
+      </w:r>
+      <w:r>
+        <w:rPr>
+          <w:rFonts w:ascii="Times New Roman" w:hAnsi="Times New Roman" w:hint="eastAsia"/>
+        </w:rPr>
+        <w:t>规范</w:t>
+      </w:r>
       <w:bookmarkEnd w:id="40"/>
-    </w:p>
-    <w:p>
-      <w:pPr>
-        <w:pStyle w:val="Paragraph"/>
-        <w:ind w:firstLine="480"/>
-      </w:pPr>
-      <w:r>
-        <w:rPr>
-          <w:rFonts w:hint="eastAsia"/>
-        </w:rPr>
-        <w:t>该部分的国际化支撑的统一规范要求对前后台同样适用。按照需求特性要求，需要考虑多语资源文件的命名规范以及内容的规范，同时考虑资源的加载机制以及替换机制。</w:t>
-      </w:r>
-      <w:r>
-        <w:rPr>
-          <w:rFonts w:hint="eastAsia"/>
-        </w:rPr>
-        <w:t>具体如下</w:t>
-      </w:r>
-      <w:r>
-        <w:t>：</w:t>
-      </w:r>
-    </w:p>
-    <w:p>
-      <w:pPr>
-        <w:pStyle w:val="3"/>
-        <w:rPr>
-          <w:rFonts w:ascii="Times New Roman" w:hAnsi="Times New Roman"/>
-        </w:rPr>
-      </w:pPr>
-      <w:bookmarkStart w:id="41" w:name="_Toc522113522"/>
-      <w:r>
-        <w:rPr>
-          <w:rFonts w:ascii="Times New Roman" w:hAnsi="Times New Roman" w:hint="eastAsia"/>
-        </w:rPr>
-        <w:t>资源</w:t>
-      </w:r>
-      <w:r>
-        <w:rPr>
-          <w:rFonts w:ascii="Times New Roman" w:hAnsi="Times New Roman" w:hint="eastAsia"/>
-        </w:rPr>
-        <w:t>目录结构</w:t>
-      </w:r>
-      <w:r>
-        <w:rPr>
-          <w:rFonts w:ascii="Times New Roman" w:hAnsi="Times New Roman" w:hint="eastAsia"/>
-        </w:rPr>
-        <w:t>规范</w:t>
-      </w:r>
-      <w:bookmarkEnd w:id="41"/>
     </w:p>
     <w:p>
       <w:pPr>
@@ -6532,7 +6523,7 @@
           <w:rFonts w:ascii="Times New Roman" w:hAnsi="Times New Roman"/>
         </w:rPr>
       </w:pPr>
-      <w:bookmarkStart w:id="42" w:name="_Toc522113523"/>
+      <w:bookmarkStart w:id="41" w:name="_Toc522113523"/>
       <w:r>
         <w:rPr>
           <w:rFonts w:ascii="Times New Roman" w:hAnsi="Times New Roman" w:hint="eastAsia"/>
@@ -6545,338 +6536,338 @@
         </w:rPr>
         <w:t>命名规范</w:t>
       </w:r>
+      <w:bookmarkEnd w:id="41"/>
+    </w:p>
+    <w:p>
+      <w:pPr>
+        <w:pStyle w:val="Paragraph"/>
+        <w:ind w:firstLine="480"/>
+      </w:pPr>
+      <w:r>
+        <w:rPr>
+          <w:rFonts w:hint="eastAsia"/>
+        </w:rPr>
+        <w:t>资源文件的命名规则为资源名称</w:t>
+      </w:r>
+      <w:r>
+        <w:rPr>
+          <w:rFonts w:hint="eastAsia"/>
+        </w:rPr>
+        <w:t>+</w:t>
+      </w:r>
+      <w:r>
+        <w:rPr>
+          <w:rFonts w:hint="eastAsia"/>
+        </w:rPr>
+        <w:t>“</w:t>
+      </w:r>
+      <w:r>
+        <w:rPr>
+          <w:rFonts w:hint="eastAsia"/>
+        </w:rPr>
+        <w:t>_</w:t>
+      </w:r>
+      <w:r>
+        <w:rPr>
+          <w:rFonts w:hint="eastAsia"/>
+        </w:rPr>
+        <w:t>”</w:t>
+      </w:r>
+      <w:r>
+        <w:rPr>
+          <w:rFonts w:hint="eastAsia"/>
+        </w:rPr>
+        <w:t>+</w:t>
+      </w:r>
+      <w:r>
+        <w:rPr>
+          <w:rFonts w:hint="eastAsia"/>
+        </w:rPr>
+        <w:t>语言代码</w:t>
+      </w:r>
+      <w:r>
+        <w:rPr>
+          <w:rFonts w:hint="eastAsia"/>
+        </w:rPr>
+        <w:t>+</w:t>
+      </w:r>
+      <w:r>
+        <w:rPr>
+          <w:rFonts w:hint="eastAsia"/>
+        </w:rPr>
+        <w:t>“</w:t>
+      </w:r>
+      <w:r>
+        <w:rPr>
+          <w:rFonts w:hint="eastAsia"/>
+        </w:rPr>
+        <w:t>_</w:t>
+      </w:r>
+      <w:r>
+        <w:rPr>
+          <w:rFonts w:hint="eastAsia"/>
+        </w:rPr>
+        <w:t>”</w:t>
+      </w:r>
+      <w:r>
+        <w:rPr>
+          <w:rFonts w:hint="eastAsia"/>
+        </w:rPr>
+        <w:t>+</w:t>
+      </w:r>
+      <w:r>
+        <w:rPr>
+          <w:rFonts w:hint="eastAsia"/>
+        </w:rPr>
+        <w:t>地域代码</w:t>
+      </w:r>
+      <w:r>
+        <w:rPr>
+          <w:rFonts w:hint="eastAsia"/>
+        </w:rPr>
+        <w:t>+</w:t>
+      </w:r>
+      <w:r>
+        <w:rPr>
+          <w:rFonts w:hint="eastAsia"/>
+        </w:rPr>
+        <w:t>“</w:t>
+      </w:r>
+      <w:r>
+        <w:rPr>
+          <w:rFonts w:hint="eastAsia"/>
+        </w:rPr>
+        <w:t>.properties</w:t>
+      </w:r>
+      <w:r>
+        <w:rPr>
+          <w:rFonts w:hint="eastAsia"/>
+        </w:rPr>
+        <w:t>”构成。</w:t>
+      </w:r>
+    </w:p>
+    <w:p>
+      <w:pPr>
+        <w:pStyle w:val="Paragraph"/>
+        <w:ind w:firstLine="480"/>
+      </w:pPr>
+      <w:r>
+        <w:rPr>
+          <w:rFonts w:hint="eastAsia"/>
+        </w:rPr>
+        <w:t>如果是默认的资源文件，则直接为资源名称</w:t>
+      </w:r>
+      <w:r>
+        <w:rPr>
+          <w:rFonts w:hint="eastAsia"/>
+        </w:rPr>
+        <w:t>+</w:t>
+      </w:r>
+      <w:r>
+        <w:rPr>
+          <w:rFonts w:hint="eastAsia"/>
+        </w:rPr>
+        <w:t>“</w:t>
+      </w:r>
+      <w:r>
+        <w:rPr>
+          <w:rFonts w:hint="eastAsia"/>
+        </w:rPr>
+        <w:t>.properties</w:t>
+      </w:r>
+      <w:r>
+        <w:rPr>
+          <w:rFonts w:hint="eastAsia"/>
+        </w:rPr>
+        <w:t>”构成，资源文件目录下都需要有一个默认的资源文件。</w:t>
+      </w:r>
+    </w:p>
+    <w:p>
+      <w:pPr>
+        <w:pStyle w:val="Paragraph"/>
+        <w:ind w:firstLine="480"/>
+      </w:pPr>
+      <w:r>
+        <w:rPr>
+          <w:rFonts w:hint="eastAsia"/>
+        </w:rPr>
+        <w:t>由于资源目录采用了与功能页面目录相同的设计，因此为了便于代码</w:t>
+      </w:r>
+      <w:r>
+        <w:rPr>
+          <w:rFonts w:hint="eastAsia"/>
+        </w:rPr>
+        <w:t>的统一</w:t>
+      </w:r>
+      <w:r>
+        <w:rPr>
+          <w:rFonts w:hint="eastAsia"/>
+        </w:rPr>
+        <w:t>书写以及代码混淆，资源名称统一采用</w:t>
+      </w:r>
+      <w:r>
+        <w:rPr>
+          <w:rFonts w:hint="eastAsia"/>
+        </w:rPr>
+        <w:t>小写字母</w:t>
+      </w:r>
+      <w:r>
+        <w:rPr>
+          <w:rFonts w:hint="eastAsia"/>
+        </w:rPr>
+        <w:t>“</w:t>
+      </w:r>
+      <w:r>
+        <w:rPr>
+          <w:rFonts w:hint="eastAsia"/>
+        </w:rPr>
+        <w:t>iuap</w:t>
+      </w:r>
+      <w:r>
+        <w:rPr>
+          <w:rFonts w:hint="eastAsia"/>
+        </w:rPr>
+        <w:t>”；</w:t>
+      </w:r>
+    </w:p>
+    <w:p>
+      <w:pPr>
+        <w:pStyle w:val="Paragraph"/>
+        <w:ind w:firstLine="480"/>
+      </w:pPr>
+      <w:r>
+        <w:rPr>
+          <w:rFonts w:hint="eastAsia"/>
+        </w:rPr>
+        <w:t>资源名称与语言代码及地域代码</w:t>
+      </w:r>
+      <w:r>
+        <w:rPr>
+          <w:rFonts w:hint="eastAsia"/>
+        </w:rPr>
+        <w:t>间使用下划线“</w:t>
+      </w:r>
+      <w:r>
+        <w:t>_</w:t>
+      </w:r>
+      <w:r>
+        <w:rPr>
+          <w:rFonts w:hint="eastAsia"/>
+        </w:rPr>
+        <w:t>”连接；</w:t>
+      </w:r>
+    </w:p>
+    <w:p>
+      <w:pPr>
+        <w:pStyle w:val="Paragraph"/>
+        <w:ind w:left="420" w:firstLineChars="25" w:firstLine="60"/>
+        <w:rPr>
+          <w:u w:val="single"/>
+        </w:rPr>
+      </w:pPr>
+      <w:r>
+        <w:rPr>
+          <w:rFonts w:hint="eastAsia"/>
+        </w:rPr>
+        <w:t>语言</w:t>
+      </w:r>
+      <w:r>
+        <w:rPr>
+          <w:rFonts w:hint="eastAsia"/>
+        </w:rPr>
+        <w:t>及地域编码</w:t>
+      </w:r>
+      <w:r>
+        <w:rPr>
+          <w:rFonts w:hint="eastAsia"/>
+        </w:rPr>
+        <w:t>采用</w:t>
+      </w:r>
+      <w:r>
+        <w:rPr>
+          <w:rFonts w:hint="eastAsia"/>
+        </w:rPr>
+        <w:t>ISO</w:t>
+      </w:r>
+      <w:r>
+        <w:rPr>
+          <w:rFonts w:hint="eastAsia"/>
+        </w:rPr>
+        <w:t>定义，具体请参见：</w:t>
+      </w:r>
+      <w:r>
+        <w:rPr>
+          <w:u w:val="single"/>
+        </w:rPr>
+        <w:t>https://github.com/wen</w:t>
+      </w:r>
+      <w:r>
+        <w:rPr>
+          <w:u w:val="single"/>
+        </w:rPr>
+        <w:t>fan919/sany_i18n/tree/master</w:t>
+      </w:r>
+      <w:r>
+        <w:rPr>
+          <w:rFonts w:hint="eastAsia"/>
+          <w:u w:val="single"/>
+        </w:rPr>
+        <w:t>/docs/</w:t>
+      </w:r>
+      <w:r>
+        <w:rPr>
+          <w:rFonts w:hint="eastAsia"/>
+          <w:u w:val="single"/>
+        </w:rPr>
+        <w:t>语言及地域编码</w:t>
+      </w:r>
+      <w:r>
+        <w:rPr>
+          <w:rFonts w:hint="eastAsia"/>
+          <w:u w:val="single"/>
+        </w:rPr>
+        <w:t>ISO.md</w:t>
+      </w:r>
+    </w:p>
+    <w:p>
+      <w:pPr>
+        <w:pStyle w:val="Paragraph"/>
+        <w:ind w:firstLine="480"/>
+      </w:pPr>
+    </w:p>
+    <w:p>
+      <w:pPr>
+        <w:pStyle w:val="3"/>
+        <w:rPr>
+          <w:rFonts w:ascii="Times New Roman" w:hAnsi="Times New Roman"/>
+        </w:rPr>
+      </w:pPr>
+      <w:bookmarkStart w:id="42" w:name="_Toc522113524"/>
+      <w:r>
+        <w:rPr>
+          <w:rFonts w:ascii="Times New Roman" w:hAnsi="Times New Roman" w:hint="eastAsia"/>
+        </w:rPr>
+        <w:t>资源</w:t>
+      </w:r>
+      <w:r>
+        <w:rPr>
+          <w:rFonts w:ascii="Times New Roman" w:hAnsi="Times New Roman" w:hint="eastAsia"/>
+        </w:rPr>
+        <w:t>内容</w:t>
+      </w:r>
+      <w:r>
+        <w:rPr>
+          <w:rFonts w:ascii="Times New Roman" w:hAnsi="Times New Roman" w:hint="eastAsia"/>
+        </w:rPr>
+        <w:t>定义</w:t>
+      </w:r>
+      <w:r>
+        <w:rPr>
+          <w:rFonts w:ascii="Times New Roman" w:hAnsi="Times New Roman" w:hint="eastAsia"/>
+        </w:rPr>
+        <w:t>规范</w:t>
+      </w:r>
       <w:bookmarkEnd w:id="42"/>
-    </w:p>
-    <w:p>
-      <w:pPr>
-        <w:pStyle w:val="Paragraph"/>
-        <w:ind w:firstLine="480"/>
-      </w:pPr>
-      <w:r>
-        <w:rPr>
-          <w:rFonts w:hint="eastAsia"/>
-        </w:rPr>
-        <w:t>资源文件的命名规则为资源名称</w:t>
-      </w:r>
-      <w:r>
-        <w:rPr>
-          <w:rFonts w:hint="eastAsia"/>
-        </w:rPr>
-        <w:t>+</w:t>
-      </w:r>
-      <w:r>
-        <w:rPr>
-          <w:rFonts w:hint="eastAsia"/>
-        </w:rPr>
-        <w:t>“</w:t>
-      </w:r>
-      <w:r>
-        <w:rPr>
-          <w:rFonts w:hint="eastAsia"/>
-        </w:rPr>
-        <w:t>_</w:t>
-      </w:r>
-      <w:r>
-        <w:rPr>
-          <w:rFonts w:hint="eastAsia"/>
-        </w:rPr>
-        <w:t>”</w:t>
-      </w:r>
-      <w:r>
-        <w:rPr>
-          <w:rFonts w:hint="eastAsia"/>
-        </w:rPr>
-        <w:t>+</w:t>
-      </w:r>
-      <w:r>
-        <w:rPr>
-          <w:rFonts w:hint="eastAsia"/>
-        </w:rPr>
-        <w:t>语言代码</w:t>
-      </w:r>
-      <w:r>
-        <w:rPr>
-          <w:rFonts w:hint="eastAsia"/>
-        </w:rPr>
-        <w:t>+</w:t>
-      </w:r>
-      <w:r>
-        <w:rPr>
-          <w:rFonts w:hint="eastAsia"/>
-        </w:rPr>
-        <w:t>“</w:t>
-      </w:r>
-      <w:r>
-        <w:rPr>
-          <w:rFonts w:hint="eastAsia"/>
-        </w:rPr>
-        <w:t>_</w:t>
-      </w:r>
-      <w:r>
-        <w:rPr>
-          <w:rFonts w:hint="eastAsia"/>
-        </w:rPr>
-        <w:t>”</w:t>
-      </w:r>
-      <w:r>
-        <w:rPr>
-          <w:rFonts w:hint="eastAsia"/>
-        </w:rPr>
-        <w:t>+</w:t>
-      </w:r>
-      <w:r>
-        <w:rPr>
-          <w:rFonts w:hint="eastAsia"/>
-        </w:rPr>
-        <w:t>地域代码</w:t>
-      </w:r>
-      <w:r>
-        <w:rPr>
-          <w:rFonts w:hint="eastAsia"/>
-        </w:rPr>
-        <w:t>+</w:t>
-      </w:r>
-      <w:r>
-        <w:rPr>
-          <w:rFonts w:hint="eastAsia"/>
-        </w:rPr>
-        <w:t>“</w:t>
-      </w:r>
-      <w:r>
-        <w:rPr>
-          <w:rFonts w:hint="eastAsia"/>
-        </w:rPr>
-        <w:t>.properties</w:t>
-      </w:r>
-      <w:r>
-        <w:rPr>
-          <w:rFonts w:hint="eastAsia"/>
-        </w:rPr>
-        <w:t>”构成。</w:t>
-      </w:r>
-    </w:p>
-    <w:p>
-      <w:pPr>
-        <w:pStyle w:val="Paragraph"/>
-        <w:ind w:firstLine="480"/>
-      </w:pPr>
-      <w:r>
-        <w:rPr>
-          <w:rFonts w:hint="eastAsia"/>
-        </w:rPr>
-        <w:t>如果是默认的资源文件，则直接为资源名称</w:t>
-      </w:r>
-      <w:r>
-        <w:rPr>
-          <w:rFonts w:hint="eastAsia"/>
-        </w:rPr>
-        <w:t>+</w:t>
-      </w:r>
-      <w:r>
-        <w:rPr>
-          <w:rFonts w:hint="eastAsia"/>
-        </w:rPr>
-        <w:t>“</w:t>
-      </w:r>
-      <w:r>
-        <w:rPr>
-          <w:rFonts w:hint="eastAsia"/>
-        </w:rPr>
-        <w:t>.properties</w:t>
-      </w:r>
-      <w:r>
-        <w:rPr>
-          <w:rFonts w:hint="eastAsia"/>
-        </w:rPr>
-        <w:t>”构成，资源文件目录下都需要有一个默认的资源文件。</w:t>
-      </w:r>
-    </w:p>
-    <w:p>
-      <w:pPr>
-        <w:pStyle w:val="Paragraph"/>
-        <w:ind w:firstLine="480"/>
-      </w:pPr>
-      <w:r>
-        <w:rPr>
-          <w:rFonts w:hint="eastAsia"/>
-        </w:rPr>
-        <w:t>由于资源目录采用了与功能页面目录相同的设计，因此为了便于代码</w:t>
-      </w:r>
-      <w:r>
-        <w:rPr>
-          <w:rFonts w:hint="eastAsia"/>
-        </w:rPr>
-        <w:t>的统一</w:t>
-      </w:r>
-      <w:r>
-        <w:rPr>
-          <w:rFonts w:hint="eastAsia"/>
-        </w:rPr>
-        <w:t>书写以及代码混淆，资源名称统一采用</w:t>
-      </w:r>
-      <w:r>
-        <w:rPr>
-          <w:rFonts w:hint="eastAsia"/>
-        </w:rPr>
-        <w:t>小写字母</w:t>
-      </w:r>
-      <w:r>
-        <w:rPr>
-          <w:rFonts w:hint="eastAsia"/>
-        </w:rPr>
-        <w:t>“</w:t>
-      </w:r>
-      <w:r>
-        <w:rPr>
-          <w:rFonts w:hint="eastAsia"/>
-        </w:rPr>
-        <w:t>iuap</w:t>
-      </w:r>
-      <w:r>
-        <w:rPr>
-          <w:rFonts w:hint="eastAsia"/>
-        </w:rPr>
-        <w:t>”；</w:t>
-      </w:r>
-    </w:p>
-    <w:p>
-      <w:pPr>
-        <w:pStyle w:val="Paragraph"/>
-        <w:ind w:firstLine="480"/>
-      </w:pPr>
-      <w:r>
-        <w:rPr>
-          <w:rFonts w:hint="eastAsia"/>
-        </w:rPr>
-        <w:t>资源名称与语言代码及地域代码</w:t>
-      </w:r>
-      <w:r>
-        <w:rPr>
-          <w:rFonts w:hint="eastAsia"/>
-        </w:rPr>
-        <w:t>间使用下划线“</w:t>
-      </w:r>
-      <w:r>
-        <w:t>_</w:t>
-      </w:r>
-      <w:r>
-        <w:rPr>
-          <w:rFonts w:hint="eastAsia"/>
-        </w:rPr>
-        <w:t>”连接；</w:t>
-      </w:r>
-    </w:p>
-    <w:p>
-      <w:pPr>
-        <w:pStyle w:val="Paragraph"/>
-        <w:ind w:left="420" w:firstLineChars="25" w:firstLine="60"/>
-        <w:rPr>
-          <w:u w:val="single"/>
-        </w:rPr>
-      </w:pPr>
-      <w:r>
-        <w:rPr>
-          <w:rFonts w:hint="eastAsia"/>
-        </w:rPr>
-        <w:t>语言</w:t>
-      </w:r>
-      <w:r>
-        <w:rPr>
-          <w:rFonts w:hint="eastAsia"/>
-        </w:rPr>
-        <w:t>及地域编码</w:t>
-      </w:r>
-      <w:r>
-        <w:rPr>
-          <w:rFonts w:hint="eastAsia"/>
-        </w:rPr>
-        <w:t>采用</w:t>
-      </w:r>
-      <w:r>
-        <w:rPr>
-          <w:rFonts w:hint="eastAsia"/>
-        </w:rPr>
-        <w:t>ISO</w:t>
-      </w:r>
-      <w:r>
-        <w:rPr>
-          <w:rFonts w:hint="eastAsia"/>
-        </w:rPr>
-        <w:t>定义，具体请参见：</w:t>
-      </w:r>
-      <w:r>
-        <w:rPr>
-          <w:u w:val="single"/>
-        </w:rPr>
-        <w:t>https://github.com/wen</w:t>
-      </w:r>
-      <w:r>
-        <w:rPr>
-          <w:u w:val="single"/>
-        </w:rPr>
-        <w:t>fan919/sany_i18n/tree/master</w:t>
-      </w:r>
-      <w:r>
-        <w:rPr>
-          <w:rFonts w:hint="eastAsia"/>
-          <w:u w:val="single"/>
-        </w:rPr>
-        <w:t>/docs/</w:t>
-      </w:r>
-      <w:r>
-        <w:rPr>
-          <w:rFonts w:hint="eastAsia"/>
-          <w:u w:val="single"/>
-        </w:rPr>
-        <w:t>语言及地域编码</w:t>
-      </w:r>
-      <w:r>
-        <w:rPr>
-          <w:rFonts w:hint="eastAsia"/>
-          <w:u w:val="single"/>
-        </w:rPr>
-        <w:t>ISO.md</w:t>
-      </w:r>
-    </w:p>
-    <w:p>
-      <w:pPr>
-        <w:pStyle w:val="Paragraph"/>
-        <w:ind w:firstLine="480"/>
-      </w:pPr>
-    </w:p>
-    <w:p>
-      <w:pPr>
-        <w:pStyle w:val="3"/>
-        <w:rPr>
-          <w:rFonts w:ascii="Times New Roman" w:hAnsi="Times New Roman"/>
-        </w:rPr>
-      </w:pPr>
-      <w:bookmarkStart w:id="43" w:name="_Toc522113524"/>
-      <w:r>
-        <w:rPr>
-          <w:rFonts w:ascii="Times New Roman" w:hAnsi="Times New Roman" w:hint="eastAsia"/>
-        </w:rPr>
-        <w:t>资源</w:t>
-      </w:r>
-      <w:r>
-        <w:rPr>
-          <w:rFonts w:ascii="Times New Roman" w:hAnsi="Times New Roman" w:hint="eastAsia"/>
-        </w:rPr>
-        <w:t>内容</w:t>
-      </w:r>
-      <w:r>
-        <w:rPr>
-          <w:rFonts w:ascii="Times New Roman" w:hAnsi="Times New Roman" w:hint="eastAsia"/>
-        </w:rPr>
-        <w:t>定义</w:t>
-      </w:r>
-      <w:r>
-        <w:rPr>
-          <w:rFonts w:ascii="Times New Roman" w:hAnsi="Times New Roman" w:hint="eastAsia"/>
-        </w:rPr>
-        <w:t>规范</w:t>
-      </w:r>
-      <w:bookmarkEnd w:id="43"/>
     </w:p>
     <w:p>
       <w:pPr>
@@ -7478,13 +7469,143 @@
           <w:rFonts w:ascii="Times New Roman" w:hAnsi="Times New Roman"/>
         </w:rPr>
       </w:pPr>
-      <w:bookmarkStart w:id="44" w:name="_Toc522113525"/>
+      <w:bookmarkStart w:id="43" w:name="_Toc522113525"/>
       <w:r>
         <w:rPr>
           <w:rFonts w:ascii="Times New Roman" w:hAnsi="Times New Roman" w:hint="eastAsia"/>
         </w:rPr>
         <w:t>其他国际化规范要求</w:t>
       </w:r>
+      <w:bookmarkEnd w:id="43"/>
+    </w:p>
+    <w:p>
+      <w:pPr>
+        <w:pStyle w:val="Paragraph"/>
+        <w:ind w:firstLine="480"/>
+      </w:pPr>
+      <w:r>
+        <w:rPr>
+          <w:rFonts w:hint="eastAsia"/>
+        </w:rPr>
+        <w:t>针对时区等</w:t>
+      </w:r>
+      <w:r>
+        <w:rPr>
+          <w:rFonts w:hint="eastAsia"/>
+        </w:rPr>
+        <w:t>，</w:t>
+      </w:r>
+      <w:r>
+        <w:rPr>
+          <w:rFonts w:hint="eastAsia"/>
+        </w:rPr>
+        <w:t>所有日期和时间默认按照东</w:t>
+      </w:r>
+      <w:r>
+        <w:rPr>
+          <w:rFonts w:hint="eastAsia"/>
+        </w:rPr>
+        <w:t>8</w:t>
+      </w:r>
+      <w:r>
+        <w:rPr>
+          <w:rFonts w:hint="eastAsia"/>
+        </w:rPr>
+        <w:t>区时间，以</w:t>
+      </w:r>
+      <w:r>
+        <w:rPr>
+          <w:rFonts w:hint="eastAsia"/>
+        </w:rPr>
+        <w:t>long</w:t>
+      </w:r>
+      <w:r>
+        <w:rPr>
+          <w:rFonts w:hint="eastAsia"/>
+        </w:rPr>
+        <w:t>值方式存取</w:t>
+      </w:r>
+      <w:r>
+        <w:rPr>
+          <w:rFonts w:hint="eastAsia"/>
+        </w:rPr>
+        <w:t>。</w:t>
+      </w:r>
+      <w:r>
+        <w:rPr>
+          <w:rFonts w:hint="eastAsia"/>
+        </w:rPr>
+        <w:t>针对图片，</w:t>
+      </w:r>
+      <w:r>
+        <w:rPr>
+          <w:rFonts w:hint="eastAsia"/>
+        </w:rPr>
+        <w:t>支持图片资源国际化，对前端有关图片的多语资源</w:t>
+      </w:r>
+      <w:r>
+        <w:rPr>
+          <w:rFonts w:hint="eastAsia"/>
+        </w:rPr>
+        <w:t>进行统一管理</w:t>
+      </w:r>
+      <w:r>
+        <w:rPr>
+          <w:rFonts w:hint="eastAsia"/>
+        </w:rPr>
+        <w:t>，如公司</w:t>
+      </w:r>
+      <w:r>
+        <w:rPr>
+          <w:rFonts w:hint="eastAsia"/>
+        </w:rPr>
+        <w:t>logo</w:t>
+      </w:r>
+      <w:r>
+        <w:rPr>
+          <w:rFonts w:hint="eastAsia"/>
+        </w:rPr>
+        <w:t>图片，宣传图片等</w:t>
+      </w:r>
+      <w:r>
+        <w:rPr>
+          <w:rFonts w:hint="eastAsia"/>
+        </w:rPr>
+        <w:t>。</w:t>
+      </w:r>
+    </w:p>
+    <w:p>
+      <w:pPr>
+        <w:pStyle w:val="Paragraph"/>
+        <w:ind w:firstLine="480"/>
+      </w:pPr>
+    </w:p>
+    <w:p>
+      <w:pPr>
+        <w:pStyle w:val="2"/>
+        <w:rPr>
+          <w:rFonts w:ascii="Times New Roman" w:hAnsi="Times New Roman"/>
+        </w:rPr>
+      </w:pPr>
+      <w:bookmarkStart w:id="44" w:name="_Toc522113526"/>
+      <w:r>
+        <w:rPr>
+          <w:rFonts w:ascii="Times New Roman" w:hAnsi="Times New Roman" w:hint="eastAsia"/>
+        </w:rPr>
+        <w:t>国际化</w:t>
+      </w:r>
+      <w:r>
+        <w:rPr>
+          <w:rFonts w:ascii="Times New Roman" w:hAnsi="Times New Roman" w:hint="eastAsia"/>
+        </w:rPr>
+        <w:t>管理</w:t>
+      </w:r>
+      <w:r>
+        <w:rPr>
+          <w:rFonts w:ascii="Times New Roman" w:hAnsi="Times New Roman" w:hint="eastAsia"/>
+        </w:rPr>
+        <w:t>规范要求</w:t>
+      </w:r>
       <w:bookmarkEnd w:id="44"/>
     </w:p>
     <w:p>
@@ -7496,160 +7617,30 @@
         <w:rPr>
           <w:rFonts w:hint="eastAsia"/>
         </w:rPr>
-        <w:t>针对时区等</w:t>
-      </w:r>
-      <w:r>
-        <w:rPr>
-          <w:rFonts w:hint="eastAsia"/>
-        </w:rPr>
-        <w:t>，</w:t>
-      </w:r>
-      <w:r>
-        <w:rPr>
-          <w:rFonts w:hint="eastAsia"/>
-        </w:rPr>
-        <w:t>所有日期和时间默认按照东</w:t>
-      </w:r>
-      <w:r>
-        <w:rPr>
-          <w:rFonts w:hint="eastAsia"/>
-        </w:rPr>
-        <w:t>8</w:t>
-      </w:r>
-      <w:r>
-        <w:rPr>
-          <w:rFonts w:hint="eastAsia"/>
-        </w:rPr>
-        <w:t>区时间，以</w:t>
-      </w:r>
-      <w:r>
-        <w:rPr>
-          <w:rFonts w:hint="eastAsia"/>
-        </w:rPr>
-        <w:t>long</w:t>
-      </w:r>
-      <w:r>
-        <w:rPr>
-          <w:rFonts w:hint="eastAsia"/>
-        </w:rPr>
-        <w:t>值方式存取</w:t>
-      </w:r>
-      <w:r>
-        <w:rPr>
-          <w:rFonts w:hint="eastAsia"/>
-        </w:rPr>
-        <w:t>。</w:t>
-      </w:r>
-      <w:r>
-        <w:rPr>
-          <w:rFonts w:hint="eastAsia"/>
-        </w:rPr>
-        <w:t>针对图片，</w:t>
-      </w:r>
-      <w:r>
-        <w:rPr>
-          <w:rFonts w:hint="eastAsia"/>
-        </w:rPr>
-        <w:t>支持图片资源国际化，对前端有关图片的多语资源</w:t>
-      </w:r>
-      <w:r>
-        <w:rPr>
-          <w:rFonts w:hint="eastAsia"/>
-        </w:rPr>
-        <w:t>进行统一管理</w:t>
-      </w:r>
-      <w:r>
-        <w:rPr>
-          <w:rFonts w:hint="eastAsia"/>
-        </w:rPr>
-        <w:t>，如公司</w:t>
-      </w:r>
-      <w:r>
-        <w:rPr>
-          <w:rFonts w:hint="eastAsia"/>
-        </w:rPr>
-        <w:t>logo</w:t>
-      </w:r>
-      <w:r>
-        <w:rPr>
-          <w:rFonts w:hint="eastAsia"/>
-        </w:rPr>
-        <w:t>图片，宣传图片等</w:t>
-      </w:r>
-      <w:r>
-        <w:rPr>
-          <w:rFonts w:hint="eastAsia"/>
-        </w:rPr>
-        <w:t>。</w:t>
-      </w:r>
-    </w:p>
-    <w:p>
-      <w:pPr>
-        <w:pStyle w:val="Paragraph"/>
-        <w:ind w:firstLine="480"/>
-      </w:pPr>
-    </w:p>
-    <w:p>
-      <w:pPr>
-        <w:pStyle w:val="2"/>
+        <w:t>系统国际化的运转离不开语种以及多语数据的设置。</w:t>
+      </w:r>
+      <w:r>
+        <w:rPr>
+          <w:rFonts w:hint="eastAsia"/>
+        </w:rPr>
+        <w:t>语种的设置属于系统框架的定义范畴，多语的设置一方面属于平台自身的多语数据要求，另一方面属于基于平台开发的业务功能的多语数据要求。我们将一类归为多语资源预制，将另一类归为多语资源扩展。</w:t>
+      </w:r>
+    </w:p>
+    <w:p>
+      <w:pPr>
+        <w:pStyle w:val="3"/>
         <w:rPr>
           <w:rFonts w:ascii="Times New Roman" w:hAnsi="Times New Roman"/>
         </w:rPr>
       </w:pPr>
-      <w:bookmarkStart w:id="45" w:name="_Toc522113526"/>
+      <w:bookmarkStart w:id="45" w:name="_Toc522113527"/>
       <w:r>
         <w:rPr>
           <w:rFonts w:ascii="Times New Roman" w:hAnsi="Times New Roman" w:hint="eastAsia"/>
         </w:rPr>
-        <w:t>国际化</w:t>
-      </w:r>
-      <w:r>
-        <w:rPr>
-          <w:rFonts w:ascii="Times New Roman" w:hAnsi="Times New Roman" w:hint="eastAsia"/>
-        </w:rPr>
-        <w:t>管理</w:t>
-      </w:r>
-      <w:r>
-        <w:rPr>
-          <w:rFonts w:ascii="Times New Roman" w:hAnsi="Times New Roman" w:hint="eastAsia"/>
-        </w:rPr>
-        <w:t>规范要求</w:t>
+        <w:t>语种的设置要求</w:t>
       </w:r>
       <w:bookmarkEnd w:id="45"/>
-    </w:p>
-    <w:p>
-      <w:pPr>
-        <w:pStyle w:val="Paragraph"/>
-        <w:ind w:firstLine="480"/>
-      </w:pPr>
-      <w:r>
-        <w:rPr>
-          <w:rFonts w:hint="eastAsia"/>
-        </w:rPr>
-        <w:t>系统国际化的运转离不开语种以及多语数据的设置。</w:t>
-      </w:r>
-      <w:r>
-        <w:rPr>
-          <w:rFonts w:hint="eastAsia"/>
-        </w:rPr>
-        <w:t>语种的设置属于系统框架的定义范畴，多语的设置一方面属于平台自身的多语数据要求，另一方面属于基于平台开发的业务功能的多语数据要求。我们将一类归为多语资源预制，将另一类归为多语资源扩展。</w:t>
-      </w:r>
-    </w:p>
-    <w:p>
-      <w:pPr>
-        <w:pStyle w:val="3"/>
-        <w:rPr>
-          <w:rFonts w:ascii="Times New Roman" w:hAnsi="Times New Roman"/>
-        </w:rPr>
-      </w:pPr>
-      <w:bookmarkStart w:id="46" w:name="_Toc522113527"/>
-      <w:r>
-        <w:rPr>
-          <w:rFonts w:ascii="Times New Roman" w:hAnsi="Times New Roman" w:hint="eastAsia"/>
-        </w:rPr>
-        <w:t>语种的设置要求</w:t>
-      </w:r>
-      <w:bookmarkEnd w:id="46"/>
     </w:p>
     <w:p>
       <w:pPr>
@@ -7758,7 +7749,7 @@
           <w:rFonts w:ascii="Times New Roman" w:hAnsi="Times New Roman"/>
         </w:rPr>
       </w:pPr>
-      <w:bookmarkStart w:id="47" w:name="_Toc522113528"/>
+      <w:bookmarkStart w:id="46" w:name="_Toc522113528"/>
       <w:r>
         <w:rPr>
           <w:rFonts w:ascii="Times New Roman" w:hAnsi="Times New Roman" w:hint="eastAsia"/>
@@ -7771,6 +7762,70 @@
         </w:rPr>
         <w:t>预制要求</w:t>
       </w:r>
+      <w:bookmarkEnd w:id="46"/>
+    </w:p>
+    <w:p>
+      <w:pPr>
+        <w:pStyle w:val="Paragraph"/>
+        <w:ind w:firstLine="480"/>
+      </w:pPr>
+      <w:r>
+        <w:rPr>
+          <w:rFonts w:hint="eastAsia"/>
+        </w:rPr>
+        <w:t>在语种描述表中预置系统可用的语种数据，</w:t>
+      </w:r>
+      <w:r>
+        <w:rPr>
+          <w:rFonts w:hint="eastAsia"/>
+        </w:rPr>
+        <w:t>默认预置简体中文、繁体中文、英文三种语种描述</w:t>
+      </w:r>
+      <w:r>
+        <w:rPr>
+          <w:rFonts w:hint="eastAsia"/>
+        </w:rPr>
+        <w:t>。</w:t>
+      </w:r>
+    </w:p>
+    <w:p>
+      <w:pPr>
+        <w:pStyle w:val="Paragraph"/>
+        <w:ind w:firstLine="480"/>
+      </w:pPr>
+      <w:r>
+        <w:rPr>
+          <w:rFonts w:hint="eastAsia"/>
+        </w:rPr>
+        <w:t>应用平台的多语资源也提供此三种语种的资源文件，用户在不进行任何设置的情况下可以完美使用此三种语种进行数据的展示等。当然针对</w:t>
+      </w:r>
+      <w:r>
+        <w:rPr>
+          <w:rFonts w:hint="eastAsia"/>
+        </w:rPr>
+        <w:t>二次开发的功能需要对多语资源进行追加调整，保证代码以及资源的一致性。</w:t>
+      </w:r>
+    </w:p>
+    <w:p>
+      <w:pPr>
+        <w:pStyle w:val="Paragraph"/>
+        <w:ind w:firstLine="480"/>
+      </w:pPr>
+    </w:p>
+    <w:p>
+      <w:pPr>
+        <w:pStyle w:val="3"/>
+        <w:rPr>
+          <w:rFonts w:ascii="Times New Roman" w:hAnsi="Times New Roman"/>
+        </w:rPr>
+      </w:pPr>
+      <w:bookmarkStart w:id="47" w:name="_Toc522113529"/>
+      <w:r>
+        <w:rPr>
+          <w:rFonts w:ascii="Times New Roman" w:hAnsi="Times New Roman" w:hint="eastAsia"/>
+        </w:rPr>
+        <w:t>多语资源扩展要求</w:t>
+      </w:r>
       <w:bookmarkEnd w:id="47"/>
     </w:p>
     <w:p>
@@ -7782,19 +7837,61 @@
         <w:rPr>
           <w:rFonts w:hint="eastAsia"/>
         </w:rPr>
-        <w:t>在语种描述表中预置系统可用的语种数据，</w:t>
-      </w:r>
-      <w:r>
-        <w:rPr>
-          <w:rFonts w:hint="eastAsia"/>
-        </w:rPr>
-        <w:t>默认预置简体中文、繁体中文、英文三种语种描述</w:t>
-      </w:r>
-      <w:r>
-        <w:rPr>
-          <w:rFonts w:hint="eastAsia"/>
-        </w:rPr>
-        <w:t>。</w:t>
+        <w:t>首先系统</w:t>
+      </w:r>
+      <w:r>
+        <w:rPr>
+          <w:rFonts w:hint="eastAsia"/>
+        </w:rPr>
+        <w:t>提供</w:t>
+      </w:r>
+      <w:r>
+        <w:rPr>
+          <w:rFonts w:hint="eastAsia"/>
+        </w:rPr>
+        <w:t>多语</w:t>
+      </w:r>
+      <w:r>
+        <w:rPr>
+          <w:rFonts w:hint="eastAsia"/>
+        </w:rPr>
+        <w:t>语种描述表</w:t>
+      </w:r>
+      <w:r>
+        <w:rPr>
+          <w:rFonts w:hint="eastAsia"/>
+        </w:rPr>
+        <w:t>数据模型</w:t>
+      </w:r>
+      <w:r>
+        <w:rPr>
+          <w:rFonts w:hint="eastAsia"/>
+        </w:rPr>
+        <w:t>，提供系统可用的语种存取</w:t>
+      </w:r>
+      <w:r>
+        <w:rPr>
+          <w:rFonts w:hint="eastAsia"/>
+        </w:rPr>
+        <w:t>API</w:t>
+      </w:r>
+      <w:r>
+        <w:rPr>
+          <w:rFonts w:hint="eastAsia"/>
+        </w:rPr>
+        <w:t>接口，开发人员可以通过该接口定义国际化语种</w:t>
+      </w:r>
+      <w:r>
+        <w:rPr>
+          <w:rFonts w:hint="eastAsia"/>
+        </w:rPr>
+        <w:t>以及或者所有语种信息</w:t>
+      </w:r>
+      <w:r>
+        <w:rPr>
+          <w:rFonts w:hint="eastAsia"/>
+        </w:rPr>
+        <w:t>，参数示例如下：</w:t>
       </w:r>
     </w:p>
     <w:p>
@@ -7806,13 +7903,31 @@
         <w:rPr>
           <w:rFonts w:hint="eastAsia"/>
         </w:rPr>
-        <w:t>应用平台的多语资源也提供此三种语种的资源文件，用户在不进行任何设置的情况下可以完美使用此三种语种进行数据的展示等。当然针对</w:t>
-      </w:r>
-      <w:r>
-        <w:rPr>
-          <w:rFonts w:hint="eastAsia"/>
-        </w:rPr>
-        <w:t>二次开发的功能需要对多语资源进行追加调整，保证代码以及资源的一致性。</w:t>
+        <w:t>{"id":"", "prelocale":"zh_CN","serialid":"","pageshow":"</w:t>
+      </w:r>
+      <w:r>
+        <w:rPr>
+          <w:rFonts w:hint="eastAsia"/>
+        </w:rPr>
+        <w:t>中文简体</w:t>
+      </w:r>
+      <w:r>
+        <w:rPr>
+          <w:rFonts w:hint="eastAsia"/>
+        </w:rPr>
+        <w:t>","description":"</w:t>
+      </w:r>
+      <w:r>
+        <w:rPr>
+          <w:rFonts w:hint="eastAsia"/>
+        </w:rPr>
+        <w:t>中文简体语种</w:t>
+      </w:r>
+      <w:r>
+        <w:rPr>
+          <w:rFonts w:hint="eastAsia"/>
+        </w:rPr>
+        <w:t>"}</w:t>
       </w:r>
     </w:p>
     <w:p>
@@ -7820,182 +7935,58 @@
         <w:pStyle w:val="Paragraph"/>
         <w:ind w:firstLine="480"/>
       </w:pPr>
-    </w:p>
-    <w:p>
-      <w:pPr>
-        <w:pStyle w:val="3"/>
+      <w:r>
+        <w:rPr>
+          <w:rFonts w:hint="eastAsia"/>
+        </w:rPr>
+        <w:t>另外，</w:t>
+      </w:r>
+      <w:r>
+        <w:rPr>
+          <w:rFonts w:hint="eastAsia"/>
+        </w:rPr>
+        <w:t>多语资源文件支持扩展和定制，第三方可以扩展自己需要的语种的国际化资源</w:t>
+      </w:r>
+      <w:r>
+        <w:rPr>
+          <w:rFonts w:hint="eastAsia"/>
+        </w:rPr>
+        <w:t>。按照本方案中定义的规范要求定义资源即可。</w:t>
+      </w:r>
+    </w:p>
+    <w:p>
+      <w:pPr>
+        <w:pStyle w:val="Paragraph"/>
+        <w:ind w:firstLine="480"/>
+      </w:pPr>
+    </w:p>
+    <w:p>
+      <w:pPr>
+        <w:pStyle w:val="2"/>
         <w:rPr>
           <w:rFonts w:ascii="Times New Roman" w:hAnsi="Times New Roman"/>
         </w:rPr>
       </w:pPr>
-      <w:bookmarkStart w:id="48" w:name="_Toc522113529"/>
+      <w:bookmarkStart w:id="48" w:name="_Toc522113530"/>
       <w:r>
         <w:rPr>
           <w:rFonts w:ascii="Times New Roman" w:hAnsi="Times New Roman" w:hint="eastAsia"/>
         </w:rPr>
-        <w:t>多语资源扩展要求</w:t>
+        <w:t>数据</w:t>
+      </w:r>
+      <w:r>
+        <w:rPr>
+          <w:rFonts w:ascii="Times New Roman" w:hAnsi="Times New Roman" w:hint="eastAsia"/>
+        </w:rPr>
+        <w:t>多语</w:t>
+      </w:r>
+      <w:r>
+        <w:rPr>
+          <w:rFonts w:ascii="Times New Roman" w:hAnsi="Times New Roman" w:hint="eastAsia"/>
+        </w:rPr>
+        <w:t>处理规范要求</w:t>
       </w:r>
       <w:bookmarkEnd w:id="48"/>
-    </w:p>
-    <w:p>
-      <w:pPr>
-        <w:pStyle w:val="Paragraph"/>
-        <w:ind w:firstLine="480"/>
-      </w:pPr>
-      <w:r>
-        <w:rPr>
-          <w:rFonts w:hint="eastAsia"/>
-        </w:rPr>
-        <w:t>首先系统</w:t>
-      </w:r>
-      <w:r>
-        <w:rPr>
-          <w:rFonts w:hint="eastAsia"/>
-        </w:rPr>
-        <w:t>提供</w:t>
-      </w:r>
-      <w:r>
-        <w:rPr>
-          <w:rFonts w:hint="eastAsia"/>
-        </w:rPr>
-        <w:t>多语</w:t>
-      </w:r>
-      <w:r>
-        <w:rPr>
-          <w:rFonts w:hint="eastAsia"/>
-        </w:rPr>
-        <w:t>语种描述表</w:t>
-      </w:r>
-      <w:r>
-        <w:rPr>
-          <w:rFonts w:hint="eastAsia"/>
-        </w:rPr>
-        <w:t>数据模型</w:t>
-      </w:r>
-      <w:r>
-        <w:rPr>
-          <w:rFonts w:hint="eastAsia"/>
-        </w:rPr>
-        <w:t>，提供系统可用的语种存取</w:t>
-      </w:r>
-      <w:r>
-        <w:rPr>
-          <w:rFonts w:hint="eastAsia"/>
-        </w:rPr>
-        <w:t>API</w:t>
-      </w:r>
-      <w:r>
-        <w:rPr>
-          <w:rFonts w:hint="eastAsia"/>
-        </w:rPr>
-        <w:t>接口，开发人员可以通过该接口定义国际化语种</w:t>
-      </w:r>
-      <w:r>
-        <w:rPr>
-          <w:rFonts w:hint="eastAsia"/>
-        </w:rPr>
-        <w:t>以及或者所有语种信息</w:t>
-      </w:r>
-      <w:r>
-        <w:rPr>
-          <w:rFonts w:hint="eastAsia"/>
-        </w:rPr>
-        <w:t>，参数示例如下：</w:t>
-      </w:r>
-    </w:p>
-    <w:p>
-      <w:pPr>
-        <w:pStyle w:val="Paragraph"/>
-        <w:ind w:firstLine="480"/>
-      </w:pPr>
-      <w:r>
-        <w:rPr>
-          <w:rFonts w:hint="eastAsia"/>
-        </w:rPr>
-        <w:t>{"id":"", "prelocale":"zh_CN","serialid":"","pageshow":"</w:t>
-      </w:r>
-      <w:r>
-        <w:rPr>
-          <w:rFonts w:hint="eastAsia"/>
-        </w:rPr>
-        <w:t>中文简体</w:t>
-      </w:r>
-      <w:r>
-        <w:rPr>
-          <w:rFonts w:hint="eastAsia"/>
-        </w:rPr>
-        <w:t>","description":"</w:t>
-      </w:r>
-      <w:r>
-        <w:rPr>
-          <w:rFonts w:hint="eastAsia"/>
-        </w:rPr>
-        <w:t>中文简体语种</w:t>
-      </w:r>
-      <w:r>
-        <w:rPr>
-          <w:rFonts w:hint="eastAsia"/>
-        </w:rPr>
-        <w:t>"}</w:t>
-      </w:r>
-    </w:p>
-    <w:p>
-      <w:pPr>
-        <w:pStyle w:val="Paragraph"/>
-        <w:ind w:firstLine="480"/>
-      </w:pPr>
-      <w:r>
-        <w:rPr>
-          <w:rFonts w:hint="eastAsia"/>
-        </w:rPr>
-        <w:t>另外，</w:t>
-      </w:r>
-      <w:r>
-        <w:rPr>
-          <w:rFonts w:hint="eastAsia"/>
-        </w:rPr>
-        <w:t>多语资源文件支持扩展和定制，第三方可以扩展自己需要的语种的国际化资源</w:t>
-      </w:r>
-      <w:r>
-        <w:rPr>
-          <w:rFonts w:hint="eastAsia"/>
-        </w:rPr>
-        <w:t>。按照本方案中定义的规范要求定义资源即可。</w:t>
-      </w:r>
-    </w:p>
-    <w:p>
-      <w:pPr>
-        <w:pStyle w:val="Paragraph"/>
-        <w:ind w:firstLine="480"/>
-      </w:pPr>
-    </w:p>
-    <w:p>
-      <w:pPr>
-        <w:pStyle w:val="2"/>
-        <w:rPr>
-          <w:rFonts w:ascii="Times New Roman" w:hAnsi="Times New Roman"/>
-        </w:rPr>
-      </w:pPr>
-      <w:bookmarkStart w:id="49" w:name="_Toc522113530"/>
-      <w:r>
-        <w:rPr>
-          <w:rFonts w:ascii="Times New Roman" w:hAnsi="Times New Roman" w:hint="eastAsia"/>
-        </w:rPr>
-        <w:t>数据</w:t>
-      </w:r>
-      <w:r>
-        <w:rPr>
-          <w:rFonts w:ascii="Times New Roman" w:hAnsi="Times New Roman" w:hint="eastAsia"/>
-        </w:rPr>
-        <w:t>多语</w:t>
-      </w:r>
-      <w:r>
-        <w:rPr>
-          <w:rFonts w:ascii="Times New Roman" w:hAnsi="Times New Roman" w:hint="eastAsia"/>
-        </w:rPr>
-        <w:t>处理规范要求</w:t>
-      </w:r>
-      <w:bookmarkEnd w:id="49"/>
     </w:p>
     <w:p>
       <w:pPr>
@@ -8221,7 +8212,7 @@
       <w:pPr>
         <w:pStyle w:val="a6"/>
       </w:pPr>
-      <w:bookmarkStart w:id="50" w:name="_Toc521597806"/>
+      <w:bookmarkStart w:id="49" w:name="_Toc521597806"/>
       <w:r>
         <w:t>图</w:t>
       </w:r>
@@ -8261,163 +8252,163 @@
         </w:rPr>
         <w:t>数据多语字段示例</w:t>
       </w:r>
+      <w:bookmarkEnd w:id="49"/>
+    </w:p>
+    <w:p/>
+    <w:p>
+      <w:pPr>
+        <w:pStyle w:val="2"/>
+        <w:rPr>
+          <w:rFonts w:ascii="Times New Roman" w:hAnsi="Times New Roman"/>
+        </w:rPr>
+      </w:pPr>
+      <w:bookmarkStart w:id="50" w:name="_Toc522113531"/>
+      <w:r>
+        <w:rPr>
+          <w:rFonts w:ascii="Times New Roman" w:hAnsi="Times New Roman" w:hint="eastAsia"/>
+        </w:rPr>
+        <w:t>基于</w:t>
+      </w:r>
+      <w:r>
+        <w:rPr>
+          <w:rFonts w:ascii="Times New Roman" w:hAnsi="Times New Roman" w:hint="eastAsia"/>
+        </w:rPr>
+        <w:t>React</w:t>
+      </w:r>
+      <w:r>
+        <w:rPr>
+          <w:rFonts w:ascii="Times New Roman" w:hAnsi="Times New Roman" w:hint="eastAsia"/>
+        </w:rPr>
+        <w:t>的</w:t>
+      </w:r>
+      <w:r>
+        <w:rPr>
+          <w:rFonts w:ascii="Times New Roman" w:hAnsi="Times New Roman" w:hint="eastAsia"/>
+        </w:rPr>
+        <w:t>国际化</w:t>
+      </w:r>
+      <w:r>
+        <w:rPr>
+          <w:rFonts w:ascii="Times New Roman" w:hAnsi="Times New Roman" w:hint="eastAsia"/>
+        </w:rPr>
+        <w:t>规范要求</w:t>
+      </w:r>
       <w:bookmarkEnd w:id="50"/>
     </w:p>
-    <w:p/>
-    <w:p>
-      <w:pPr>
-        <w:pStyle w:val="2"/>
+    <w:p>
+      <w:pPr>
+        <w:pStyle w:val="Paragraph"/>
+        <w:ind w:firstLine="480"/>
+      </w:pPr>
+      <w:r>
+        <w:rPr>
+          <w:rFonts w:hint="eastAsia"/>
+        </w:rPr>
+        <w:t>React</w:t>
+      </w:r>
+      <w:r>
+        <w:rPr>
+          <w:rFonts w:hint="eastAsia"/>
+        </w:rPr>
+        <w:t>的国际化采用</w:t>
+      </w:r>
+      <w:r>
+        <w:rPr>
+          <w:rFonts w:hint="eastAsia"/>
+        </w:rPr>
+        <w:t>React-Intl</w:t>
+      </w:r>
+      <w:r>
+        <w:rPr>
+          <w:rFonts w:hint="eastAsia"/>
+        </w:rPr>
+        <w:t>组件进行集成。</w:t>
+      </w:r>
+      <w:r>
+        <w:t>React</w:t>
+      </w:r>
+      <w:r>
+        <w:rPr>
+          <w:rFonts w:hint="eastAsia"/>
+        </w:rPr>
+        <w:t>-</w:t>
+      </w:r>
+      <w:r>
+        <w:t>Intl</w:t>
+      </w:r>
+      <w:r>
+        <w:t>是由</w:t>
+      </w:r>
+      <w:r>
+        <w:t>yahoo</w:t>
+      </w:r>
+      <w:r>
+        <w:t>开发的</w:t>
+      </w:r>
+      <w:r>
+        <w:t>针对</w:t>
+      </w:r>
+      <w:r>
+        <w:t>React</w:t>
+      </w:r>
+      <w:r>
+        <w:t>的国际化类库，基于</w:t>
+      </w:r>
+      <w:r>
+        <w:t>Format.js</w:t>
+      </w:r>
+      <w:r>
+        <w:t>，支持语言、时间、货币等的</w:t>
+      </w:r>
+      <w:r>
+        <w:t>国际化</w:t>
+      </w:r>
+      <w:r>
+        <w:rPr>
+          <w:rFonts w:hint="eastAsia"/>
+        </w:rPr>
+        <w:t>。</w:t>
+      </w:r>
+    </w:p>
+    <w:p>
+      <w:pPr>
+        <w:pStyle w:val="Paragraph"/>
+        <w:ind w:firstLine="480"/>
+      </w:pPr>
+    </w:p>
+    <w:p>
+      <w:pPr>
+        <w:pStyle w:val="3"/>
         <w:rPr>
           <w:rFonts w:ascii="Times New Roman" w:hAnsi="Times New Roman"/>
         </w:rPr>
       </w:pPr>
-      <w:bookmarkStart w:id="51" w:name="_Toc522113531"/>
+      <w:bookmarkStart w:id="51" w:name="_Toc522113532"/>
+      <w:r>
+        <w:rPr>
+          <w:rFonts w:ascii="Times New Roman" w:hAnsi="Times New Roman"/>
+        </w:rPr>
+        <w:t>React</w:t>
+      </w:r>
       <w:r>
         <w:rPr>
           <w:rFonts w:ascii="Times New Roman" w:hAnsi="Times New Roman" w:hint="eastAsia"/>
         </w:rPr>
-        <w:t>基于</w:t>
-      </w:r>
-      <w:r>
-        <w:rPr>
-          <w:rFonts w:ascii="Times New Roman" w:hAnsi="Times New Roman" w:hint="eastAsia"/>
-        </w:rPr>
-        <w:t>React</w:t>
-      </w:r>
-      <w:r>
-        <w:rPr>
-          <w:rFonts w:ascii="Times New Roman" w:hAnsi="Times New Roman" w:hint="eastAsia"/>
-        </w:rPr>
-        <w:t>的</w:t>
-      </w:r>
-      <w:r>
-        <w:rPr>
-          <w:rFonts w:ascii="Times New Roman" w:hAnsi="Times New Roman" w:hint="eastAsia"/>
-        </w:rPr>
-        <w:t>国际化</w:t>
-      </w:r>
-      <w:r>
-        <w:rPr>
-          <w:rFonts w:ascii="Times New Roman" w:hAnsi="Times New Roman" w:hint="eastAsia"/>
-        </w:rPr>
-        <w:t>规范要求</w:t>
+        <w:t>-</w:t>
+      </w:r>
+      <w:r>
+        <w:rPr>
+          <w:rFonts w:ascii="Times New Roman" w:hAnsi="Times New Roman"/>
+        </w:rPr>
+        <w:t>Intl</w:t>
+      </w:r>
+      <w:r>
+        <w:rPr>
+          <w:rFonts w:ascii="Times New Roman" w:hAnsi="Times New Roman"/>
+        </w:rPr>
+        <w:t>国际化步骤</w:t>
       </w:r>
       <w:bookmarkEnd w:id="51"/>
-    </w:p>
-    <w:p>
-      <w:pPr>
-        <w:pStyle w:val="Paragraph"/>
-        <w:ind w:firstLine="480"/>
-      </w:pPr>
-      <w:r>
-        <w:rPr>
-          <w:rFonts w:hint="eastAsia"/>
-        </w:rPr>
-        <w:t>React</w:t>
-      </w:r>
-      <w:r>
-        <w:rPr>
-          <w:rFonts w:hint="eastAsia"/>
-        </w:rPr>
-        <w:t>的国际化采用</w:t>
-      </w:r>
-      <w:r>
-        <w:rPr>
-          <w:rFonts w:hint="eastAsia"/>
-        </w:rPr>
-        <w:t>React-Intl</w:t>
-      </w:r>
-      <w:r>
-        <w:rPr>
-          <w:rFonts w:hint="eastAsia"/>
-        </w:rPr>
-        <w:t>组件进行集成。</w:t>
-      </w:r>
-      <w:r>
-        <w:t>React</w:t>
-      </w:r>
-      <w:r>
-        <w:rPr>
-          <w:rFonts w:hint="eastAsia"/>
-        </w:rPr>
-        <w:t>-</w:t>
-      </w:r>
-      <w:r>
-        <w:t>Intl</w:t>
-      </w:r>
-      <w:r>
-        <w:t>是由</w:t>
-      </w:r>
-      <w:r>
-        <w:t>yahoo</w:t>
-      </w:r>
-      <w:r>
-        <w:t>开发的</w:t>
-      </w:r>
-      <w:r>
-        <w:t>针对</w:t>
-      </w:r>
-      <w:r>
-        <w:t>React</w:t>
-      </w:r>
-      <w:r>
-        <w:t>的国际化类库，基于</w:t>
-      </w:r>
-      <w:r>
-        <w:t>Format.js</w:t>
-      </w:r>
-      <w:r>
-        <w:t>，支持语言、时间、货币等的</w:t>
-      </w:r>
-      <w:r>
-        <w:t>国际化</w:t>
-      </w:r>
-      <w:r>
-        <w:rPr>
-          <w:rFonts w:hint="eastAsia"/>
-        </w:rPr>
-        <w:t>。</w:t>
-      </w:r>
-    </w:p>
-    <w:p>
-      <w:pPr>
-        <w:pStyle w:val="Paragraph"/>
-        <w:ind w:firstLine="480"/>
-      </w:pPr>
-    </w:p>
-    <w:p>
-      <w:pPr>
-        <w:pStyle w:val="3"/>
-        <w:rPr>
-          <w:rFonts w:ascii="Times New Roman" w:hAnsi="Times New Roman"/>
-        </w:rPr>
-      </w:pPr>
-      <w:bookmarkStart w:id="52" w:name="_Toc522113532"/>
-      <w:r>
-        <w:rPr>
-          <w:rFonts w:ascii="Times New Roman" w:hAnsi="Times New Roman"/>
-        </w:rPr>
-        <w:t>React</w:t>
-      </w:r>
-      <w:r>
-        <w:rPr>
-          <w:rFonts w:ascii="Times New Roman" w:hAnsi="Times New Roman" w:hint="eastAsia"/>
-        </w:rPr>
-        <w:t>-</w:t>
-      </w:r>
-      <w:r>
-        <w:rPr>
-          <w:rFonts w:ascii="Times New Roman" w:hAnsi="Times New Roman"/>
-        </w:rPr>
-        <w:t>Intl</w:t>
-      </w:r>
-      <w:r>
-        <w:rPr>
-          <w:rFonts w:ascii="Times New Roman" w:hAnsi="Times New Roman"/>
-        </w:rPr>
-        <w:t>国际化步骤</w:t>
-      </w:r>
-      <w:bookmarkEnd w:id="52"/>
     </w:p>
     <w:p>
       <w:pPr>
@@ -9160,14 +9151,14 @@
           <w:rFonts w:ascii="Times New Roman" w:hAnsi="Times New Roman"/>
         </w:rPr>
       </w:pPr>
-      <w:bookmarkStart w:id="53" w:name="_Toc522113533"/>
+      <w:bookmarkStart w:id="52" w:name="_Toc522113533"/>
       <w:r>
         <w:rPr>
           <w:rFonts w:ascii="Times New Roman" w:hAnsi="Times New Roman"/>
         </w:rPr>
         <w:t>国际化资源文件管理</w:t>
       </w:r>
-      <w:bookmarkEnd w:id="53"/>
+      <w:bookmarkEnd w:id="52"/>
     </w:p>
     <w:p>
       <w:pPr>
@@ -9357,13 +9348,47 @@
           <w:rFonts w:ascii="Times New Roman" w:hAnsi="Times New Roman"/>
         </w:rPr>
       </w:pPr>
-      <w:bookmarkStart w:id="54" w:name="_Toc522113534"/>
+      <w:bookmarkStart w:id="53" w:name="_Toc522113534"/>
       <w:r>
         <w:rPr>
           <w:rFonts w:ascii="Times New Roman" w:hAnsi="Times New Roman" w:hint="eastAsia"/>
         </w:rPr>
         <w:t>基于后台服务的国际化规范要求</w:t>
       </w:r>
+      <w:bookmarkEnd w:id="53"/>
+    </w:p>
+    <w:p>
+      <w:pPr>
+        <w:pStyle w:val="Paragraph"/>
+        <w:ind w:firstLine="480"/>
+      </w:pPr>
+      <w:r>
+        <w:rPr>
+          <w:rFonts w:hint="eastAsia"/>
+        </w:rPr>
+        <w:t xml:space="preserve"> </w:t>
+      </w:r>
+      <w:r>
+        <w:rPr>
+          <w:rFonts w:hint="eastAsia"/>
+        </w:rPr>
+        <w:t>除了遵循国际化的统一规范要求之外，后端的国际化在资源文件的编制以及后端代码逻辑上也有不同的规范要求，具体如下：</w:t>
+      </w:r>
+    </w:p>
+    <w:p>
+      <w:pPr>
+        <w:pStyle w:val="3"/>
+        <w:rPr>
+          <w:rFonts w:ascii="Times New Roman" w:hAnsi="Times New Roman"/>
+        </w:rPr>
+      </w:pPr>
+      <w:bookmarkStart w:id="54" w:name="_Toc522113535"/>
+      <w:r>
+        <w:rPr>
+          <w:rFonts w:ascii="Times New Roman" w:hAnsi="Times New Roman" w:hint="eastAsia"/>
+        </w:rPr>
+        <w:t>资源文件规范</w:t>
+      </w:r>
       <w:bookmarkEnd w:id="54"/>
     </w:p>
     <w:p>
@@ -9372,16 +9397,80 @@
         <w:ind w:firstLine="480"/>
       </w:pPr>
       <w:r>
-        <w:rPr>
-          <w:rFonts w:hint="eastAsia"/>
-        </w:rPr>
-        <w:t xml:space="preserve"> </w:t>
-      </w:r>
-      <w:r>
-        <w:rPr>
-          <w:rFonts w:hint="eastAsia"/>
-        </w:rPr>
-        <w:t>除了遵循国际化的统一规范要求之外，后端的国际化在资源文件的编制以及后端代码逻辑上也有不同的规范要求，具体如下：</w:t>
+        <w:t>上面的资源文件中，属性值都是一般的字符串，它们不能结合运行时的动态参数构造出灵活的</w:t>
+      </w:r>
+      <w:r>
+        <w:rPr>
+          <w:rFonts w:hint="eastAsia"/>
+        </w:rPr>
+        <w:t>多语</w:t>
+      </w:r>
+      <w:r>
+        <w:t>信息。要解决这个问题须使用带占位符的格式化串作为资源文件的属性值并结合使用</w:t>
+      </w:r>
+      <w:r>
+        <w:t>MessageFormat</w:t>
+      </w:r>
+      <w:r>
+        <w:t>就可以</w:t>
+      </w:r>
+      <w:r>
+        <w:rPr>
+          <w:rFonts w:hint="eastAsia"/>
+        </w:rPr>
+        <w:t>动态构造多语字符串。</w:t>
+      </w:r>
+    </w:p>
+    <w:p>
+      <w:pPr>
+        <w:pStyle w:val="Paragraph"/>
+        <w:ind w:firstLine="480"/>
+      </w:pPr>
+      <w:r>
+        <w:rPr>
+          <w:rFonts w:hint="eastAsia"/>
+        </w:rPr>
+        <w:t>示例：</w:t>
+      </w:r>
+      <w:bookmarkStart w:id="55" w:name="OLE_LINK22"/>
+      <w:bookmarkStart w:id="56" w:name="OLE_LINK23"/>
+      <w:r>
+        <w:rPr>
+          <w:rFonts w:hint="eastAsia"/>
+        </w:rPr>
+        <w:t>ja.</w:t>
+      </w:r>
+      <w:r>
+        <w:rPr>
+          <w:rFonts w:hint="eastAsia"/>
+        </w:rPr>
+        <w:t>app.wel</w:t>
+      </w:r>
+      <w:r>
+        <w:rPr>
+          <w:rFonts w:hint="eastAsia"/>
+        </w:rPr>
+        <w:t>.0001</w:t>
+      </w:r>
+      <w:bookmarkEnd w:id="55"/>
+      <w:bookmarkEnd w:id="56"/>
+      <w:r>
+        <w:t>={0},</w:t>
+      </w:r>
+      <w:r>
+        <w:t>您好，欢迎访问</w:t>
+      </w:r>
+      <w:r>
+        <w:t>{1}</w:t>
+      </w:r>
+      <w:r>
+        <w:t>系统</w:t>
+      </w:r>
+      <w:r>
+        <w:rPr>
+          <w:rFonts w:hint="eastAsia"/>
+        </w:rPr>
+        <w:t>！</w:t>
       </w:r>
     </w:p>
     <w:p>
@@ -9391,118 +9480,20 @@
           <w:rFonts w:ascii="Times New Roman" w:hAnsi="Times New Roman"/>
         </w:rPr>
       </w:pPr>
-      <w:bookmarkStart w:id="55" w:name="_Toc522113535"/>
+      <w:bookmarkStart w:id="57" w:name="_Toc522113536"/>
+      <w:r>
+        <w:rPr>
+          <w:rFonts w:ascii="Times New Roman" w:hAnsi="Times New Roman"/>
+        </w:rPr>
+        <w:t>后台服务</w:t>
+      </w:r>
       <w:r>
         <w:rPr>
           <w:rFonts w:ascii="Times New Roman" w:hAnsi="Times New Roman" w:hint="eastAsia"/>
         </w:rPr>
-        <w:t>资源文件规范</w:t>
-      </w:r>
-      <w:bookmarkEnd w:id="55"/>
-    </w:p>
-    <w:p>
-      <w:pPr>
-        <w:pStyle w:val="Paragraph"/>
-        <w:ind w:firstLine="480"/>
-      </w:pPr>
-      <w:r>
-        <w:t>上面的资源文件中，属性值都是一般的字符串，它们不能结合运行时的动态参数构造出灵活的</w:t>
-      </w:r>
-      <w:r>
-        <w:rPr>
-          <w:rFonts w:hint="eastAsia"/>
-        </w:rPr>
-        <w:t>多语</w:t>
-      </w:r>
-      <w:r>
-        <w:t>信息。要解决这个问题须使用带占位符的格式化串作为资源文件的属性值并结合使用</w:t>
-      </w:r>
-      <w:r>
-        <w:t>MessageFormat</w:t>
-      </w:r>
-      <w:r>
-        <w:t>就可以</w:t>
-      </w:r>
-      <w:r>
-        <w:rPr>
-          <w:rFonts w:hint="eastAsia"/>
-        </w:rPr>
-        <w:t>动态构造多语字符串。</w:t>
-      </w:r>
-    </w:p>
-    <w:p>
-      <w:pPr>
-        <w:pStyle w:val="Paragraph"/>
-        <w:ind w:firstLine="480"/>
-      </w:pPr>
-      <w:r>
-        <w:rPr>
-          <w:rFonts w:hint="eastAsia"/>
-        </w:rPr>
-        <w:t>示例：</w:t>
-      </w:r>
-      <w:bookmarkStart w:id="56" w:name="OLE_LINK22"/>
-      <w:bookmarkStart w:id="57" w:name="OLE_LINK23"/>
-      <w:r>
-        <w:rPr>
-          <w:rFonts w:hint="eastAsia"/>
-        </w:rPr>
-        <w:t>ja.</w:t>
-      </w:r>
-      <w:r>
-        <w:rPr>
-          <w:rFonts w:hint="eastAsia"/>
-        </w:rPr>
-        <w:t>app.wel</w:t>
-      </w:r>
-      <w:r>
-        <w:rPr>
-          <w:rFonts w:hint="eastAsia"/>
-        </w:rPr>
-        <w:t>.0001</w:t>
-      </w:r>
-      <w:bookmarkEnd w:id="56"/>
+        <w:t>规范</w:t>
+      </w:r>
       <w:bookmarkEnd w:id="57"/>
-      <w:r>
-        <w:t>={0},</w:t>
-      </w:r>
-      <w:r>
-        <w:t>您好，欢迎访问</w:t>
-      </w:r>
-      <w:r>
-        <w:t>{1}</w:t>
-      </w:r>
-      <w:r>
-        <w:t>系统</w:t>
-      </w:r>
-      <w:r>
-        <w:rPr>
-          <w:rFonts w:hint="eastAsia"/>
-        </w:rPr>
-        <w:t>！</w:t>
-      </w:r>
-    </w:p>
-    <w:p>
-      <w:pPr>
-        <w:pStyle w:val="3"/>
-        <w:rPr>
-          <w:rFonts w:ascii="Times New Roman" w:hAnsi="Times New Roman"/>
-        </w:rPr>
-      </w:pPr>
-      <w:bookmarkStart w:id="58" w:name="_Toc522113536"/>
-      <w:r>
-        <w:rPr>
-          <w:rFonts w:ascii="Times New Roman" w:hAnsi="Times New Roman"/>
-        </w:rPr>
-        <w:t>后台服务</w:t>
-      </w:r>
-      <w:r>
-        <w:rPr>
-          <w:rFonts w:ascii="Times New Roman" w:hAnsi="Times New Roman" w:hint="eastAsia"/>
-        </w:rPr>
-        <w:t>规范</w:t>
-      </w:r>
-      <w:bookmarkEnd w:id="58"/>
     </w:p>
     <w:p>
       <w:pPr>
@@ -9654,7 +9645,7 @@
       <w:pPr>
         <w:pStyle w:val="a6"/>
       </w:pPr>
-      <w:bookmarkStart w:id="59" w:name="_Toc521597807"/>
+      <w:bookmarkStart w:id="58" w:name="_Toc521597807"/>
       <w:r>
         <w:t>图</w:t>
       </w:r>
@@ -9694,7 +9685,7 @@
         </w:rPr>
         <w:t>后台资源加载定义</w:t>
       </w:r>
-      <w:bookmarkEnd w:id="59"/>
+      <w:bookmarkEnd w:id="58"/>
     </w:p>
     <w:p>
       <w:pPr>
@@ -9812,13 +9803,13 @@
           <w:rFonts w:ascii="Times New Roman" w:hAnsi="Times New Roman"/>
         </w:rPr>
       </w:pPr>
-      <w:bookmarkStart w:id="60" w:name="_Toc522113537"/>
+      <w:bookmarkStart w:id="59" w:name="_Toc522113537"/>
+      <w:bookmarkEnd w:id="16"/>
       <w:bookmarkEnd w:id="17"/>
       <w:bookmarkEnd w:id="18"/>
       <w:bookmarkEnd w:id="19"/>
       <w:bookmarkEnd w:id="20"/>
       <w:bookmarkEnd w:id="21"/>
-      <w:bookmarkEnd w:id="22"/>
       <w:bookmarkEnd w:id="37"/>
       <w:r>
         <w:rPr>
@@ -9827,118 +9818,118 @@
         <w:lastRenderedPageBreak/>
         <w:t>最佳实现及案例</w:t>
       </w:r>
+      <w:bookmarkEnd w:id="59"/>
+    </w:p>
+    <w:p>
+      <w:pPr>
+        <w:pStyle w:val="Paragraph"/>
+        <w:ind w:firstLine="480"/>
+      </w:pPr>
+      <w:r>
+        <w:t>上述的规范要求不仅是针对平台的国际化规范要求</w:t>
+      </w:r>
+      <w:r>
+        <w:rPr>
+          <w:rFonts w:hint="eastAsia"/>
+        </w:rPr>
+        <w:t>，</w:t>
+      </w:r>
+      <w:r>
+        <w:t>同时也针对基于平台的业务应用系统的国际化规范要求</w:t>
+      </w:r>
+      <w:r>
+        <w:rPr>
+          <w:rFonts w:hint="eastAsia"/>
+        </w:rPr>
+        <w:t>。</w:t>
+      </w:r>
+      <w:r>
+        <w:t>实际应用开发人员在进行代码交付时遵循规范的同时可以参照最佳实践</w:t>
+      </w:r>
+      <w:r>
+        <w:rPr>
+          <w:rFonts w:hint="eastAsia"/>
+        </w:rPr>
+        <w:t>。</w:t>
+      </w:r>
+    </w:p>
+    <w:p>
+      <w:pPr>
+        <w:pStyle w:val="Paragraph"/>
+        <w:ind w:firstLine="480"/>
+      </w:pPr>
+      <w:r>
+        <w:rPr>
+          <w:rFonts w:hint="eastAsia"/>
+        </w:rPr>
+        <w:t>国际化工具主要是指对页面以及后台涉及的中文信息进行识别、抽取、替换等操作。由于页面的元素使用情况比较复杂，因此该工具在抽取以及替换的过程中可能存在一些问题，因此待国际化工具动作完成后需要按照规范做一些优化完善。</w:t>
+      </w:r>
+    </w:p>
+    <w:p>
+      <w:pPr>
+        <w:pStyle w:val="Paragraph"/>
+        <w:ind w:firstLine="482"/>
+        <w:rPr>
+          <w:b/>
+        </w:rPr>
+      </w:pPr>
+      <w:r>
+        <w:rPr>
+          <w:b/>
+        </w:rPr>
+        <w:t>最佳实践及案例的前提是通过国际化工具生成完资源以及文件替换</w:t>
+      </w:r>
+      <w:r>
+        <w:rPr>
+          <w:rFonts w:hint="eastAsia"/>
+          <w:b/>
+        </w:rPr>
+        <w:t>，</w:t>
+      </w:r>
+      <w:r>
+        <w:rPr>
+          <w:b/>
+        </w:rPr>
+        <w:t>并将资源以及生成后的文件拷贝至指定目录下后的实践操作</w:t>
+      </w:r>
+      <w:r>
+        <w:rPr>
+          <w:rFonts w:hint="eastAsia"/>
+          <w:b/>
+        </w:rPr>
+        <w:t>。</w:t>
+      </w:r>
+    </w:p>
+    <w:p>
+      <w:pPr>
+        <w:pStyle w:val="Paragraph"/>
+        <w:ind w:firstLine="482"/>
+        <w:rPr>
+          <w:b/>
+        </w:rPr>
+      </w:pPr>
+    </w:p>
+    <w:p>
+      <w:pPr>
+        <w:pStyle w:val="2"/>
+        <w:rPr>
+          <w:rFonts w:ascii="Times New Roman" w:hAnsi="Times New Roman"/>
+        </w:rPr>
+      </w:pPr>
+      <w:bookmarkStart w:id="60" w:name="_Toc522113538"/>
+      <w:r>
+        <w:rPr>
+          <w:rFonts w:ascii="Times New Roman" w:hAnsi="Times New Roman" w:hint="eastAsia"/>
+        </w:rPr>
+        <w:t>React</w:t>
+      </w:r>
+      <w:r>
+        <w:rPr>
+          <w:rFonts w:ascii="Times New Roman" w:hAnsi="Times New Roman" w:hint="eastAsia"/>
+        </w:rPr>
+        <w:t>代码部分</w:t>
+      </w:r>
       <w:bookmarkEnd w:id="60"/>
-    </w:p>
-    <w:p>
-      <w:pPr>
-        <w:pStyle w:val="Paragraph"/>
-        <w:ind w:firstLine="480"/>
-      </w:pPr>
-      <w:r>
-        <w:t>上述的规范要求不仅是针对平台的国际化规范要求</w:t>
-      </w:r>
-      <w:r>
-        <w:rPr>
-          <w:rFonts w:hint="eastAsia"/>
-        </w:rPr>
-        <w:t>，</w:t>
-      </w:r>
-      <w:r>
-        <w:t>同时也针对基于平台的业务应用系统的国际化规范要求</w:t>
-      </w:r>
-      <w:r>
-        <w:rPr>
-          <w:rFonts w:hint="eastAsia"/>
-        </w:rPr>
-        <w:t>。</w:t>
-      </w:r>
-      <w:r>
-        <w:t>实际应用开发人员在进行代码交付时遵循规范的同时可以参照最佳实践</w:t>
-      </w:r>
-      <w:r>
-        <w:rPr>
-          <w:rFonts w:hint="eastAsia"/>
-        </w:rPr>
-        <w:t>。</w:t>
-      </w:r>
-    </w:p>
-    <w:p>
-      <w:pPr>
-        <w:pStyle w:val="Paragraph"/>
-        <w:ind w:firstLine="480"/>
-      </w:pPr>
-      <w:r>
-        <w:rPr>
-          <w:rFonts w:hint="eastAsia"/>
-        </w:rPr>
-        <w:t>国际化工具主要是指对页面以及后台涉及的中文信息进行识别、抽取、替换等操作。由于页面的元素使用情况比较复杂，因此该工具在抽取以及替换的过程中可能存在一些问题，因此待国际化工具动作完成后需要按照规范做一些优化完善。</w:t>
-      </w:r>
-    </w:p>
-    <w:p>
-      <w:pPr>
-        <w:pStyle w:val="Paragraph"/>
-        <w:ind w:firstLine="482"/>
-        <w:rPr>
-          <w:b/>
-        </w:rPr>
-      </w:pPr>
-      <w:r>
-        <w:rPr>
-          <w:b/>
-        </w:rPr>
-        <w:t>最佳实践及案例的前提是通过国际化工具生成完资源以及文件替换</w:t>
-      </w:r>
-      <w:r>
-        <w:rPr>
-          <w:rFonts w:hint="eastAsia"/>
-          <w:b/>
-        </w:rPr>
-        <w:t>，</w:t>
-      </w:r>
-      <w:r>
-        <w:rPr>
-          <w:b/>
-        </w:rPr>
-        <w:t>并将资源以及生成后的文件拷贝至指定目录下后的实践操作</w:t>
-      </w:r>
-      <w:r>
-        <w:rPr>
-          <w:rFonts w:hint="eastAsia"/>
-          <w:b/>
-        </w:rPr>
-        <w:t>。</w:t>
-      </w:r>
-    </w:p>
-    <w:p>
-      <w:pPr>
-        <w:pStyle w:val="Paragraph"/>
-        <w:ind w:firstLine="482"/>
-        <w:rPr>
-          <w:b/>
-        </w:rPr>
-      </w:pPr>
-    </w:p>
-    <w:p>
-      <w:pPr>
-        <w:pStyle w:val="2"/>
-        <w:rPr>
-          <w:rFonts w:ascii="Times New Roman" w:hAnsi="Times New Roman"/>
-        </w:rPr>
-      </w:pPr>
-      <w:bookmarkStart w:id="61" w:name="_Toc522113538"/>
-      <w:r>
-        <w:rPr>
-          <w:rFonts w:ascii="Times New Roman" w:hAnsi="Times New Roman" w:hint="eastAsia"/>
-        </w:rPr>
-        <w:t>React</w:t>
-      </w:r>
-      <w:r>
-        <w:rPr>
-          <w:rFonts w:ascii="Times New Roman" w:hAnsi="Times New Roman" w:hint="eastAsia"/>
-        </w:rPr>
-        <w:t>代码部分</w:t>
-      </w:r>
-      <w:bookmarkEnd w:id="61"/>
     </w:p>
     <w:p>
       <w:pPr>
@@ -11321,6 +11312,213 @@
     <w:p>
       <w:pPr>
         <w:pStyle w:val="Paragraph"/>
+        <w:numPr>
+          <w:ilvl w:val="0"/>
+          <w:numId w:val="31"/>
+        </w:numPr>
+        <w:ind w:firstLineChars="0"/>
+      </w:pPr>
+      <w:r>
+        <w:t>针对可能出现的国际化替换的情况</w:t>
+      </w:r>
+      <w:r>
+        <w:rPr>
+          <w:rFonts w:hint="eastAsia"/>
+        </w:rPr>
+        <w:t>，</w:t>
+      </w:r>
+      <w:r>
+        <w:t>除了第</w:t>
+      </w:r>
+      <w:r>
+        <w:rPr>
+          <w:rFonts w:hint="eastAsia"/>
+        </w:rPr>
+        <w:t>2</w:t>
+      </w:r>
+      <w:r>
+        <w:rPr>
+          <w:rFonts w:hint="eastAsia"/>
+        </w:rPr>
+        <w:t>步使用的组件的方案，</w:t>
+      </w:r>
+      <w:r>
+        <w:rPr>
+          <w:rFonts w:hint="eastAsia"/>
+        </w:rPr>
+        <w:t>React-intl</w:t>
+      </w:r>
+      <w:r>
+        <w:rPr>
+          <w:rFonts w:hint="eastAsia"/>
+        </w:rPr>
+        <w:t>同时提供</w:t>
+      </w:r>
+      <w:r>
+        <w:rPr>
+          <w:rFonts w:hint="eastAsia"/>
+        </w:rPr>
+        <w:t>API</w:t>
+      </w:r>
+      <w:r>
+        <w:rPr>
+          <w:rFonts w:hint="eastAsia"/>
+        </w:rPr>
+        <w:t>接口的实现方案，国际化工具已经在</w:t>
+      </w:r>
+      <w:r>
+        <w:rPr>
+          <w:rFonts w:hint="eastAsia"/>
+        </w:rPr>
+        <w:t>container.</w:t>
+      </w:r>
+      <w:r>
+        <w:t>js</w:t>
+      </w:r>
+      <w:r>
+        <w:t>文件中添加了对加载的组件的</w:t>
+      </w:r>
+      <w:r>
+        <w:t>injectIntl</w:t>
+      </w:r>
+      <w:r>
+        <w:t>的集成</w:t>
+      </w:r>
+      <w:r>
+        <w:rPr>
+          <w:rFonts w:hint="eastAsia"/>
+        </w:rPr>
+        <w:t>，</w:t>
+      </w:r>
+      <w:r>
+        <w:t>在</w:t>
+      </w:r>
+      <w:r>
+        <w:rPr>
+          <w:rFonts w:ascii="Consolas" w:eastAsia="宋体" w:hAnsi="Consolas"/>
+          <w:color w:val="4EC9B0"/>
+          <w:sz w:val="21"/>
+          <w:szCs w:val="21"/>
+        </w:rPr>
+        <w:t>FormattedMessage</w:t>
+      </w:r>
+      <w:r>
+        <w:t>组件使用有问题的情况下</w:t>
+      </w:r>
+      <w:r>
+        <w:rPr>
+          <w:rFonts w:hint="eastAsia"/>
+        </w:rPr>
+        <w:t>，</w:t>
+      </w:r>
+      <w:r>
+        <w:t>可以使用</w:t>
+      </w:r>
+      <w:r>
+        <w:t>this.props.intl.formatMessage({id:’’,defaultMessage:’’});API</w:t>
+      </w:r>
+      <w:r>
+        <w:t>的方式进行调用</w:t>
+      </w:r>
+      <w:r>
+        <w:rPr>
+          <w:rFonts w:hint="eastAsia"/>
+        </w:rPr>
+        <w:t>，示例如下：</w:t>
+      </w:r>
+      <w:bookmarkStart w:id="61" w:name="_GoBack"/>
+      <w:bookmarkEnd w:id="61"/>
+    </w:p>
+    <w:p>
+      <w:pPr>
+        <w:pStyle w:val="HTML0"/>
+        <w:shd w:val="clear" w:color="auto" w:fill="2B2B2B"/>
+        <w:ind w:left="480"/>
+        <w:rPr>
+          <w:rFonts w:hint="eastAsia"/>
+          <w:color w:val="A9B7C6"/>
+          <w:sz w:val="20"/>
+          <w:szCs w:val="18"/>
+        </w:rPr>
+      </w:pPr>
+      <w:r>
+        <w:rPr>
+          <w:rFonts w:hint="eastAsia"/>
+          <w:color w:val="A9B7C6"/>
+          <w:sz w:val="20"/>
+          <w:szCs w:val="18"/>
+        </w:rPr>
+        <w:t>placeholder={</w:t>
+      </w:r>
+      <w:r>
+        <w:rPr>
+          <w:rFonts w:hint="eastAsia"/>
+          <w:b/>
+          <w:bCs/>
+          <w:color w:val="CC7832"/>
+          <w:sz w:val="20"/>
+          <w:szCs w:val="18"/>
+        </w:rPr>
+        <w:t>this</w:t>
+      </w:r>
+      <w:r>
+        <w:rPr>
+          <w:rFonts w:hint="eastAsia"/>
+          <w:color w:val="A9B7C6"/>
+          <w:sz w:val="20"/>
+          <w:szCs w:val="18"/>
+        </w:rPr>
+        <w:t>.props.intl.formatMessage({id:</w:t>
+      </w:r>
+      <w:r>
+        <w:rPr>
+          <w:rFonts w:hint="eastAsia"/>
+          <w:color w:val="6A8759"/>
+          <w:sz w:val="20"/>
+          <w:szCs w:val="18"/>
+        </w:rPr>
+        <w:t>"js.Des.wor.0047"</w:t>
+      </w:r>
+      <w:r>
+        <w:rPr>
+          <w:rFonts w:hint="eastAsia"/>
+          <w:color w:val="CC7832"/>
+          <w:sz w:val="20"/>
+          <w:szCs w:val="18"/>
+        </w:rPr>
+        <w:t xml:space="preserve">, </w:t>
+      </w:r>
+      <w:r>
+        <w:rPr>
+          <w:rFonts w:hint="eastAsia"/>
+          <w:color w:val="A9B7C6"/>
+          <w:sz w:val="20"/>
+          <w:szCs w:val="18"/>
+        </w:rPr>
+        <w:t>defaultMessage:</w:t>
+      </w:r>
+      <w:r>
+        <w:rPr>
+          <w:rFonts w:hint="eastAsia"/>
+          <w:color w:val="6A8759"/>
+          <w:sz w:val="20"/>
+          <w:szCs w:val="18"/>
+        </w:rPr>
+        <w:t>"开始 ~ 结束"</w:t>
+      </w:r>
+      <w:r>
+        <w:rPr>
+          <w:rFonts w:hint="eastAsia"/>
+          <w:color w:val="A9B7C6"/>
+          <w:sz w:val="20"/>
+          <w:szCs w:val="18"/>
+        </w:rPr>
+        <w:t>})}</w:t>
+      </w:r>
+    </w:p>
+    <w:p>
+      <w:pPr>
+        <w:pStyle w:val="Paragraph"/>
         <w:ind w:firstLine="480"/>
       </w:pPr>
     </w:p>
@@ -11572,6 +11770,7 @@
           <w:sz w:val="18"/>
           <w:szCs w:val="18"/>
         </w:rPr>
+        <w:lastRenderedPageBreak/>
         <w:t xml:space="preserve">    &lt;groupId&gt;com.yonyou.iuap.baseservice&lt;/groupId&gt;</w:t>
       </w:r>
     </w:p>
@@ -11759,7 +11958,6 @@
         <w:ind w:firstLineChars="0"/>
       </w:pPr>
       <w:r>
-        <w:lastRenderedPageBreak/>
         <w:t>其次在工程中的</w:t>
       </w:r>
       <w:r>
@@ -12479,6 +12677,7 @@
         <w:ind w:firstLineChars="0"/>
       </w:pPr>
       <w:r>
+        <w:lastRenderedPageBreak/>
         <w:t>在功能目录</w:t>
       </w:r>
       <w:r>
@@ -12653,7 +12852,7 @@
         <w:sz w:val="21"/>
         <w:szCs w:val="21"/>
       </w:rPr>
-      <w:t>3</w:t>
+      <w:t>18</w:t>
     </w:r>
     <w:r>
       <w:rPr>
@@ -12908,7 +13107,7 @@
           <v:imagedata r:id="rId1" o:title=""/>
           <w10:wrap type="topAndBottom"/>
         </v:shape>
-        <o:OLEObject Type="Embed" ProgID="Word.Picture.8" ShapeID="对象 5" DrawAspect="Content" ObjectID="_1595855357" r:id="rId2">
+        <o:OLEObject Type="Embed" ProgID="Word.Picture.8" ShapeID="对象 5" DrawAspect="Content" ObjectID="_1596261830" r:id="rId2">
           <o:FieldCodes>\* MERGEFORMAT</o:FieldCodes>
         </o:OLEObject>
       </w:object>
@@ -17948,7 +18147,6 @@
     <w:basedOn w:val="a0"/>
     <w:link w:val="HTMLChar"/>
     <w:uiPriority w:val="99"/>
-    <w:semiHidden/>
     <w:unhideWhenUsed/>
     <w:rsid w:val="00C462DC"/>
     <w:pPr>
@@ -17980,7 +18178,6 @@
     <w:basedOn w:val="a1"/>
     <w:link w:val="HTML0"/>
     <w:uiPriority w:val="99"/>
-    <w:semiHidden/>
     <w:rsid w:val="00C462DC"/>
     <w:rPr>
       <w:rFonts w:ascii="宋体" w:eastAsia="宋体" w:hAnsi="宋体" w:cs="宋体"/>
@@ -18287,21 +18484,6 @@
 </file>
 
 <file path=customXml/item1.xml><?xml version="1.0" encoding="utf-8"?>
-<?mso-contentType ?>
-<FormTemplates xmlns="http://schemas.microsoft.com/sharepoint/v3/contenttype/forms">
-  <Display>DocumentLibraryForm</Display>
-  <Edit>DocumentLibraryForm</Edit>
-  <New>DocumentLibraryForm</New>
-</FormTemplates>
-</file>
-
-<file path=customXml/item2.xml><?xml version="1.0" encoding="utf-8"?>
-<p:properties xmlns:p="http://schemas.microsoft.com/office/2006/metadata/properties" xmlns:xsi="http://www.w3.org/2001/XMLSchema-instance" xmlns:pc="http://schemas.microsoft.com/office/infopath/2007/PartnerControls">
-  <documentManagement/>
-</p:properties>
-</file>
-
-<file path=customXml/item3.xml><?xml version="1.0" encoding="utf-8"?>
 <ct:contentTypeSchema xmlns:ct="http://schemas.microsoft.com/office/2006/metadata/contentType" xmlns:ma="http://schemas.microsoft.com/office/2006/metadata/properties/metaAttributes" ct:_="" ma:_="" ma:contentTypeName="Document" ma:contentTypeID="0x010100F068CEF3C4DFBF47820AF4EBE58FBA96" ma:contentTypeVersion="3" ma:contentTypeDescription="Create a new document." ma:contentTypeScope="" ma:versionID="7a07b4c686ec30da523c5a982fbd6339">
   <xsd:schema xmlns:xsd="http://www.w3.org/2001/XMLSchema" xmlns:xs="http://www.w3.org/2001/XMLSchema" xmlns:p="http://schemas.microsoft.com/office/2006/metadata/properties" xmlns:ns3="c9646fe6-06d4-4311-a8e8-30f6ee4f702c" targetNamespace="http://schemas.microsoft.com/office/2006/metadata/properties" ma:root="true" ma:fieldsID="10846d9c23babef83e3f761352319131" ns3:_="">
     <xsd:import namespace="c9646fe6-06d4-4311-a8e8-30f6ee4f702c"/>
@@ -18455,28 +18637,26 @@
 </ct:contentTypeSchema>
 </file>
 
+<file path=customXml/item2.xml><?xml version="1.0" encoding="utf-8"?>
+<p:properties xmlns:p="http://schemas.microsoft.com/office/2006/metadata/properties" xmlns:xsi="http://www.w3.org/2001/XMLSchema-instance" xmlns:pc="http://schemas.microsoft.com/office/infopath/2007/PartnerControls">
+  <documentManagement/>
+</p:properties>
+</file>
+
+<file path=customXml/item3.xml><?xml version="1.0" encoding="utf-8"?>
+<?mso-contentType ?>
+<FormTemplates xmlns="http://schemas.microsoft.com/sharepoint/v3/contenttype/forms">
+  <Display>DocumentLibraryForm</Display>
+  <Edit>DocumentLibraryForm</Edit>
+  <New>DocumentLibraryForm</New>
+</FormTemplates>
+</file>
+
 <file path=customXml/item4.xml><?xml version="1.0" encoding="utf-8"?>
 <b:Sources xmlns:b="http://schemas.openxmlformats.org/officeDocument/2006/bibliography" xmlns="http://schemas.openxmlformats.org/officeDocument/2006/bibliography" SelectedStyle="\APASixthEditionOfficeOnline.xsl" StyleName="APA" Version="6"/>
 </file>
 
 <file path=customXml/itemProps1.xml><?xml version="1.0" encoding="utf-8"?>
-<ds:datastoreItem xmlns:ds="http://schemas.openxmlformats.org/officeDocument/2006/customXml" ds:itemID="{3945D792-C2EC-493C-B9A2-F75FFA509D49}">
-  <ds:schemaRefs>
-    <ds:schemaRef ds:uri="http://schemas.microsoft.com/sharepoint/v3/contenttype/forms"/>
-  </ds:schemaRefs>
-</ds:datastoreItem>
-</file>
-
-<file path=customXml/itemProps2.xml><?xml version="1.0" encoding="utf-8"?>
-<ds:datastoreItem xmlns:ds="http://schemas.openxmlformats.org/officeDocument/2006/customXml" ds:itemID="{2974F6C9-B98F-4676-863A-F3CB4695B0A7}">
-  <ds:schemaRefs>
-    <ds:schemaRef ds:uri="http://schemas.microsoft.com/office/2006/metadata/properties"/>
-    <ds:schemaRef ds:uri="http://schemas.microsoft.com/office/infopath/2007/PartnerControls"/>
-  </ds:schemaRefs>
-</ds:datastoreItem>
-</file>
-
-<file path=customXml/itemProps3.xml><?xml version="1.0" encoding="utf-8"?>
 <ds:datastoreItem xmlns:ds="http://schemas.openxmlformats.org/officeDocument/2006/customXml" ds:itemID="{2D752729-42CC-473D-87D4-08DAC2F2A6CE}">
   <ds:schemaRefs>
     <ds:schemaRef ds:uri="http://schemas.microsoft.com/office/2006/metadata/contentType"/>
@@ -18494,8 +18674,25 @@
 </ds:datastoreItem>
 </file>
 
+<file path=customXml/itemProps2.xml><?xml version="1.0" encoding="utf-8"?>
+<ds:datastoreItem xmlns:ds="http://schemas.openxmlformats.org/officeDocument/2006/customXml" ds:itemID="{2974F6C9-B98F-4676-863A-F3CB4695B0A7}">
+  <ds:schemaRefs>
+    <ds:schemaRef ds:uri="http://schemas.microsoft.com/office/2006/metadata/properties"/>
+    <ds:schemaRef ds:uri="http://schemas.microsoft.com/office/infopath/2007/PartnerControls"/>
+  </ds:schemaRefs>
+</ds:datastoreItem>
+</file>
+
+<file path=customXml/itemProps3.xml><?xml version="1.0" encoding="utf-8"?>
+<ds:datastoreItem xmlns:ds="http://schemas.openxmlformats.org/officeDocument/2006/customXml" ds:itemID="{3945D792-C2EC-493C-B9A2-F75FFA509D49}">
+  <ds:schemaRefs>
+    <ds:schemaRef ds:uri="http://schemas.microsoft.com/sharepoint/v3/contenttype/forms"/>
+  </ds:schemaRefs>
+</ds:datastoreItem>
+</file>
+
 <file path=customXml/itemProps4.xml><?xml version="1.0" encoding="utf-8"?>
-<ds:datastoreItem xmlns:ds="http://schemas.openxmlformats.org/officeDocument/2006/customXml" ds:itemID="{8A35AF29-4E03-4411-BFE3-834912C58092}">
+<ds:datastoreItem xmlns:ds="http://schemas.openxmlformats.org/officeDocument/2006/customXml" ds:itemID="{020151D9-1556-4AFD-BC65-C6BCCA4446E0}">
   <ds:schemaRefs>
     <ds:schemaRef ds:uri="http://schemas.openxmlformats.org/officeDocument/2006/bibliography"/>
   </ds:schemaRefs>

</xml_diff>